<commit_message>
accepted manuscript sent for typesetting
</commit_message>
<xml_diff>
--- a/manuscript/preprint/supplementary materials/additional methods/supplementary materials - changes to scales.docx
+++ b/manuscript/preprint/supplementary materials/additional methods/supplementary materials - changes to scales.docx
@@ -1,30 +1,33 @@
 
 <file path=word/document.xml><?xml version="1.0" encoding="utf-8"?>
-<w:document xmlns:wpc="http://schemas.microsoft.com/office/word/2010/wordprocessingCanvas" xmlns:mo="http://schemas.microsoft.com/office/mac/office/2008/main" xmlns:mc="http://schemas.openxmlformats.org/markup-compatibility/2006" xmlns:mv="urn:schemas-microsoft-com:mac:vml" xmlns:o="urn:schemas-microsoft-com:office:office" xmlns:r="http://schemas.openxmlformats.org/officeDocument/2006/relationships" xmlns:m="http://schemas.openxmlformats.org/officeDocument/2006/math" xmlns:v="urn:schemas-microsoft-com:vml" xmlns:wp14="http://schemas.microsoft.com/office/word/2010/wordprocessingDrawing" xmlns:wp="http://schemas.openxmlformats.org/drawingml/2006/wordprocessingDrawing" xmlns:w10="urn:schemas-microsoft-com:office:word" xmlns:w="http://schemas.openxmlformats.org/wordprocessingml/2006/main" xmlns:w14="http://schemas.microsoft.com/office/word/2010/wordml" xmlns:wpg="http://schemas.microsoft.com/office/word/2010/wordprocessingGroup" xmlns:wpi="http://schemas.microsoft.com/office/word/2010/wordprocessingInk" xmlns:wne="http://schemas.microsoft.com/office/word/2006/wordml" xmlns:wps="http://schemas.microsoft.com/office/word/2010/wordprocessingShape" mc:Ignorable="w14 wp14">
+<w:document xmlns:wpc="http://schemas.microsoft.com/office/word/2010/wordprocessingCanvas" xmlns:cx="http://schemas.microsoft.com/office/drawing/2014/chartex" xmlns:cx1="http://schemas.microsoft.com/office/drawing/2015/9/8/chartex" xmlns:cx2="http://schemas.microsoft.com/office/drawing/2015/10/21/chartex" xmlns:cx3="http://schemas.microsoft.com/office/drawing/2016/5/9/chartex" xmlns:cx4="http://schemas.microsoft.com/office/drawing/2016/5/10/chartex" xmlns:cx5="http://schemas.microsoft.com/office/drawing/2016/5/11/chartex" xmlns:cx6="http://schemas.microsoft.com/office/drawing/2016/5/12/chartex" xmlns:cx7="http://schemas.microsoft.com/office/drawing/2016/5/13/chartex" xmlns:cx8="http://schemas.microsoft.com/office/drawing/2016/5/14/chartex" xmlns:mc="http://schemas.openxmlformats.org/markup-compatibility/2006" xmlns:aink="http://schemas.microsoft.com/office/drawing/2016/ink" xmlns:am3d="http://schemas.microsoft.com/office/drawing/2017/model3d" xmlns:o="urn:schemas-microsoft-com:office:office" xmlns:r="http://schemas.openxmlformats.org/officeDocument/2006/relationships" xmlns:m="http://schemas.openxmlformats.org/officeDocument/2006/math" xmlns:v="urn:schemas-microsoft-com:vml" xmlns:wp14="http://schemas.microsoft.com/office/word/2010/wordprocessingDrawing" xmlns:wp="http://schemas.openxmlformats.org/drawingml/2006/wordprocessingDrawing" xmlns:w10="urn:schemas-microsoft-com:office:word" xmlns:w="http://schemas.openxmlformats.org/wordprocessingml/2006/main" xmlns:w14="http://schemas.microsoft.com/office/word/2010/wordml" xmlns:w15="http://schemas.microsoft.com/office/word/2012/wordml" xmlns:w16cid="http://schemas.microsoft.com/office/word/2016/wordml/cid" xmlns:w16se="http://schemas.microsoft.com/office/word/2015/wordml/symex" xmlns:wpg="http://schemas.microsoft.com/office/word/2010/wordprocessingGroup" xmlns:wpi="http://schemas.microsoft.com/office/word/2010/wordprocessingInk" xmlns:wne="http://schemas.microsoft.com/office/word/2006/wordml" xmlns:wps="http://schemas.microsoft.com/office/word/2010/wordprocessingShape" mc:Ignorable="w14 w15 w16se w16cid wp14">
   <w:body>
     <w:p>
       <w:pPr>
         <w:pStyle w:val="Heading1"/>
       </w:pPr>
       <w:r>
-        <w:t>Supplementary materials 2</w:t>
+        <w:t>List of Individual Differences Questionnaires</w:t>
+      </w:r>
+    </w:p>
+    <w:p>
+      <w:pPr>
+        <w:pStyle w:val="Heading1"/>
+      </w:pPr>
+      <w:r>
+        <w:t>&amp; c</w:t>
       </w:r>
       <w:r>
-        <w:t xml:space="preserve">: </w:t>
+        <w:t xml:space="preserve">hanges </w:t>
       </w:r>
       <w:r>
-        <w:t xml:space="preserve">Changes </w:t>
+        <w:t xml:space="preserve">made to </w:t>
       </w:r>
       <w:r>
-        <w:t xml:space="preserve">made to scales </w:t>
+        <w:t xml:space="preserve">them compared to their </w:t>
       </w:r>
       <w:r>
-        <w:t xml:space="preserve">from </w:t>
-      </w:r>
-      <w:bookmarkStart w:id="0" w:name="_GoBack"/>
-      <w:bookmarkEnd w:id="0"/>
-      <w:r>
-        <w:t>their original published version</w:t>
+        <w:t>original published version</w:t>
       </w:r>
     </w:p>
     <w:tbl>
@@ -135,7 +138,7 @@
                 <w:sz w:val="16"/>
                 <w:szCs w:val="16"/>
               </w:rPr>
-              <w:t>See split scales below.</w:t>
+              <w:t>-</w:t>
             </w:r>
           </w:p>
         </w:tc>
@@ -228,7 +231,91 @@
                 <w:sz w:val="16"/>
                 <w:szCs w:val="16"/>
               </w:rPr>
-              <w:t>(strongly disagree-strongly agree; Evidence suggests this polytomous response format is preferable over original dichotomous: Stöber, Dette, &amp; Musch, 2002)</w:t>
+              <w:t xml:space="preserve">(strongly disagree-strongly agree; </w:t>
+            </w:r>
+            <w:r>
+              <w:rPr>
+                <w:rFonts w:ascii="Times New Roman" w:cs="Times New Roman"/>
+                <w:sz w:val="16"/>
+                <w:szCs w:val="16"/>
+              </w:rPr>
+              <w:t xml:space="preserve">Evidence suggests this polytomous response format is preferable over original </w:t>
+            </w:r>
+            <w:r>
+              <w:rPr>
+                <w:rFonts w:ascii="Times New Roman" w:cs="Times New Roman"/>
+                <w:sz w:val="16"/>
+                <w:szCs w:val="16"/>
+              </w:rPr>
+              <w:t xml:space="preserve">Likert responses followed by </w:t>
+            </w:r>
+            <w:r>
+              <w:rPr>
+                <w:rFonts w:ascii="Times New Roman" w:cs="Times New Roman"/>
+                <w:sz w:val="16"/>
+                <w:szCs w:val="16"/>
+              </w:rPr>
+              <w:t>dichoto</w:t>
+            </w:r>
+            <w:r>
+              <w:rPr>
+                <w:rFonts w:ascii="Times New Roman" w:cs="Times New Roman"/>
+                <w:sz w:val="16"/>
+                <w:szCs w:val="16"/>
+              </w:rPr>
+              <w:t>mization of item level scores</w:t>
+            </w:r>
+            <w:r>
+              <w:rPr>
+                <w:rFonts w:ascii="Times New Roman" w:cs="Times New Roman"/>
+                <w:sz w:val="16"/>
+                <w:szCs w:val="16"/>
+              </w:rPr>
+              <w:t>, which is rarely used</w:t>
+            </w:r>
+            <w:r>
+              <w:rPr>
+                <w:rFonts w:ascii="Times New Roman" w:cs="Times New Roman"/>
+                <w:sz w:val="16"/>
+                <w:szCs w:val="16"/>
+              </w:rPr>
+              <w:t xml:space="preserve">: </w:t>
+            </w:r>
+            <w:proofErr w:type="spellStart"/>
+            <w:r>
+              <w:rPr>
+                <w:rFonts w:ascii="Times New Roman" w:cs="Times New Roman"/>
+                <w:sz w:val="16"/>
+                <w:szCs w:val="16"/>
+              </w:rPr>
+              <w:t>Stöber</w:t>
+            </w:r>
+            <w:proofErr w:type="spellEnd"/>
+            <w:r>
+              <w:rPr>
+                <w:rFonts w:ascii="Times New Roman" w:cs="Times New Roman"/>
+                <w:sz w:val="16"/>
+                <w:szCs w:val="16"/>
+              </w:rPr>
+              <w:t xml:space="preserve">, </w:t>
+            </w:r>
+            <w:proofErr w:type="spellStart"/>
+            <w:r>
+              <w:rPr>
+                <w:rFonts w:ascii="Times New Roman" w:cs="Times New Roman"/>
+                <w:sz w:val="16"/>
+                <w:szCs w:val="16"/>
+              </w:rPr>
+              <w:t>Dette</w:t>
+            </w:r>
+            <w:proofErr w:type="spellEnd"/>
+            <w:r>
+              <w:rPr>
+                <w:rFonts w:ascii="Times New Roman" w:cs="Times New Roman"/>
+                <w:sz w:val="16"/>
+                <w:szCs w:val="16"/>
+              </w:rPr>
+              <w:t>, &amp; Musch, 2002)</w:t>
             </w:r>
             <w:r>
               <w:rPr>
@@ -291,7 +378,21 @@
                 <w:sz w:val="16"/>
                 <w:szCs w:val="16"/>
               </w:rPr>
-              <w:t>Self Deception</w:t>
+              <w:t>Self</w:t>
+            </w:r>
+            <w:r>
+              <w:rPr>
+                <w:sz w:val="16"/>
+                <w:szCs w:val="16"/>
+              </w:rPr>
+              <w:t>-</w:t>
+            </w:r>
+            <w:r>
+              <w:rPr>
+                <w:sz w:val="16"/>
+                <w:szCs w:val="16"/>
+              </w:rPr>
+              <w:t>Deception</w:t>
             </w:r>
           </w:p>
         </w:tc>
@@ -349,7 +450,65 @@
                 <w:sz w:val="16"/>
                 <w:szCs w:val="16"/>
               </w:rPr>
-              <w:t>(strongly disagree-strongly agree; Evidence suggests this polytomous response format is preferable over original dichotomous: Stöber et al., 2002)</w:t>
+              <w:t xml:space="preserve">(strongly disagree-strongly agree; Evidence suggests this polytomous response format is preferable over original </w:t>
+            </w:r>
+            <w:r>
+              <w:rPr>
+                <w:rFonts w:ascii="Times New Roman" w:cs="Times New Roman"/>
+                <w:sz w:val="16"/>
+                <w:szCs w:val="16"/>
+              </w:rPr>
+              <w:t xml:space="preserve">Likert responses followed by </w:t>
+            </w:r>
+            <w:r>
+              <w:rPr>
+                <w:rFonts w:ascii="Times New Roman" w:cs="Times New Roman"/>
+                <w:sz w:val="16"/>
+                <w:szCs w:val="16"/>
+              </w:rPr>
+              <w:t>dichoto</w:t>
+            </w:r>
+            <w:r>
+              <w:rPr>
+                <w:rFonts w:ascii="Times New Roman" w:cs="Times New Roman"/>
+                <w:sz w:val="16"/>
+                <w:szCs w:val="16"/>
+              </w:rPr>
+              <w:t>mization of item level scores</w:t>
+            </w:r>
+            <w:r>
+              <w:rPr>
+                <w:rFonts w:ascii="Times New Roman" w:cs="Times New Roman"/>
+                <w:sz w:val="16"/>
+                <w:szCs w:val="16"/>
+              </w:rPr>
+              <w:t>, which is rarely used</w:t>
+            </w:r>
+            <w:r>
+              <w:rPr>
+                <w:rFonts w:ascii="Times New Roman" w:cs="Times New Roman"/>
+                <w:sz w:val="16"/>
+                <w:szCs w:val="16"/>
+              </w:rPr>
+              <w:t xml:space="preserve">: </w:t>
+            </w:r>
+            <w:proofErr w:type="spellStart"/>
+            <w:r>
+              <w:rPr>
+                <w:rFonts w:ascii="Times New Roman" w:cs="Times New Roman"/>
+                <w:sz w:val="16"/>
+                <w:szCs w:val="16"/>
+              </w:rPr>
+              <w:t>Stöber</w:t>
+            </w:r>
+            <w:proofErr w:type="spellEnd"/>
+            <w:r>
+              <w:rPr>
+                <w:rFonts w:ascii="Times New Roman" w:cs="Times New Roman"/>
+                <w:sz w:val="16"/>
+                <w:szCs w:val="16"/>
+              </w:rPr>
+              <w:t xml:space="preserve"> et al., 2002)</w:t>
             </w:r>
             <w:r>
               <w:rPr>
@@ -586,13 +745,6 @@
                 <w:szCs w:val="16"/>
               </w:rPr>
             </w:pPr>
-            <w:r>
-              <w:rPr>
-                <w:sz w:val="16"/>
-                <w:szCs w:val="16"/>
-              </w:rPr>
-              <w:t>See split scales below.</w:t>
-            </w:r>
           </w:p>
         </w:tc>
       </w:tr>
@@ -633,7 +785,7 @@
                 <w:sz w:val="16"/>
                 <w:szCs w:val="16"/>
               </w:rPr>
-              <w:t>Agreeableness &amp; Openness</w:t>
+              <w:t>Openness</w:t>
             </w:r>
           </w:p>
         </w:tc>
@@ -655,14 +807,7 @@
                 <w:sz w:val="16"/>
                 <w:szCs w:val="16"/>
               </w:rPr>
-              <w:t>Response format changed to 1-6 (strongly disagree-strongly agree)</w:t>
-            </w:r>
-            <w:r>
-              <w:rPr>
-                <w:sz w:val="16"/>
-                <w:szCs w:val="16"/>
-              </w:rPr>
-              <w:t>.</w:t>
+              <w:t>Response format changed to 1-6 (strongly disagree-strongly agree).</w:t>
             </w:r>
           </w:p>
         </w:tc>
@@ -704,7 +849,14 @@
                 <w:sz w:val="16"/>
                 <w:szCs w:val="16"/>
               </w:rPr>
-              <w:t>Extroversion, conscientiousness &amp; neuroticism</w:t>
+              <w:t>C</w:t>
+            </w:r>
+            <w:r>
+              <w:rPr>
+                <w:sz w:val="16"/>
+                <w:szCs w:val="16"/>
+              </w:rPr>
+              <w:t>onscientiousness</w:t>
             </w:r>
           </w:p>
         </w:tc>
@@ -744,24 +896,36 @@
         </w:trPr>
         <w:tc>
           <w:tcPr>
-            <w:tcW w:w="4068" w:type="dxa"/>
-            <w:gridSpan w:val="2"/>
-            <w:noWrap/>
-            <w:hideMark/>
-          </w:tcPr>
-          <w:p>
-            <w:pPr>
-              <w:rPr>
-                <w:sz w:val="16"/>
-                <w:szCs w:val="16"/>
-              </w:rPr>
-            </w:pPr>
-            <w:r>
-              <w:rPr>
-                <w:sz w:val="16"/>
-                <w:szCs w:val="16"/>
-              </w:rPr>
-              <w:t>Humanitarianism-Egalitarianism</w:t>
+            <w:tcW w:w="378" w:type="dxa"/>
+            <w:noWrap/>
+          </w:tcPr>
+          <w:p>
+            <w:pPr>
+              <w:rPr>
+                <w:sz w:val="16"/>
+                <w:szCs w:val="16"/>
+              </w:rPr>
+            </w:pPr>
+          </w:p>
+        </w:tc>
+        <w:tc>
+          <w:tcPr>
+            <w:tcW w:w="3690" w:type="dxa"/>
+            <w:noWrap/>
+          </w:tcPr>
+          <w:p>
+            <w:pPr>
+              <w:rPr>
+                <w:sz w:val="16"/>
+                <w:szCs w:val="16"/>
+              </w:rPr>
+            </w:pPr>
+            <w:r>
+              <w:rPr>
+                <w:sz w:val="16"/>
+                <w:szCs w:val="16"/>
+              </w:rPr>
+              <w:t>Extroversion</w:t>
             </w:r>
           </w:p>
         </w:tc>
@@ -769,28 +933,20 @@
           <w:tcPr>
             <w:tcW w:w="8940" w:type="dxa"/>
             <w:noWrap/>
-            <w:hideMark/>
-          </w:tcPr>
-          <w:p>
-            <w:pPr>
-              <w:rPr>
-                <w:sz w:val="16"/>
-                <w:szCs w:val="16"/>
-              </w:rPr>
-            </w:pPr>
-            <w:r>
-              <w:rPr>
-                <w:sz w:val="16"/>
-                <w:szCs w:val="16"/>
-              </w:rPr>
-              <w:t>Response format changed to 1-6 (strongly disagree-strongly agree)</w:t>
-            </w:r>
-            <w:r>
-              <w:rPr>
-                <w:sz w:val="16"/>
-                <w:szCs w:val="16"/>
-              </w:rPr>
-              <w:t>.</w:t>
+          </w:tcPr>
+          <w:p>
+            <w:pPr>
+              <w:rPr>
+                <w:sz w:val="16"/>
+                <w:szCs w:val="16"/>
+              </w:rPr>
+            </w:pPr>
+            <w:r>
+              <w:rPr>
+                <w:sz w:val="16"/>
+                <w:szCs w:val="16"/>
+              </w:rPr>
+              <w:t>Response format changed to 1-6 (strongly disagree-strongly agree).</w:t>
             </w:r>
           </w:p>
         </w:tc>
@@ -801,24 +957,36 @@
         </w:trPr>
         <w:tc>
           <w:tcPr>
-            <w:tcW w:w="4068" w:type="dxa"/>
-            <w:gridSpan w:val="2"/>
-            <w:noWrap/>
-            <w:hideMark/>
-          </w:tcPr>
-          <w:p>
-            <w:pPr>
-              <w:rPr>
-                <w:sz w:val="16"/>
-                <w:szCs w:val="16"/>
-              </w:rPr>
-            </w:pPr>
-            <w:r>
-              <w:rPr>
-                <w:sz w:val="16"/>
-                <w:szCs w:val="16"/>
-              </w:rPr>
-              <w:t>Intuitions about Controllability and Awareness of Thoughts</w:t>
+            <w:tcW w:w="378" w:type="dxa"/>
+            <w:noWrap/>
+          </w:tcPr>
+          <w:p>
+            <w:pPr>
+              <w:rPr>
+                <w:sz w:val="16"/>
+                <w:szCs w:val="16"/>
+              </w:rPr>
+            </w:pPr>
+          </w:p>
+        </w:tc>
+        <w:tc>
+          <w:tcPr>
+            <w:tcW w:w="3690" w:type="dxa"/>
+            <w:noWrap/>
+          </w:tcPr>
+          <w:p>
+            <w:pPr>
+              <w:rPr>
+                <w:sz w:val="16"/>
+                <w:szCs w:val="16"/>
+              </w:rPr>
+            </w:pPr>
+            <w:r>
+              <w:rPr>
+                <w:sz w:val="16"/>
+                <w:szCs w:val="16"/>
+              </w:rPr>
+              <w:t>Agreeableness</w:t>
             </w:r>
           </w:p>
         </w:tc>
@@ -826,21 +994,20 @@
           <w:tcPr>
             <w:tcW w:w="8940" w:type="dxa"/>
             <w:noWrap/>
-            <w:hideMark/>
-          </w:tcPr>
-          <w:p>
-            <w:pPr>
-              <w:rPr>
-                <w:sz w:val="16"/>
-                <w:szCs w:val="16"/>
-              </w:rPr>
-            </w:pPr>
-            <w:r>
-              <w:rPr>
-                <w:sz w:val="16"/>
-                <w:szCs w:val="16"/>
-              </w:rPr>
-              <w:t>See split scales below.</w:t>
+          </w:tcPr>
+          <w:p>
+            <w:pPr>
+              <w:rPr>
+                <w:sz w:val="16"/>
+                <w:szCs w:val="16"/>
+              </w:rPr>
+            </w:pPr>
+            <w:r>
+              <w:rPr>
+                <w:sz w:val="16"/>
+                <w:szCs w:val="16"/>
+              </w:rPr>
+              <w:t>Response format changed to 1-6 (strongly disagree-strongly agree).</w:t>
             </w:r>
           </w:p>
         </w:tc>
@@ -853,7 +1020,6 @@
           <w:tcPr>
             <w:tcW w:w="378" w:type="dxa"/>
             <w:noWrap/>
-            <w:hideMark/>
           </w:tcPr>
           <w:p>
             <w:pPr>
@@ -868,21 +1034,27 @@
           <w:tcPr>
             <w:tcW w:w="3690" w:type="dxa"/>
             <w:noWrap/>
-            <w:hideMark/>
-          </w:tcPr>
-          <w:p>
-            <w:pPr>
-              <w:rPr>
-                <w:sz w:val="16"/>
-                <w:szCs w:val="16"/>
-              </w:rPr>
-            </w:pPr>
-            <w:r>
-              <w:rPr>
-                <w:sz w:val="16"/>
-                <w:szCs w:val="16"/>
-              </w:rPr>
-              <w:t>Others</w:t>
+          </w:tcPr>
+          <w:p>
+            <w:pPr>
+              <w:rPr>
+                <w:sz w:val="16"/>
+                <w:szCs w:val="16"/>
+              </w:rPr>
+            </w:pPr>
+            <w:r>
+              <w:rPr>
+                <w:sz w:val="16"/>
+                <w:szCs w:val="16"/>
+              </w:rPr>
+              <w:t>N</w:t>
+            </w:r>
+            <w:r>
+              <w:rPr>
+                <w:sz w:val="16"/>
+                <w:szCs w:val="16"/>
+              </w:rPr>
+              <w:t>euroticism</w:t>
             </w:r>
           </w:p>
         </w:tc>
@@ -890,28 +1062,20 @@
           <w:tcPr>
             <w:tcW w:w="8940" w:type="dxa"/>
             <w:noWrap/>
-            <w:hideMark/>
-          </w:tcPr>
-          <w:p>
-            <w:pPr>
-              <w:rPr>
-                <w:sz w:val="16"/>
-                <w:szCs w:val="16"/>
-              </w:rPr>
-            </w:pPr>
-            <w:r>
-              <w:rPr>
-                <w:sz w:val="16"/>
-                <w:szCs w:val="16"/>
-              </w:rPr>
-              <w:t>3 items modified</w:t>
-            </w:r>
-            <w:r>
-              <w:rPr>
-                <w:sz w:val="16"/>
-                <w:szCs w:val="16"/>
-              </w:rPr>
-              <w:t xml:space="preserve"> compared to their original wording (according to Attitudes 2.0 study documentation), but the original scales were not published so no canonical version of the scale exists.</w:t>
+          </w:tcPr>
+          <w:p>
+            <w:pPr>
+              <w:rPr>
+                <w:sz w:val="16"/>
+                <w:szCs w:val="16"/>
+              </w:rPr>
+            </w:pPr>
+            <w:r>
+              <w:rPr>
+                <w:sz w:val="16"/>
+                <w:szCs w:val="16"/>
+              </w:rPr>
+              <w:t>Response format changed to 1-6 (strongly disagree-strongly agree).</w:t>
             </w:r>
           </w:p>
         </w:tc>
@@ -922,38 +1086,24 @@
         </w:trPr>
         <w:tc>
           <w:tcPr>
-            <w:tcW w:w="378" w:type="dxa"/>
-            <w:noWrap/>
-            <w:hideMark/>
-          </w:tcPr>
-          <w:p>
-            <w:pPr>
-              <w:rPr>
-                <w:sz w:val="16"/>
-                <w:szCs w:val="16"/>
-              </w:rPr>
-            </w:pPr>
-          </w:p>
-        </w:tc>
-        <w:tc>
-          <w:tcPr>
-            <w:tcW w:w="3690" w:type="dxa"/>
-            <w:noWrap/>
-            <w:hideMark/>
-          </w:tcPr>
-          <w:p>
-            <w:pPr>
-              <w:rPr>
-                <w:sz w:val="16"/>
-                <w:szCs w:val="16"/>
-              </w:rPr>
-            </w:pPr>
-            <w:r>
-              <w:rPr>
-                <w:sz w:val="16"/>
-                <w:szCs w:val="16"/>
-              </w:rPr>
-              <w:t>Self</w:t>
+            <w:tcW w:w="4068" w:type="dxa"/>
+            <w:gridSpan w:val="2"/>
+            <w:noWrap/>
+            <w:hideMark/>
+          </w:tcPr>
+          <w:p>
+            <w:pPr>
+              <w:rPr>
+                <w:sz w:val="16"/>
+                <w:szCs w:val="16"/>
+              </w:rPr>
+            </w:pPr>
+            <w:r>
+              <w:rPr>
+                <w:sz w:val="16"/>
+                <w:szCs w:val="16"/>
+              </w:rPr>
+              <w:t>Humanitarianism-Egalitarianism</w:t>
             </w:r>
           </w:p>
         </w:tc>
@@ -966,17 +1116,23 @@
           <w:p>
             <w:pPr>
               <w:rPr>
-                <w:color w:val="FF0000"/>
-                <w:sz w:val="16"/>
-                <w:szCs w:val="16"/>
-              </w:rPr>
-            </w:pPr>
-            <w:r>
-              <w:rPr>
-                <w:sz w:val="16"/>
-                <w:szCs w:val="16"/>
-              </w:rPr>
-              <w:t>3 items modified compared to their original wording (according to Attitudes 2.0 study documentation), but the original scales were not published so no canonical version of the scale exists.</w:t>
+                <w:sz w:val="16"/>
+                <w:szCs w:val="16"/>
+              </w:rPr>
+            </w:pPr>
+            <w:r>
+              <w:rPr>
+                <w:sz w:val="16"/>
+                <w:szCs w:val="16"/>
+              </w:rPr>
+              <w:t>Response format changed to 1-6 (strongly disagree-strongly agree)</w:t>
+            </w:r>
+            <w:r>
+              <w:rPr>
+                <w:sz w:val="16"/>
+                <w:szCs w:val="16"/>
+              </w:rPr>
+              <w:t>.</w:t>
             </w:r>
           </w:p>
         </w:tc>
@@ -1004,7 +1160,7 @@
                 <w:sz w:val="16"/>
                 <w:szCs w:val="16"/>
               </w:rPr>
-              <w:t>Need for Cognition</w:t>
+              <w:t>Intuitions about Controllability and Awareness of Thoughts</w:t>
             </w:r>
           </w:p>
         </w:tc>
@@ -1021,20 +1177,6 @@
                 <w:szCs w:val="16"/>
               </w:rPr>
             </w:pPr>
-            <w:r>
-              <w:rPr>
-                <w:sz w:val="16"/>
-                <w:szCs w:val="16"/>
-              </w:rPr>
-              <w:t>Response format changed to 1-6 (strongly disagree-strongly agree)</w:t>
-            </w:r>
-            <w:r>
-              <w:rPr>
-                <w:sz w:val="16"/>
-                <w:szCs w:val="16"/>
-              </w:rPr>
-              <w:t>.</w:t>
-            </w:r>
           </w:p>
         </w:tc>
       </w:tr>
@@ -1044,24 +1186,38 @@
         </w:trPr>
         <w:tc>
           <w:tcPr>
-            <w:tcW w:w="4068" w:type="dxa"/>
-            <w:gridSpan w:val="2"/>
-            <w:noWrap/>
-            <w:hideMark/>
-          </w:tcPr>
-          <w:p>
-            <w:pPr>
-              <w:rPr>
-                <w:sz w:val="16"/>
-                <w:szCs w:val="16"/>
-              </w:rPr>
-            </w:pPr>
-            <w:r>
-              <w:rPr>
-                <w:sz w:val="16"/>
-                <w:szCs w:val="16"/>
-              </w:rPr>
-              <w:t>Need for Cognitive Closure</w:t>
+            <w:tcW w:w="378" w:type="dxa"/>
+            <w:noWrap/>
+            <w:hideMark/>
+          </w:tcPr>
+          <w:p>
+            <w:pPr>
+              <w:rPr>
+                <w:sz w:val="16"/>
+                <w:szCs w:val="16"/>
+              </w:rPr>
+            </w:pPr>
+          </w:p>
+        </w:tc>
+        <w:tc>
+          <w:tcPr>
+            <w:tcW w:w="3690" w:type="dxa"/>
+            <w:noWrap/>
+            <w:hideMark/>
+          </w:tcPr>
+          <w:p>
+            <w:pPr>
+              <w:rPr>
+                <w:sz w:val="16"/>
+                <w:szCs w:val="16"/>
+              </w:rPr>
+            </w:pPr>
+            <w:r>
+              <w:rPr>
+                <w:sz w:val="16"/>
+                <w:szCs w:val="16"/>
+              </w:rPr>
+              <w:t>Others</w:t>
             </w:r>
           </w:p>
         </w:tc>
@@ -1083,7 +1239,14 @@
                 <w:sz w:val="16"/>
                 <w:szCs w:val="16"/>
               </w:rPr>
-              <w:t>See split scales below.</w:t>
+              <w:t>3 items modified</w:t>
+            </w:r>
+            <w:r>
+              <w:rPr>
+                <w:sz w:val="16"/>
+                <w:szCs w:val="16"/>
+              </w:rPr>
+              <w:t xml:space="preserve"> compared to their original wording, but the original scales were not published so no canonical version of the scale exists.</w:t>
             </w:r>
           </w:p>
         </w:tc>
@@ -1125,7 +1288,7 @@
                 <w:sz w:val="16"/>
                 <w:szCs w:val="16"/>
               </w:rPr>
-              <w:t>Order &amp; ambiguity</w:t>
+              <w:t>Self</w:t>
             </w:r>
           </w:p>
         </w:tc>
@@ -1138,37 +1301,17 @@
           <w:p>
             <w:pPr>
               <w:rPr>
-                <w:sz w:val="16"/>
-                <w:szCs w:val="16"/>
-              </w:rPr>
-            </w:pPr>
-            <w:r>
-              <w:rPr>
-                <w:sz w:val="16"/>
-                <w:szCs w:val="16"/>
-              </w:rPr>
-              <w:t>3 items dropped (</w:t>
-            </w:r>
-            <w:r>
-              <w:rPr>
-                <w:sz w:val="16"/>
-                <w:szCs w:val="16"/>
-              </w:rPr>
-              <w:t>i.e.</w:t>
-            </w:r>
-            <w:r>
-              <w:rPr>
-                <w:sz w:val="16"/>
-                <w:szCs w:val="16"/>
-              </w:rPr>
-              <w:t xml:space="preserve"> 'lie' scale dropped)</w:t>
-            </w:r>
-            <w:r>
-              <w:rPr>
-                <w:sz w:val="16"/>
-                <w:szCs w:val="16"/>
-              </w:rPr>
-              <w:t>.</w:t>
+                <w:color w:val="FF0000"/>
+                <w:sz w:val="16"/>
+                <w:szCs w:val="16"/>
+              </w:rPr>
+            </w:pPr>
+            <w:r>
+              <w:rPr>
+                <w:sz w:val="16"/>
+                <w:szCs w:val="16"/>
+              </w:rPr>
+              <w:t>3 items modified compared to their original wording, but the original scales were not published so no canonical version of the scale exists.</w:t>
             </w:r>
           </w:p>
         </w:tc>
@@ -1179,38 +1322,24 @@
         </w:trPr>
         <w:tc>
           <w:tcPr>
-            <w:tcW w:w="378" w:type="dxa"/>
-            <w:noWrap/>
-            <w:hideMark/>
-          </w:tcPr>
-          <w:p>
-            <w:pPr>
-              <w:rPr>
-                <w:sz w:val="16"/>
-                <w:szCs w:val="16"/>
-              </w:rPr>
-            </w:pPr>
-          </w:p>
-        </w:tc>
-        <w:tc>
-          <w:tcPr>
-            <w:tcW w:w="3690" w:type="dxa"/>
-            <w:noWrap/>
-            <w:hideMark/>
-          </w:tcPr>
-          <w:p>
-            <w:pPr>
-              <w:rPr>
-                <w:sz w:val="16"/>
-                <w:szCs w:val="16"/>
-              </w:rPr>
-            </w:pPr>
-            <w:r>
-              <w:rPr>
-                <w:sz w:val="16"/>
-                <w:szCs w:val="16"/>
-              </w:rPr>
-              <w:t>Predictability, decisiveness &amp; close-mindedness</w:t>
+            <w:tcW w:w="4068" w:type="dxa"/>
+            <w:gridSpan w:val="2"/>
+            <w:noWrap/>
+            <w:hideMark/>
+          </w:tcPr>
+          <w:p>
+            <w:pPr>
+              <w:rPr>
+                <w:sz w:val="16"/>
+                <w:szCs w:val="16"/>
+              </w:rPr>
+            </w:pPr>
+            <w:r>
+              <w:rPr>
+                <w:sz w:val="16"/>
+                <w:szCs w:val="16"/>
+              </w:rPr>
+              <w:t>Need for Cognition</w:t>
             </w:r>
           </w:p>
         </w:tc>
@@ -1232,21 +1361,7 @@
                 <w:sz w:val="16"/>
                 <w:szCs w:val="16"/>
               </w:rPr>
-              <w:t>3 items dropped (</w:t>
-            </w:r>
-            <w:r>
-              <w:rPr>
-                <w:sz w:val="16"/>
-                <w:szCs w:val="16"/>
-              </w:rPr>
-              <w:t>i.e.</w:t>
-            </w:r>
-            <w:r>
-              <w:rPr>
-                <w:sz w:val="16"/>
-                <w:szCs w:val="16"/>
-              </w:rPr>
-              <w:t xml:space="preserve"> 'lie' scale dropped)</w:t>
+              <w:t>Response format changed to 1-6 (strongly disagree-strongly agree)</w:t>
             </w:r>
             <w:r>
               <w:rPr>
@@ -1281,7 +1396,7 @@
                 <w:sz w:val="16"/>
                 <w:szCs w:val="16"/>
               </w:rPr>
-              <w:t>Personal Need for Structure</w:t>
+              <w:t>Need for Cognitive Closure</w:t>
             </w:r>
           </w:p>
         </w:tc>
@@ -1303,14 +1418,7 @@
                 <w:sz w:val="16"/>
                 <w:szCs w:val="16"/>
               </w:rPr>
-              <w:t>None</w:t>
-            </w:r>
-            <w:r>
-              <w:rPr>
-                <w:sz w:val="16"/>
-                <w:szCs w:val="16"/>
-              </w:rPr>
-              <w:t>.</w:t>
+              <w:t>3 items dropped (i.e. 'lie' scale dropped).</w:t>
             </w:r>
           </w:p>
         </w:tc>
@@ -1321,24 +1429,38 @@
         </w:trPr>
         <w:tc>
           <w:tcPr>
-            <w:tcW w:w="4068" w:type="dxa"/>
-            <w:gridSpan w:val="2"/>
-            <w:noWrap/>
-            <w:hideMark/>
-          </w:tcPr>
-          <w:p>
-            <w:pPr>
-              <w:rPr>
-                <w:sz w:val="16"/>
-                <w:szCs w:val="16"/>
-              </w:rPr>
-            </w:pPr>
-            <w:r>
-              <w:rPr>
-                <w:sz w:val="16"/>
-                <w:szCs w:val="16"/>
-              </w:rPr>
-              <w:t>Protestant Ethic</w:t>
+            <w:tcW w:w="378" w:type="dxa"/>
+            <w:noWrap/>
+            <w:hideMark/>
+          </w:tcPr>
+          <w:p>
+            <w:pPr>
+              <w:rPr>
+                <w:sz w:val="16"/>
+                <w:szCs w:val="16"/>
+              </w:rPr>
+            </w:pPr>
+          </w:p>
+        </w:tc>
+        <w:tc>
+          <w:tcPr>
+            <w:tcW w:w="3690" w:type="dxa"/>
+            <w:noWrap/>
+            <w:hideMark/>
+          </w:tcPr>
+          <w:p>
+            <w:pPr>
+              <w:rPr>
+                <w:sz w:val="16"/>
+                <w:szCs w:val="16"/>
+              </w:rPr>
+            </w:pPr>
+            <w:r>
+              <w:rPr>
+                <w:sz w:val="16"/>
+                <w:szCs w:val="16"/>
+              </w:rPr>
+              <w:t xml:space="preserve">Order </w:t>
             </w:r>
           </w:p>
         </w:tc>
@@ -1360,14 +1482,7 @@
                 <w:sz w:val="16"/>
                 <w:szCs w:val="16"/>
               </w:rPr>
-              <w:t>Response format changed to 1-6 (strongly disagree-strongly agree)</w:t>
-            </w:r>
-            <w:r>
-              <w:rPr>
-                <w:sz w:val="16"/>
-                <w:szCs w:val="16"/>
-              </w:rPr>
-              <w:t>.</w:t>
+              <w:t>None.</w:t>
             </w:r>
           </w:p>
         </w:tc>
@@ -1378,24 +1493,45 @@
         </w:trPr>
         <w:tc>
           <w:tcPr>
-            <w:tcW w:w="4068" w:type="dxa"/>
-            <w:gridSpan w:val="2"/>
-            <w:noWrap/>
-            <w:hideMark/>
-          </w:tcPr>
-          <w:p>
-            <w:pPr>
-              <w:rPr>
-                <w:sz w:val="16"/>
-                <w:szCs w:val="16"/>
-              </w:rPr>
-            </w:pPr>
-            <w:r>
-              <w:rPr>
-                <w:sz w:val="16"/>
-                <w:szCs w:val="16"/>
-              </w:rPr>
-              <w:t>Ring-Wing Authoritarianism</w:t>
+            <w:tcW w:w="378" w:type="dxa"/>
+            <w:noWrap/>
+            <w:hideMark/>
+          </w:tcPr>
+          <w:p>
+            <w:pPr>
+              <w:rPr>
+                <w:sz w:val="16"/>
+                <w:szCs w:val="16"/>
+              </w:rPr>
+            </w:pPr>
+          </w:p>
+        </w:tc>
+        <w:tc>
+          <w:tcPr>
+            <w:tcW w:w="3690" w:type="dxa"/>
+            <w:noWrap/>
+            <w:hideMark/>
+          </w:tcPr>
+          <w:p>
+            <w:pPr>
+              <w:rPr>
+                <w:sz w:val="16"/>
+                <w:szCs w:val="16"/>
+              </w:rPr>
+            </w:pPr>
+            <w:r>
+              <w:rPr>
+                <w:sz w:val="16"/>
+                <w:szCs w:val="16"/>
+              </w:rPr>
+              <w:t>A</w:t>
+            </w:r>
+            <w:r>
+              <w:rPr>
+                <w:sz w:val="16"/>
+                <w:szCs w:val="16"/>
+              </w:rPr>
+              <w:t>mbiguity</w:t>
             </w:r>
           </w:p>
         </w:tc>
@@ -1417,14 +1553,7 @@
                 <w:sz w:val="16"/>
                 <w:szCs w:val="16"/>
               </w:rPr>
-              <w:t>Response format changed to 1-6 (strongly disagree-strongly agree); 10 items dropped (original items 1, 2, 9, 10, 14, 18, 20, 25, 27, &amp; 30)</w:t>
-            </w:r>
-            <w:r>
-              <w:rPr>
-                <w:sz w:val="16"/>
-                <w:szCs w:val="16"/>
-              </w:rPr>
-              <w:t>.</w:t>
+              <w:t>None.</w:t>
             </w:r>
           </w:p>
         </w:tc>
@@ -1435,24 +1564,36 @@
         </w:trPr>
         <w:tc>
           <w:tcPr>
-            <w:tcW w:w="4068" w:type="dxa"/>
-            <w:gridSpan w:val="2"/>
-            <w:noWrap/>
-            <w:hideMark/>
-          </w:tcPr>
-          <w:p>
-            <w:pPr>
-              <w:rPr>
-                <w:sz w:val="16"/>
-                <w:szCs w:val="16"/>
-              </w:rPr>
-            </w:pPr>
-            <w:r>
-              <w:rPr>
-                <w:sz w:val="16"/>
-                <w:szCs w:val="16"/>
-              </w:rPr>
-              <w:t>Rosenberg Self-Esteem</w:t>
+            <w:tcW w:w="378" w:type="dxa"/>
+            <w:noWrap/>
+          </w:tcPr>
+          <w:p>
+            <w:pPr>
+              <w:rPr>
+                <w:sz w:val="16"/>
+                <w:szCs w:val="16"/>
+              </w:rPr>
+            </w:pPr>
+          </w:p>
+        </w:tc>
+        <w:tc>
+          <w:tcPr>
+            <w:tcW w:w="3690" w:type="dxa"/>
+            <w:noWrap/>
+          </w:tcPr>
+          <w:p>
+            <w:pPr>
+              <w:rPr>
+                <w:sz w:val="16"/>
+                <w:szCs w:val="16"/>
+              </w:rPr>
+            </w:pPr>
+            <w:r>
+              <w:rPr>
+                <w:sz w:val="16"/>
+                <w:szCs w:val="16"/>
+              </w:rPr>
+              <w:t>Predictability</w:t>
             </w:r>
           </w:p>
         </w:tc>
@@ -1460,21 +1601,20 @@
           <w:tcPr>
             <w:tcW w:w="8940" w:type="dxa"/>
             <w:noWrap/>
-            <w:hideMark/>
-          </w:tcPr>
-          <w:p>
-            <w:pPr>
-              <w:rPr>
-                <w:sz w:val="16"/>
-                <w:szCs w:val="16"/>
-              </w:rPr>
-            </w:pPr>
-            <w:r>
-              <w:rPr>
-                <w:sz w:val="16"/>
-                <w:szCs w:val="16"/>
-              </w:rPr>
-              <w:t>Response format changed to 1-6 (strongly disagree-strongly agree); 10 items dropped</w:t>
+          </w:tcPr>
+          <w:p>
+            <w:pPr>
+              <w:rPr>
+                <w:sz w:val="16"/>
+                <w:szCs w:val="16"/>
+              </w:rPr>
+            </w:pPr>
+            <w:r>
+              <w:rPr>
+                <w:sz w:val="16"/>
+                <w:szCs w:val="16"/>
+              </w:rPr>
+              <w:t>None.</w:t>
             </w:r>
           </w:p>
         </w:tc>
@@ -1485,24 +1625,43 @@
         </w:trPr>
         <w:tc>
           <w:tcPr>
-            <w:tcW w:w="4068" w:type="dxa"/>
-            <w:gridSpan w:val="2"/>
-            <w:noWrap/>
-            <w:hideMark/>
-          </w:tcPr>
-          <w:p>
-            <w:pPr>
-              <w:rPr>
-                <w:sz w:val="16"/>
-                <w:szCs w:val="16"/>
-              </w:rPr>
-            </w:pPr>
-            <w:r>
-              <w:rPr>
-                <w:sz w:val="16"/>
-                <w:szCs w:val="16"/>
-              </w:rPr>
-              <w:t>Self-Monitoring</w:t>
+            <w:tcW w:w="378" w:type="dxa"/>
+            <w:noWrap/>
+          </w:tcPr>
+          <w:p>
+            <w:pPr>
+              <w:rPr>
+                <w:sz w:val="16"/>
+                <w:szCs w:val="16"/>
+              </w:rPr>
+            </w:pPr>
+          </w:p>
+        </w:tc>
+        <w:tc>
+          <w:tcPr>
+            <w:tcW w:w="3690" w:type="dxa"/>
+            <w:noWrap/>
+          </w:tcPr>
+          <w:p>
+            <w:pPr>
+              <w:rPr>
+                <w:sz w:val="16"/>
+                <w:szCs w:val="16"/>
+              </w:rPr>
+            </w:pPr>
+            <w:r>
+              <w:rPr>
+                <w:sz w:val="16"/>
+                <w:szCs w:val="16"/>
+              </w:rPr>
+              <w:t>D</w:t>
+            </w:r>
+            <w:r>
+              <w:rPr>
+                <w:sz w:val="16"/>
+                <w:szCs w:val="16"/>
+              </w:rPr>
+              <w:t>ecisiveness</w:t>
             </w:r>
           </w:p>
         </w:tc>
@@ -1510,28 +1669,20 @@
           <w:tcPr>
             <w:tcW w:w="8940" w:type="dxa"/>
             <w:noWrap/>
-            <w:hideMark/>
-          </w:tcPr>
-          <w:p>
-            <w:pPr>
-              <w:rPr>
-                <w:sz w:val="16"/>
-                <w:szCs w:val="16"/>
-              </w:rPr>
-            </w:pPr>
-            <w:r>
-              <w:rPr>
-                <w:sz w:val="16"/>
-                <w:szCs w:val="16"/>
-              </w:rPr>
-              <w:t>Response format changed to 1-6 (strongly disagree-strongly agree)</w:t>
-            </w:r>
-            <w:r>
-              <w:rPr>
-                <w:sz w:val="16"/>
-                <w:szCs w:val="16"/>
-              </w:rPr>
-              <w:t>.</w:t>
+          </w:tcPr>
+          <w:p>
+            <w:pPr>
+              <w:rPr>
+                <w:sz w:val="16"/>
+                <w:szCs w:val="16"/>
+              </w:rPr>
+            </w:pPr>
+            <w:r>
+              <w:rPr>
+                <w:sz w:val="16"/>
+                <w:szCs w:val="16"/>
+              </w:rPr>
+              <w:t>None.</w:t>
             </w:r>
           </w:p>
         </w:tc>
@@ -1542,24 +1693,43 @@
         </w:trPr>
         <w:tc>
           <w:tcPr>
-            <w:tcW w:w="4068" w:type="dxa"/>
-            <w:gridSpan w:val="2"/>
-            <w:noWrap/>
-            <w:hideMark/>
-          </w:tcPr>
-          <w:p>
-            <w:pPr>
-              <w:rPr>
-                <w:sz w:val="16"/>
-                <w:szCs w:val="16"/>
-              </w:rPr>
-            </w:pPr>
-            <w:r>
-              <w:rPr>
-                <w:sz w:val="16"/>
-                <w:szCs w:val="16"/>
-              </w:rPr>
-              <w:t>Social Dominance Orientation</w:t>
+            <w:tcW w:w="378" w:type="dxa"/>
+            <w:noWrap/>
+          </w:tcPr>
+          <w:p>
+            <w:pPr>
+              <w:rPr>
+                <w:sz w:val="16"/>
+                <w:szCs w:val="16"/>
+              </w:rPr>
+            </w:pPr>
+          </w:p>
+        </w:tc>
+        <w:tc>
+          <w:tcPr>
+            <w:tcW w:w="3690" w:type="dxa"/>
+            <w:noWrap/>
+          </w:tcPr>
+          <w:p>
+            <w:pPr>
+              <w:rPr>
+                <w:sz w:val="16"/>
+                <w:szCs w:val="16"/>
+              </w:rPr>
+            </w:pPr>
+            <w:r>
+              <w:rPr>
+                <w:sz w:val="16"/>
+                <w:szCs w:val="16"/>
+              </w:rPr>
+              <w:t>C</w:t>
+            </w:r>
+            <w:r>
+              <w:rPr>
+                <w:sz w:val="16"/>
+                <w:szCs w:val="16"/>
+              </w:rPr>
+              <w:t>lose-mindedness</w:t>
             </w:r>
           </w:p>
         </w:tc>
@@ -1567,28 +1737,20 @@
           <w:tcPr>
             <w:tcW w:w="8940" w:type="dxa"/>
             <w:noWrap/>
-            <w:hideMark/>
-          </w:tcPr>
-          <w:p>
-            <w:pPr>
-              <w:rPr>
-                <w:sz w:val="16"/>
-                <w:szCs w:val="16"/>
-              </w:rPr>
-            </w:pPr>
-            <w:r>
-              <w:rPr>
-                <w:sz w:val="16"/>
-                <w:szCs w:val="16"/>
-              </w:rPr>
-              <w:t>Response format changed to 1-6 (strongly disagree-strongly agree), Multiple versions of scale provided in original publication, Number 4 scale used here</w:t>
-            </w:r>
-            <w:r>
-              <w:rPr>
-                <w:sz w:val="16"/>
-                <w:szCs w:val="16"/>
-              </w:rPr>
-              <w:t>.</w:t>
+          </w:tcPr>
+          <w:p>
+            <w:pPr>
+              <w:rPr>
+                <w:sz w:val="16"/>
+                <w:szCs w:val="16"/>
+              </w:rPr>
+            </w:pPr>
+            <w:r>
+              <w:rPr>
+                <w:sz w:val="16"/>
+                <w:szCs w:val="16"/>
+              </w:rPr>
+              <w:t>None.</w:t>
             </w:r>
           </w:p>
         </w:tc>
@@ -1616,7 +1778,7 @@
                 <w:sz w:val="16"/>
                 <w:szCs w:val="16"/>
               </w:rPr>
-              <w:t>Spheres of Control</w:t>
+              <w:t>Personal Need for Structure</w:t>
             </w:r>
           </w:p>
         </w:tc>
@@ -1638,7 +1800,14 @@
                 <w:sz w:val="16"/>
                 <w:szCs w:val="16"/>
               </w:rPr>
-              <w:t>See split scales below.</w:t>
+              <w:t>None</w:t>
+            </w:r>
+            <w:r>
+              <w:rPr>
+                <w:sz w:val="16"/>
+                <w:szCs w:val="16"/>
+              </w:rPr>
+              <w:t>.</w:t>
             </w:r>
           </w:p>
         </w:tc>
@@ -1649,38 +1818,24 @@
         </w:trPr>
         <w:tc>
           <w:tcPr>
-            <w:tcW w:w="378" w:type="dxa"/>
-            <w:noWrap/>
-            <w:hideMark/>
-          </w:tcPr>
-          <w:p>
-            <w:pPr>
-              <w:rPr>
-                <w:sz w:val="16"/>
-                <w:szCs w:val="16"/>
-              </w:rPr>
-            </w:pPr>
-          </w:p>
-        </w:tc>
-        <w:tc>
-          <w:tcPr>
-            <w:tcW w:w="3690" w:type="dxa"/>
-            <w:noWrap/>
-            <w:hideMark/>
-          </w:tcPr>
-          <w:p>
-            <w:pPr>
-              <w:rPr>
-                <w:sz w:val="16"/>
-                <w:szCs w:val="16"/>
-              </w:rPr>
-            </w:pPr>
-            <w:r>
-              <w:rPr>
-                <w:sz w:val="16"/>
-                <w:szCs w:val="16"/>
-              </w:rPr>
-              <w:t>Interpersonal Control</w:t>
+            <w:tcW w:w="4068" w:type="dxa"/>
+            <w:gridSpan w:val="2"/>
+            <w:noWrap/>
+            <w:hideMark/>
+          </w:tcPr>
+          <w:p>
+            <w:pPr>
+              <w:rPr>
+                <w:sz w:val="16"/>
+                <w:szCs w:val="16"/>
+              </w:rPr>
+            </w:pPr>
+            <w:r>
+              <w:rPr>
+                <w:sz w:val="16"/>
+                <w:szCs w:val="16"/>
+              </w:rPr>
+              <w:t>Protestant Ethic</w:t>
             </w:r>
           </w:p>
         </w:tc>
@@ -1720,6 +1875,348 @@
         </w:trPr>
         <w:tc>
           <w:tcPr>
+            <w:tcW w:w="4068" w:type="dxa"/>
+            <w:gridSpan w:val="2"/>
+            <w:noWrap/>
+            <w:hideMark/>
+          </w:tcPr>
+          <w:p>
+            <w:pPr>
+              <w:rPr>
+                <w:sz w:val="16"/>
+                <w:szCs w:val="16"/>
+              </w:rPr>
+            </w:pPr>
+            <w:r>
+              <w:rPr>
+                <w:sz w:val="16"/>
+                <w:szCs w:val="16"/>
+              </w:rPr>
+              <w:t>Ring-Wing Authoritarianism</w:t>
+            </w:r>
+          </w:p>
+        </w:tc>
+        <w:tc>
+          <w:tcPr>
+            <w:tcW w:w="8940" w:type="dxa"/>
+            <w:noWrap/>
+            <w:hideMark/>
+          </w:tcPr>
+          <w:p>
+            <w:pPr>
+              <w:rPr>
+                <w:sz w:val="16"/>
+                <w:szCs w:val="16"/>
+              </w:rPr>
+            </w:pPr>
+            <w:r>
+              <w:rPr>
+                <w:sz w:val="16"/>
+                <w:szCs w:val="16"/>
+              </w:rPr>
+              <w:t>Response format changed to 1-6 (strongly disagree-strongly agree); 10 items dropped (original items 1, 2, 9, 10, 14, 18, 20, 25, 27, &amp; 30)</w:t>
+            </w:r>
+            <w:r>
+              <w:rPr>
+                <w:sz w:val="16"/>
+                <w:szCs w:val="16"/>
+              </w:rPr>
+              <w:t>.</w:t>
+            </w:r>
+          </w:p>
+        </w:tc>
+      </w:tr>
+      <w:tr>
+        <w:trPr>
+          <w:trHeight w:val="186"/>
+        </w:trPr>
+        <w:tc>
+          <w:tcPr>
+            <w:tcW w:w="4068" w:type="dxa"/>
+            <w:gridSpan w:val="2"/>
+            <w:noWrap/>
+            <w:hideMark/>
+          </w:tcPr>
+          <w:p>
+            <w:pPr>
+              <w:rPr>
+                <w:sz w:val="16"/>
+                <w:szCs w:val="16"/>
+              </w:rPr>
+            </w:pPr>
+            <w:r>
+              <w:rPr>
+                <w:sz w:val="16"/>
+                <w:szCs w:val="16"/>
+              </w:rPr>
+              <w:t>Rosenberg Self-Esteem</w:t>
+            </w:r>
+          </w:p>
+        </w:tc>
+        <w:tc>
+          <w:tcPr>
+            <w:tcW w:w="8940" w:type="dxa"/>
+            <w:noWrap/>
+            <w:hideMark/>
+          </w:tcPr>
+          <w:p>
+            <w:pPr>
+              <w:rPr>
+                <w:sz w:val="16"/>
+                <w:szCs w:val="16"/>
+              </w:rPr>
+            </w:pPr>
+            <w:r>
+              <w:rPr>
+                <w:sz w:val="16"/>
+                <w:szCs w:val="16"/>
+              </w:rPr>
+              <w:t>Response format changed to 1-6 (strongly disagree-strongly agree); 10 items dropped</w:t>
+            </w:r>
+          </w:p>
+        </w:tc>
+      </w:tr>
+      <w:tr>
+        <w:trPr>
+          <w:trHeight w:val="186"/>
+        </w:trPr>
+        <w:tc>
+          <w:tcPr>
+            <w:tcW w:w="4068" w:type="dxa"/>
+            <w:gridSpan w:val="2"/>
+            <w:noWrap/>
+            <w:hideMark/>
+          </w:tcPr>
+          <w:p>
+            <w:pPr>
+              <w:rPr>
+                <w:sz w:val="16"/>
+                <w:szCs w:val="16"/>
+              </w:rPr>
+            </w:pPr>
+            <w:r>
+              <w:rPr>
+                <w:sz w:val="16"/>
+                <w:szCs w:val="16"/>
+              </w:rPr>
+              <w:t>Self-Monitoring</w:t>
+            </w:r>
+          </w:p>
+        </w:tc>
+        <w:tc>
+          <w:tcPr>
+            <w:tcW w:w="8940" w:type="dxa"/>
+            <w:noWrap/>
+            <w:hideMark/>
+          </w:tcPr>
+          <w:p>
+            <w:pPr>
+              <w:rPr>
+                <w:sz w:val="16"/>
+                <w:szCs w:val="16"/>
+              </w:rPr>
+            </w:pPr>
+            <w:r>
+              <w:rPr>
+                <w:sz w:val="16"/>
+                <w:szCs w:val="16"/>
+              </w:rPr>
+              <w:t>Response format changed to 1-6 (strongly disagree-strongly agree)</w:t>
+            </w:r>
+            <w:r>
+              <w:rPr>
+                <w:sz w:val="16"/>
+                <w:szCs w:val="16"/>
+              </w:rPr>
+              <w:t>.</w:t>
+            </w:r>
+          </w:p>
+        </w:tc>
+      </w:tr>
+      <w:tr>
+        <w:trPr>
+          <w:trHeight w:val="186"/>
+        </w:trPr>
+        <w:tc>
+          <w:tcPr>
+            <w:tcW w:w="4068" w:type="dxa"/>
+            <w:gridSpan w:val="2"/>
+            <w:noWrap/>
+            <w:hideMark/>
+          </w:tcPr>
+          <w:p>
+            <w:pPr>
+              <w:rPr>
+                <w:sz w:val="16"/>
+                <w:szCs w:val="16"/>
+              </w:rPr>
+            </w:pPr>
+            <w:r>
+              <w:rPr>
+                <w:sz w:val="16"/>
+                <w:szCs w:val="16"/>
+              </w:rPr>
+              <w:t>Social Dominance Orientation</w:t>
+            </w:r>
+          </w:p>
+        </w:tc>
+        <w:tc>
+          <w:tcPr>
+            <w:tcW w:w="8940" w:type="dxa"/>
+            <w:noWrap/>
+            <w:hideMark/>
+          </w:tcPr>
+          <w:p>
+            <w:pPr>
+              <w:rPr>
+                <w:sz w:val="16"/>
+                <w:szCs w:val="16"/>
+              </w:rPr>
+            </w:pPr>
+            <w:r>
+              <w:rPr>
+                <w:sz w:val="16"/>
+                <w:szCs w:val="16"/>
+              </w:rPr>
+              <w:t>Response format changed to 1-6 (strongly disagree-strongly agree), Multiple versions of scale provided in original publication, Number 4 scale used here</w:t>
+            </w:r>
+            <w:r>
+              <w:rPr>
+                <w:sz w:val="16"/>
+                <w:szCs w:val="16"/>
+              </w:rPr>
+              <w:t>.</w:t>
+            </w:r>
+          </w:p>
+        </w:tc>
+      </w:tr>
+      <w:tr>
+        <w:trPr>
+          <w:trHeight w:val="186"/>
+        </w:trPr>
+        <w:tc>
+          <w:tcPr>
+            <w:tcW w:w="4068" w:type="dxa"/>
+            <w:gridSpan w:val="2"/>
+            <w:noWrap/>
+            <w:hideMark/>
+          </w:tcPr>
+          <w:p>
+            <w:pPr>
+              <w:rPr>
+                <w:sz w:val="16"/>
+                <w:szCs w:val="16"/>
+              </w:rPr>
+            </w:pPr>
+            <w:r>
+              <w:rPr>
+                <w:sz w:val="16"/>
+                <w:szCs w:val="16"/>
+              </w:rPr>
+              <w:t>Spheres of Control</w:t>
+            </w:r>
+          </w:p>
+        </w:tc>
+        <w:tc>
+          <w:tcPr>
+            <w:tcW w:w="8940" w:type="dxa"/>
+            <w:noWrap/>
+            <w:hideMark/>
+          </w:tcPr>
+          <w:p>
+            <w:pPr>
+              <w:rPr>
+                <w:sz w:val="16"/>
+                <w:szCs w:val="16"/>
+              </w:rPr>
+            </w:pPr>
+            <w:r>
+              <w:rPr>
+                <w:sz w:val="16"/>
+                <w:szCs w:val="16"/>
+              </w:rPr>
+              <w:t>-</w:t>
+            </w:r>
+          </w:p>
+        </w:tc>
+      </w:tr>
+      <w:tr>
+        <w:trPr>
+          <w:trHeight w:val="186"/>
+        </w:trPr>
+        <w:tc>
+          <w:tcPr>
+            <w:tcW w:w="378" w:type="dxa"/>
+            <w:noWrap/>
+            <w:hideMark/>
+          </w:tcPr>
+          <w:p>
+            <w:pPr>
+              <w:rPr>
+                <w:sz w:val="16"/>
+                <w:szCs w:val="16"/>
+              </w:rPr>
+            </w:pPr>
+          </w:p>
+        </w:tc>
+        <w:tc>
+          <w:tcPr>
+            <w:tcW w:w="3690" w:type="dxa"/>
+            <w:noWrap/>
+            <w:hideMark/>
+          </w:tcPr>
+          <w:p>
+            <w:pPr>
+              <w:rPr>
+                <w:sz w:val="16"/>
+                <w:szCs w:val="16"/>
+              </w:rPr>
+            </w:pPr>
+            <w:r>
+              <w:rPr>
+                <w:sz w:val="16"/>
+                <w:szCs w:val="16"/>
+              </w:rPr>
+              <w:t>Interpersonal Control</w:t>
+            </w:r>
+          </w:p>
+        </w:tc>
+        <w:tc>
+          <w:tcPr>
+            <w:tcW w:w="8940" w:type="dxa"/>
+            <w:noWrap/>
+            <w:hideMark/>
+          </w:tcPr>
+          <w:p>
+            <w:pPr>
+              <w:rPr>
+                <w:sz w:val="16"/>
+                <w:szCs w:val="16"/>
+              </w:rPr>
+            </w:pPr>
+            <w:r>
+              <w:rPr>
+                <w:sz w:val="16"/>
+                <w:szCs w:val="16"/>
+              </w:rPr>
+              <w:t>Response format changed to 1-6 (strongly disagree-strongly agree)</w:t>
+            </w:r>
+            <w:r>
+              <w:rPr>
+                <w:sz w:val="16"/>
+                <w:szCs w:val="16"/>
+              </w:rPr>
+              <w:t>.</w:t>
+            </w:r>
+          </w:p>
+        </w:tc>
+      </w:tr>
+      <w:tr>
+        <w:trPr>
+          <w:trHeight w:val="186"/>
+        </w:trPr>
+        <w:tc>
+          <w:tcPr>
             <w:tcW w:w="378" w:type="dxa"/>
             <w:noWrap/>
             <w:hideMark/>
@@ -1786,28 +2283,22 @@
         </w:tc>
       </w:tr>
     </w:tbl>
-    <w:p/>
-    <w:p/>
     <w:p>
-      <w:r>
-        <w:br w:type="page"/>
-      </w:r>
+      <w:pPr>
+        <w:ind w:firstLine="0"/>
+      </w:pPr>
     </w:p>
     <w:p>
       <w:pPr>
         <w:jc w:val="center"/>
-        <w:rPr>
-          <w:b/>
-        </w:rPr>
       </w:pPr>
+      <w:bookmarkStart w:id="0" w:name="_GoBack"/>
       <w:r>
-        <w:rPr>
-          <w:b/>
-        </w:rPr>
         <w:lastRenderedPageBreak/>
         <w:t>References</w:t>
       </w:r>
     </w:p>
+    <w:bookmarkEnd w:id="0"/>
     <w:p>
       <w:pPr>
         <w:pStyle w:val="Bibliography"/>
@@ -1907,7 +2398,7 @@
       </w:r>
     </w:p>
     <w:sectPr>
-      <w:headerReference w:type="default" r:id="rId10"/>
+      <w:headerReference w:type="default" r:id="rId9"/>
       <w:footnotePr>
         <w:pos w:val="beneathText"/>
       </w:footnotePr>
@@ -1922,7 +2413,7 @@
 </file>
 
 <file path=word/endnotes.xml><?xml version="1.0" encoding="utf-8"?>
-<w:endnotes xmlns:wpc="http://schemas.microsoft.com/office/word/2010/wordprocessingCanvas" xmlns:mo="http://schemas.microsoft.com/office/mac/office/2008/main" xmlns:mc="http://schemas.openxmlformats.org/markup-compatibility/2006" xmlns:mv="urn:schemas-microsoft-com:mac:vml" xmlns:o="urn:schemas-microsoft-com:office:office" xmlns:r="http://schemas.openxmlformats.org/officeDocument/2006/relationships" xmlns:m="http://schemas.openxmlformats.org/officeDocument/2006/math" xmlns:v="urn:schemas-microsoft-com:vml" xmlns:wp14="http://schemas.microsoft.com/office/word/2010/wordprocessingDrawing" xmlns:wp="http://schemas.openxmlformats.org/drawingml/2006/wordprocessingDrawing" xmlns:w10="urn:schemas-microsoft-com:office:word" xmlns:w="http://schemas.openxmlformats.org/wordprocessingml/2006/main" xmlns:w14="http://schemas.microsoft.com/office/word/2010/wordml" xmlns:wpg="http://schemas.microsoft.com/office/word/2010/wordprocessingGroup" xmlns:wpi="http://schemas.microsoft.com/office/word/2010/wordprocessingInk" xmlns:wne="http://schemas.microsoft.com/office/word/2006/wordml" xmlns:wps="http://schemas.microsoft.com/office/word/2010/wordprocessingShape" mc:Ignorable="w14 wp14">
+<w:endnotes xmlns:wpc="http://schemas.microsoft.com/office/word/2010/wordprocessingCanvas" xmlns:cx="http://schemas.microsoft.com/office/drawing/2014/chartex" xmlns:cx1="http://schemas.microsoft.com/office/drawing/2015/9/8/chartex" xmlns:cx2="http://schemas.microsoft.com/office/drawing/2015/10/21/chartex" xmlns:cx3="http://schemas.microsoft.com/office/drawing/2016/5/9/chartex" xmlns:cx4="http://schemas.microsoft.com/office/drawing/2016/5/10/chartex" xmlns:cx5="http://schemas.microsoft.com/office/drawing/2016/5/11/chartex" xmlns:cx6="http://schemas.microsoft.com/office/drawing/2016/5/12/chartex" xmlns:cx7="http://schemas.microsoft.com/office/drawing/2016/5/13/chartex" xmlns:cx8="http://schemas.microsoft.com/office/drawing/2016/5/14/chartex" xmlns:mc="http://schemas.openxmlformats.org/markup-compatibility/2006" xmlns:aink="http://schemas.microsoft.com/office/drawing/2016/ink" xmlns:am3d="http://schemas.microsoft.com/office/drawing/2017/model3d" xmlns:o="urn:schemas-microsoft-com:office:office" xmlns:r="http://schemas.openxmlformats.org/officeDocument/2006/relationships" xmlns:m="http://schemas.openxmlformats.org/officeDocument/2006/math" xmlns:v="urn:schemas-microsoft-com:vml" xmlns:wp14="http://schemas.microsoft.com/office/word/2010/wordprocessingDrawing" xmlns:wp="http://schemas.openxmlformats.org/drawingml/2006/wordprocessingDrawing" xmlns:w10="urn:schemas-microsoft-com:office:word" xmlns:w="http://schemas.openxmlformats.org/wordprocessingml/2006/main" xmlns:w14="http://schemas.microsoft.com/office/word/2010/wordml" xmlns:w15="http://schemas.microsoft.com/office/word/2012/wordml" xmlns:w16cid="http://schemas.microsoft.com/office/word/2016/wordml/cid" xmlns:w16se="http://schemas.microsoft.com/office/word/2015/wordml/symex" xmlns:wpg="http://schemas.microsoft.com/office/word/2010/wordprocessingGroup" xmlns:wpi="http://schemas.microsoft.com/office/word/2010/wordprocessingInk" xmlns:wne="http://schemas.microsoft.com/office/word/2006/wordml" xmlns:wps="http://schemas.microsoft.com/office/word/2010/wordprocessingShape" mc:Ignorable="w14 w15 w16se w16cid wp14">
   <w:endnote w:type="separator" w:id="-1">
     <w:p>
       <w:pPr>
@@ -1947,7 +2438,7 @@
 </file>
 
 <file path=word/footnotes.xml><?xml version="1.0" encoding="utf-8"?>
-<w:footnotes xmlns:wpc="http://schemas.microsoft.com/office/word/2010/wordprocessingCanvas" xmlns:mo="http://schemas.microsoft.com/office/mac/office/2008/main" xmlns:mc="http://schemas.openxmlformats.org/markup-compatibility/2006" xmlns:mv="urn:schemas-microsoft-com:mac:vml" xmlns:o="urn:schemas-microsoft-com:office:office" xmlns:r="http://schemas.openxmlformats.org/officeDocument/2006/relationships" xmlns:m="http://schemas.openxmlformats.org/officeDocument/2006/math" xmlns:v="urn:schemas-microsoft-com:vml" xmlns:wp14="http://schemas.microsoft.com/office/word/2010/wordprocessingDrawing" xmlns:wp="http://schemas.openxmlformats.org/drawingml/2006/wordprocessingDrawing" xmlns:w10="urn:schemas-microsoft-com:office:word" xmlns:w="http://schemas.openxmlformats.org/wordprocessingml/2006/main" xmlns:w14="http://schemas.microsoft.com/office/word/2010/wordml" xmlns:wpg="http://schemas.microsoft.com/office/word/2010/wordprocessingGroup" xmlns:wpi="http://schemas.microsoft.com/office/word/2010/wordprocessingInk" xmlns:wne="http://schemas.microsoft.com/office/word/2006/wordml" xmlns:wps="http://schemas.microsoft.com/office/word/2010/wordprocessingShape" mc:Ignorable="w14 wp14">
+<w:footnotes xmlns:wpc="http://schemas.microsoft.com/office/word/2010/wordprocessingCanvas" xmlns:cx="http://schemas.microsoft.com/office/drawing/2014/chartex" xmlns:cx1="http://schemas.microsoft.com/office/drawing/2015/9/8/chartex" xmlns:cx2="http://schemas.microsoft.com/office/drawing/2015/10/21/chartex" xmlns:cx3="http://schemas.microsoft.com/office/drawing/2016/5/9/chartex" xmlns:cx4="http://schemas.microsoft.com/office/drawing/2016/5/10/chartex" xmlns:cx5="http://schemas.microsoft.com/office/drawing/2016/5/11/chartex" xmlns:cx6="http://schemas.microsoft.com/office/drawing/2016/5/12/chartex" xmlns:cx7="http://schemas.microsoft.com/office/drawing/2016/5/13/chartex" xmlns:cx8="http://schemas.microsoft.com/office/drawing/2016/5/14/chartex" xmlns:mc="http://schemas.openxmlformats.org/markup-compatibility/2006" xmlns:aink="http://schemas.microsoft.com/office/drawing/2016/ink" xmlns:am3d="http://schemas.microsoft.com/office/drawing/2017/model3d" xmlns:o="urn:schemas-microsoft-com:office:office" xmlns:r="http://schemas.openxmlformats.org/officeDocument/2006/relationships" xmlns:m="http://schemas.openxmlformats.org/officeDocument/2006/math" xmlns:v="urn:schemas-microsoft-com:vml" xmlns:wp14="http://schemas.microsoft.com/office/word/2010/wordprocessingDrawing" xmlns:wp="http://schemas.openxmlformats.org/drawingml/2006/wordprocessingDrawing" xmlns:w10="urn:schemas-microsoft-com:office:word" xmlns:w="http://schemas.openxmlformats.org/wordprocessingml/2006/main" xmlns:w14="http://schemas.microsoft.com/office/word/2010/wordml" xmlns:w15="http://schemas.microsoft.com/office/word/2012/wordml" xmlns:w16cid="http://schemas.microsoft.com/office/word/2016/wordml/cid" xmlns:w16se="http://schemas.microsoft.com/office/word/2015/wordml/symex" xmlns:wpg="http://schemas.microsoft.com/office/word/2010/wordprocessingGroup" xmlns:wpi="http://schemas.microsoft.com/office/word/2010/wordprocessingInk" xmlns:wne="http://schemas.microsoft.com/office/word/2006/wordml" xmlns:wps="http://schemas.microsoft.com/office/word/2010/wordprocessingShape" mc:Ignorable="w14 w15 w16se w16cid wp14">
   <w:footnote w:type="separator" w:id="-1">
     <w:p>
       <w:pPr>
@@ -1972,7 +2463,7 @@
 </file>
 
 <file path=word/header1.xml><?xml version="1.0" encoding="utf-8"?>
-<w:hdr xmlns:wpc="http://schemas.microsoft.com/office/word/2010/wordprocessingCanvas" xmlns:mo="http://schemas.microsoft.com/office/mac/office/2008/main" xmlns:mc="http://schemas.openxmlformats.org/markup-compatibility/2006" xmlns:mv="urn:schemas-microsoft-com:mac:vml" xmlns:o="urn:schemas-microsoft-com:office:office" xmlns:r="http://schemas.openxmlformats.org/officeDocument/2006/relationships" xmlns:m="http://schemas.openxmlformats.org/officeDocument/2006/math" xmlns:v="urn:schemas-microsoft-com:vml" xmlns:wp14="http://schemas.microsoft.com/office/word/2010/wordprocessingDrawing" xmlns:wp="http://schemas.openxmlformats.org/drawingml/2006/wordprocessingDrawing" xmlns:w10="urn:schemas-microsoft-com:office:word" xmlns:w="http://schemas.openxmlformats.org/wordprocessingml/2006/main" xmlns:w14="http://schemas.microsoft.com/office/word/2010/wordml" xmlns:wpg="http://schemas.microsoft.com/office/word/2010/wordprocessingGroup" xmlns:wpi="http://schemas.microsoft.com/office/word/2010/wordprocessingInk" xmlns:wne="http://schemas.microsoft.com/office/word/2006/wordml" xmlns:wps="http://schemas.microsoft.com/office/word/2010/wordprocessingShape" mc:Ignorable="w14 wp14">
+<w:hdr xmlns:wpc="http://schemas.microsoft.com/office/word/2010/wordprocessingCanvas" xmlns:cx="http://schemas.microsoft.com/office/drawing/2014/chartex" xmlns:cx1="http://schemas.microsoft.com/office/drawing/2015/9/8/chartex" xmlns:cx2="http://schemas.microsoft.com/office/drawing/2015/10/21/chartex" xmlns:cx3="http://schemas.microsoft.com/office/drawing/2016/5/9/chartex" xmlns:cx4="http://schemas.microsoft.com/office/drawing/2016/5/10/chartex" xmlns:cx5="http://schemas.microsoft.com/office/drawing/2016/5/11/chartex" xmlns:cx6="http://schemas.microsoft.com/office/drawing/2016/5/12/chartex" xmlns:cx7="http://schemas.microsoft.com/office/drawing/2016/5/13/chartex" xmlns:cx8="http://schemas.microsoft.com/office/drawing/2016/5/14/chartex" xmlns:mc="http://schemas.openxmlformats.org/markup-compatibility/2006" xmlns:aink="http://schemas.microsoft.com/office/drawing/2016/ink" xmlns:am3d="http://schemas.microsoft.com/office/drawing/2017/model3d" xmlns:o="urn:schemas-microsoft-com:office:office" xmlns:r="http://schemas.openxmlformats.org/officeDocument/2006/relationships" xmlns:m="http://schemas.openxmlformats.org/officeDocument/2006/math" xmlns:v="urn:schemas-microsoft-com:vml" xmlns:wp14="http://schemas.microsoft.com/office/word/2010/wordprocessingDrawing" xmlns:wp="http://schemas.openxmlformats.org/drawingml/2006/wordprocessingDrawing" xmlns:w10="urn:schemas-microsoft-com:office:word" xmlns:w="http://schemas.openxmlformats.org/wordprocessingml/2006/main" xmlns:w14="http://schemas.microsoft.com/office/word/2010/wordml" xmlns:w15="http://schemas.microsoft.com/office/word/2012/wordml" xmlns:w16cid="http://schemas.microsoft.com/office/word/2016/wordml/cid" xmlns:w16se="http://schemas.microsoft.com/office/word/2015/wordml/symex" xmlns:wpg="http://schemas.microsoft.com/office/word/2010/wordprocessingGroup" xmlns:wpi="http://schemas.microsoft.com/office/word/2010/wordprocessingInk" xmlns:wne="http://schemas.microsoft.com/office/word/2006/wordml" xmlns:wps="http://schemas.microsoft.com/office/word/2010/wordprocessingShape" mc:Ignorable="w14 w15 w16se w16cid wp14">
   <w:p>
     <w:pPr>
       <w:pStyle w:val="Header"/>
@@ -2046,8 +2537,8 @@
 </file>
 
 <file path=word/numbering.xml><?xml version="1.0" encoding="utf-8"?>
-<w:numbering xmlns:wpc="http://schemas.microsoft.com/office/word/2010/wordprocessingCanvas" xmlns:mo="http://schemas.microsoft.com/office/mac/office/2008/main" xmlns:mc="http://schemas.openxmlformats.org/markup-compatibility/2006" xmlns:mv="urn:schemas-microsoft-com:mac:vml" xmlns:o="urn:schemas-microsoft-com:office:office" xmlns:r="http://schemas.openxmlformats.org/officeDocument/2006/relationships" xmlns:m="http://schemas.openxmlformats.org/officeDocument/2006/math" xmlns:v="urn:schemas-microsoft-com:vml" xmlns:wp14="http://schemas.microsoft.com/office/word/2010/wordprocessingDrawing" xmlns:wp="http://schemas.openxmlformats.org/drawingml/2006/wordprocessingDrawing" xmlns:w10="urn:schemas-microsoft-com:office:word" xmlns:w="http://schemas.openxmlformats.org/wordprocessingml/2006/main" xmlns:w14="http://schemas.microsoft.com/office/word/2010/wordml" xmlns:wpg="http://schemas.microsoft.com/office/word/2010/wordprocessingGroup" xmlns:wpi="http://schemas.microsoft.com/office/word/2010/wordprocessingInk" xmlns:wne="http://schemas.microsoft.com/office/word/2006/wordml" xmlns:wps="http://schemas.microsoft.com/office/word/2010/wordprocessingShape" mc:Ignorable="w14 wp14">
-  <w:abstractNum w:abstractNumId="0">
+<w:numbering xmlns:wpc="http://schemas.microsoft.com/office/word/2010/wordprocessingCanvas" xmlns:cx="http://schemas.microsoft.com/office/drawing/2014/chartex" xmlns:cx1="http://schemas.microsoft.com/office/drawing/2015/9/8/chartex" xmlns:cx2="http://schemas.microsoft.com/office/drawing/2015/10/21/chartex" xmlns:cx3="http://schemas.microsoft.com/office/drawing/2016/5/9/chartex" xmlns:cx4="http://schemas.microsoft.com/office/drawing/2016/5/10/chartex" xmlns:cx5="http://schemas.microsoft.com/office/drawing/2016/5/11/chartex" xmlns:cx6="http://schemas.microsoft.com/office/drawing/2016/5/12/chartex" xmlns:cx7="http://schemas.microsoft.com/office/drawing/2016/5/13/chartex" xmlns:cx8="http://schemas.microsoft.com/office/drawing/2016/5/14/chartex" xmlns:mc="http://schemas.openxmlformats.org/markup-compatibility/2006" xmlns:aink="http://schemas.microsoft.com/office/drawing/2016/ink" xmlns:am3d="http://schemas.microsoft.com/office/drawing/2017/model3d" xmlns:o="urn:schemas-microsoft-com:office:office" xmlns:r="http://schemas.openxmlformats.org/officeDocument/2006/relationships" xmlns:m="http://schemas.openxmlformats.org/officeDocument/2006/math" xmlns:v="urn:schemas-microsoft-com:vml" xmlns:wp14="http://schemas.microsoft.com/office/word/2010/wordprocessingDrawing" xmlns:wp="http://schemas.openxmlformats.org/drawingml/2006/wordprocessingDrawing" xmlns:w10="urn:schemas-microsoft-com:office:word" xmlns:w="http://schemas.openxmlformats.org/wordprocessingml/2006/main" xmlns:w14="http://schemas.microsoft.com/office/word/2010/wordml" xmlns:w15="http://schemas.microsoft.com/office/word/2012/wordml" xmlns:w16cid="http://schemas.microsoft.com/office/word/2016/wordml/cid" xmlns:w16se="http://schemas.microsoft.com/office/word/2015/wordml/symex" xmlns:wpg="http://schemas.microsoft.com/office/word/2010/wordprocessingGroup" xmlns:wpi="http://schemas.microsoft.com/office/word/2010/wordprocessingInk" xmlns:wne="http://schemas.microsoft.com/office/word/2006/wordml" xmlns:wps="http://schemas.microsoft.com/office/word/2010/wordprocessingShape" mc:Ignorable="w14 w15 w16se w16cid wp14">
+  <w:abstractNum w:abstractNumId="0" w15:restartNumberingAfterBreak="0">
     <w:nsid w:val="FFFFFF7C"/>
     <w:multiLevelType w:val="singleLevel"/>
     <w:tmpl w:val="6ED08D94"/>
@@ -2065,7 +2556,7 @@
       </w:pPr>
     </w:lvl>
   </w:abstractNum>
-  <w:abstractNum w:abstractNumId="1">
+  <w:abstractNum w:abstractNumId="1" w15:restartNumberingAfterBreak="0">
     <w:nsid w:val="FFFFFF7D"/>
     <w:multiLevelType w:val="singleLevel"/>
     <w:tmpl w:val="3D5203EE"/>
@@ -2083,7 +2574,7 @@
       </w:pPr>
     </w:lvl>
   </w:abstractNum>
-  <w:abstractNum w:abstractNumId="2">
+  <w:abstractNum w:abstractNumId="2" w15:restartNumberingAfterBreak="0">
     <w:nsid w:val="FFFFFF7E"/>
     <w:multiLevelType w:val="singleLevel"/>
     <w:tmpl w:val="F2DC96EC"/>
@@ -2101,7 +2592,7 @@
       </w:pPr>
     </w:lvl>
   </w:abstractNum>
-  <w:abstractNum w:abstractNumId="3">
+  <w:abstractNum w:abstractNumId="3" w15:restartNumberingAfterBreak="0">
     <w:nsid w:val="FFFFFF7F"/>
     <w:multiLevelType w:val="singleLevel"/>
     <w:tmpl w:val="94D2CA36"/>
@@ -2119,7 +2610,7 @@
       </w:pPr>
     </w:lvl>
   </w:abstractNum>
-  <w:abstractNum w:abstractNumId="4">
+  <w:abstractNum w:abstractNumId="4" w15:restartNumberingAfterBreak="0">
     <w:nsid w:val="FFFFFF80"/>
     <w:multiLevelType w:val="singleLevel"/>
     <w:tmpl w:val="17BCEBA6"/>
@@ -2140,7 +2631,7 @@
       </w:rPr>
     </w:lvl>
   </w:abstractNum>
-  <w:abstractNum w:abstractNumId="5">
+  <w:abstractNum w:abstractNumId="5" w15:restartNumberingAfterBreak="0">
     <w:nsid w:val="FFFFFF81"/>
     <w:multiLevelType w:val="singleLevel"/>
     <w:tmpl w:val="7D386FFE"/>
@@ -2161,7 +2652,7 @@
       </w:rPr>
     </w:lvl>
   </w:abstractNum>
-  <w:abstractNum w:abstractNumId="6">
+  <w:abstractNum w:abstractNumId="6" w15:restartNumberingAfterBreak="0">
     <w:nsid w:val="FFFFFF82"/>
     <w:multiLevelType w:val="singleLevel"/>
     <w:tmpl w:val="D73A80FE"/>
@@ -2182,7 +2673,7 @@
       </w:rPr>
     </w:lvl>
   </w:abstractNum>
-  <w:abstractNum w:abstractNumId="7">
+  <w:abstractNum w:abstractNumId="7" w15:restartNumberingAfterBreak="0">
     <w:nsid w:val="FFFFFF83"/>
     <w:multiLevelType w:val="singleLevel"/>
     <w:tmpl w:val="0AB08068"/>
@@ -2203,7 +2694,7 @@
       </w:rPr>
     </w:lvl>
   </w:abstractNum>
-  <w:abstractNum w:abstractNumId="8">
+  <w:abstractNum w:abstractNumId="8" w15:restartNumberingAfterBreak="0">
     <w:nsid w:val="FFFFFF88"/>
     <w:multiLevelType w:val="singleLevel"/>
     <w:tmpl w:val="D6E00290"/>
@@ -2224,7 +2715,7 @@
       </w:rPr>
     </w:lvl>
   </w:abstractNum>
-  <w:abstractNum w:abstractNumId="9">
+  <w:abstractNum w:abstractNumId="9" w15:restartNumberingAfterBreak="0">
     <w:nsid w:val="FFFFFF89"/>
     <w:multiLevelType w:val="singleLevel"/>
     <w:tmpl w:val="D6FC344C"/>
@@ -2285,7 +2776,7 @@
 </file>
 
 <file path=word/styles.xml><?xml version="1.0" encoding="utf-8"?>
-<w:styles xmlns:mc="http://schemas.openxmlformats.org/markup-compatibility/2006" xmlns:r="http://schemas.openxmlformats.org/officeDocument/2006/relationships" xmlns:w="http://schemas.openxmlformats.org/wordprocessingml/2006/main" xmlns:w14="http://schemas.microsoft.com/office/word/2010/wordml" mc:Ignorable="w14">
+<w:styles xmlns:mc="http://schemas.openxmlformats.org/markup-compatibility/2006" xmlns:r="http://schemas.openxmlformats.org/officeDocument/2006/relationships" xmlns:w="http://schemas.openxmlformats.org/wordprocessingml/2006/main" xmlns:w14="http://schemas.microsoft.com/office/word/2010/wordml" xmlns:w15="http://schemas.microsoft.com/office/word/2012/wordml" xmlns:w16cid="http://schemas.microsoft.com/office/word/2016/wordml/cid" xmlns:w16se="http://schemas.microsoft.com/office/word/2015/wordml/symex" mc:Ignorable="w14 w15 w16se w16cid">
   <w:docDefaults>
     <w:rPrDefault>
       <w:rPr>
@@ -2302,158 +2793,377 @@
       </w:pPr>
     </w:pPrDefault>
   </w:docDefaults>
-  <w:latentStyles w:defLockedState="0" w:defUIPriority="99" w:defSemiHidden="1" w:defUnhideWhenUsed="1" w:defQFormat="0" w:count="276">
-    <w:lsdException w:name="Normal" w:semiHidden="0" w:uiPriority="0" w:unhideWhenUsed="0" w:qFormat="1"/>
-    <w:lsdException w:name="heading 1" w:semiHidden="0" w:uiPriority="9" w:unhideWhenUsed="0" w:qFormat="1"/>
-    <w:lsdException w:name="heading 2" w:uiPriority="3" w:qFormat="1"/>
-    <w:lsdException w:name="heading 3" w:uiPriority="3" w:qFormat="1"/>
-    <w:lsdException w:name="heading 4" w:uiPriority="3" w:qFormat="1"/>
-    <w:lsdException w:name="heading 5" w:uiPriority="3" w:qFormat="1"/>
-    <w:lsdException w:name="heading 6" w:uiPriority="9" w:unhideWhenUsed="0" w:qFormat="1"/>
-    <w:lsdException w:name="heading 7" w:uiPriority="9" w:unhideWhenUsed="0" w:qFormat="1"/>
-    <w:lsdException w:name="heading 8" w:uiPriority="9" w:unhideWhenUsed="0" w:qFormat="1"/>
-    <w:lsdException w:name="heading 9" w:uiPriority="9" w:unhideWhenUsed="0" w:qFormat="1"/>
-    <w:lsdException w:name="toc 1" w:uiPriority="39"/>
-    <w:lsdException w:name="toc 2" w:uiPriority="39"/>
-    <w:lsdException w:name="toc 3" w:uiPriority="39"/>
-    <w:lsdException w:name="toc 4" w:uiPriority="39"/>
-    <w:lsdException w:name="toc 5" w:uiPriority="39"/>
-    <w:lsdException w:name="toc 6" w:uiPriority="39"/>
-    <w:lsdException w:name="toc 7" w:uiPriority="39"/>
-    <w:lsdException w:name="toc 8" w:uiPriority="39"/>
-    <w:lsdException w:name="toc 9" w:uiPriority="39"/>
-    <w:lsdException w:name="header" w:qFormat="1"/>
-    <w:lsdException w:name="caption" w:uiPriority="35" w:qFormat="1"/>
-    <w:lsdException w:name="footnote reference" w:qFormat="1"/>
-    <w:lsdException w:name="endnote text" w:qFormat="1"/>
-    <w:lsdException w:name="List Bullet" w:qFormat="1"/>
-    <w:lsdException w:name="List Number" w:qFormat="1"/>
-    <w:lsdException w:name="Title" w:semiHidden="0" w:uiPriority="10" w:unhideWhenUsed="0" w:qFormat="1"/>
-    <w:lsdException w:name="Default Paragraph Font" w:uiPriority="1"/>
+  <w:latentStyles w:defLockedState="0" w:defUIPriority="99" w:defSemiHidden="0" w:defUnhideWhenUsed="0" w:defQFormat="0" w:count="375">
+    <w:lsdException w:name="Normal" w:uiPriority="0" w:qFormat="1"/>
+    <w:lsdException w:name="heading 1" w:uiPriority="9" w:qFormat="1"/>
+    <w:lsdException w:name="heading 2" w:semiHidden="1" w:uiPriority="3" w:unhideWhenUsed="1" w:qFormat="1"/>
+    <w:lsdException w:name="heading 3" w:semiHidden="1" w:uiPriority="3" w:unhideWhenUsed="1" w:qFormat="1"/>
+    <w:lsdException w:name="heading 4" w:semiHidden="1" w:uiPriority="3" w:unhideWhenUsed="1" w:qFormat="1"/>
+    <w:lsdException w:name="heading 5" w:semiHidden="1" w:uiPriority="3" w:unhideWhenUsed="1" w:qFormat="1"/>
+    <w:lsdException w:name="heading 6" w:semiHidden="1" w:uiPriority="9" w:qFormat="1"/>
+    <w:lsdException w:name="heading 7" w:semiHidden="1" w:uiPriority="9" w:qFormat="1"/>
+    <w:lsdException w:name="heading 8" w:semiHidden="1" w:uiPriority="9" w:qFormat="1"/>
+    <w:lsdException w:name="heading 9" w:semiHidden="1" w:uiPriority="9" w:qFormat="1"/>
+    <w:lsdException w:name="index 1" w:semiHidden="1" w:unhideWhenUsed="1"/>
+    <w:lsdException w:name="index 2" w:semiHidden="1" w:unhideWhenUsed="1"/>
+    <w:lsdException w:name="index 3" w:semiHidden="1" w:unhideWhenUsed="1"/>
+    <w:lsdException w:name="index 4" w:semiHidden="1" w:unhideWhenUsed="1"/>
+    <w:lsdException w:name="index 5" w:semiHidden="1" w:unhideWhenUsed="1"/>
+    <w:lsdException w:name="index 6" w:semiHidden="1" w:unhideWhenUsed="1"/>
+    <w:lsdException w:name="index 7" w:semiHidden="1" w:unhideWhenUsed="1"/>
+    <w:lsdException w:name="index 8" w:semiHidden="1" w:unhideWhenUsed="1"/>
+    <w:lsdException w:name="index 9" w:semiHidden="1" w:unhideWhenUsed="1"/>
+    <w:lsdException w:name="toc 1" w:semiHidden="1" w:uiPriority="39" w:unhideWhenUsed="1"/>
+    <w:lsdException w:name="toc 2" w:semiHidden="1" w:uiPriority="39" w:unhideWhenUsed="1"/>
+    <w:lsdException w:name="toc 3" w:semiHidden="1" w:uiPriority="39" w:unhideWhenUsed="1"/>
+    <w:lsdException w:name="toc 4" w:semiHidden="1" w:uiPriority="39" w:unhideWhenUsed="1"/>
+    <w:lsdException w:name="toc 5" w:semiHidden="1" w:uiPriority="39" w:unhideWhenUsed="1"/>
+    <w:lsdException w:name="toc 6" w:semiHidden="1" w:uiPriority="39" w:unhideWhenUsed="1"/>
+    <w:lsdException w:name="toc 7" w:semiHidden="1" w:uiPriority="39" w:unhideWhenUsed="1"/>
+    <w:lsdException w:name="toc 8" w:semiHidden="1" w:uiPriority="39" w:unhideWhenUsed="1"/>
+    <w:lsdException w:name="toc 9" w:semiHidden="1" w:uiPriority="39" w:unhideWhenUsed="1"/>
+    <w:lsdException w:name="Normal Indent" w:semiHidden="1" w:unhideWhenUsed="1"/>
+    <w:lsdException w:name="footnote text" w:semiHidden="1" w:unhideWhenUsed="1"/>
+    <w:lsdException w:name="annotation text" w:semiHidden="1" w:unhideWhenUsed="1"/>
+    <w:lsdException w:name="header" w:semiHidden="1" w:unhideWhenUsed="1" w:qFormat="1"/>
+    <w:lsdException w:name="footer" w:semiHidden="1" w:unhideWhenUsed="1"/>
+    <w:lsdException w:name="index heading" w:semiHidden="1" w:unhideWhenUsed="1"/>
+    <w:lsdException w:name="caption" w:semiHidden="1" w:uiPriority="35" w:unhideWhenUsed="1" w:qFormat="1"/>
+    <w:lsdException w:name="table of figures" w:semiHidden="1" w:unhideWhenUsed="1"/>
+    <w:lsdException w:name="envelope address" w:semiHidden="1" w:unhideWhenUsed="1"/>
+    <w:lsdException w:name="envelope return" w:semiHidden="1" w:unhideWhenUsed="1"/>
+    <w:lsdException w:name="footnote reference" w:semiHidden="1" w:unhideWhenUsed="1" w:qFormat="1"/>
+    <w:lsdException w:name="annotation reference" w:semiHidden="1" w:unhideWhenUsed="1"/>
+    <w:lsdException w:name="line number" w:semiHidden="1" w:unhideWhenUsed="1"/>
+    <w:lsdException w:name="page number" w:semiHidden="1" w:unhideWhenUsed="1"/>
+    <w:lsdException w:name="endnote reference" w:semiHidden="1" w:unhideWhenUsed="1"/>
+    <w:lsdException w:name="endnote text" w:semiHidden="1" w:unhideWhenUsed="1" w:qFormat="1"/>
+    <w:lsdException w:name="table of authorities" w:semiHidden="1" w:unhideWhenUsed="1"/>
+    <w:lsdException w:name="macro" w:semiHidden="1" w:unhideWhenUsed="1"/>
+    <w:lsdException w:name="toa heading" w:semiHidden="1" w:unhideWhenUsed="1"/>
+    <w:lsdException w:name="List" w:semiHidden="1" w:unhideWhenUsed="1"/>
+    <w:lsdException w:name="List Bullet" w:semiHidden="1" w:unhideWhenUsed="1" w:qFormat="1"/>
+    <w:lsdException w:name="List Number" w:semiHidden="1" w:unhideWhenUsed="1" w:qFormat="1"/>
+    <w:lsdException w:name="List 2" w:semiHidden="1" w:unhideWhenUsed="1"/>
+    <w:lsdException w:name="List 3" w:semiHidden="1" w:unhideWhenUsed="1"/>
+    <w:lsdException w:name="List 4" w:semiHidden="1" w:unhideWhenUsed="1"/>
+    <w:lsdException w:name="List 5" w:semiHidden="1" w:unhideWhenUsed="1"/>
+    <w:lsdException w:name="List Bullet 2" w:semiHidden="1" w:unhideWhenUsed="1"/>
+    <w:lsdException w:name="List Bullet 3" w:semiHidden="1" w:unhideWhenUsed="1"/>
+    <w:lsdException w:name="List Bullet 4" w:semiHidden="1" w:unhideWhenUsed="1"/>
+    <w:lsdException w:name="List Bullet 5" w:semiHidden="1" w:unhideWhenUsed="1"/>
+    <w:lsdException w:name="List Number 2" w:semiHidden="1" w:unhideWhenUsed="1"/>
+    <w:lsdException w:name="List Number 3" w:semiHidden="1" w:unhideWhenUsed="1"/>
+    <w:lsdException w:name="List Number 4" w:semiHidden="1" w:unhideWhenUsed="1"/>
+    <w:lsdException w:name="List Number 5" w:semiHidden="1" w:unhideWhenUsed="1"/>
+    <w:lsdException w:name="Title" w:uiPriority="10" w:qFormat="1"/>
+    <w:lsdException w:name="Closing" w:semiHidden="1" w:unhideWhenUsed="1"/>
+    <w:lsdException w:name="Signature" w:semiHidden="1" w:unhideWhenUsed="1"/>
+    <w:lsdException w:name="Default Paragraph Font" w:semiHidden="1" w:uiPriority="1" w:unhideWhenUsed="1"/>
+    <w:lsdException w:name="Body Text" w:semiHidden="1" w:unhideWhenUsed="1"/>
+    <w:lsdException w:name="Body Text Indent" w:semiHidden="1" w:unhideWhenUsed="1"/>
+    <w:lsdException w:name="List Continue" w:semiHidden="1" w:unhideWhenUsed="1"/>
+    <w:lsdException w:name="List Continue 2" w:semiHidden="1" w:unhideWhenUsed="1"/>
+    <w:lsdException w:name="List Continue 3" w:semiHidden="1" w:unhideWhenUsed="1"/>
+    <w:lsdException w:name="List Continue 4" w:semiHidden="1" w:unhideWhenUsed="1"/>
+    <w:lsdException w:name="List Continue 5" w:semiHidden="1" w:unhideWhenUsed="1"/>
+    <w:lsdException w:name="Message Header" w:semiHidden="1" w:unhideWhenUsed="1"/>
     <w:lsdException w:name="Subtitle" w:uiPriority="18" w:qFormat="1"/>
+    <w:lsdException w:name="Salutation" w:semiHidden="1" w:unhideWhenUsed="1"/>
+    <w:lsdException w:name="Date" w:semiHidden="1" w:unhideWhenUsed="1"/>
+    <w:lsdException w:name="Body Text First Indent" w:semiHidden="1" w:unhideWhenUsed="1"/>
+    <w:lsdException w:name="Body Text First Indent 2" w:semiHidden="1" w:unhideWhenUsed="1"/>
+    <w:lsdException w:name="Note Heading" w:semiHidden="1" w:unhideWhenUsed="1"/>
+    <w:lsdException w:name="Body Text 2" w:semiHidden="1" w:unhideWhenUsed="1"/>
+    <w:lsdException w:name="Body Text 3" w:semiHidden="1" w:unhideWhenUsed="1"/>
+    <w:lsdException w:name="Body Text Indent 2" w:semiHidden="1" w:unhideWhenUsed="1"/>
+    <w:lsdException w:name="Body Text Indent 3" w:semiHidden="1" w:unhideWhenUsed="1"/>
+    <w:lsdException w:name="Block Text" w:semiHidden="1" w:unhideWhenUsed="1"/>
+    <w:lsdException w:name="Hyperlink" w:semiHidden="1" w:unhideWhenUsed="1"/>
+    <w:lsdException w:name="FollowedHyperlink" w:semiHidden="1" w:unhideWhenUsed="1"/>
     <w:lsdException w:name="Strong" w:uiPriority="22" w:qFormat="1"/>
     <w:lsdException w:name="Emphasis" w:uiPriority="20" w:qFormat="1"/>
-    <w:lsdException w:name="Table Grid" w:semiHidden="0" w:uiPriority="39" w:unhideWhenUsed="0"/>
-    <w:lsdException w:name="Note Level 1" w:semiHidden="0" w:unhideWhenUsed="0"/>
-    <w:lsdException w:name="Note Level 2" w:semiHidden="0" w:unhideWhenUsed="0"/>
-    <w:lsdException w:name="Note Level 3" w:semiHidden="0" w:unhideWhenUsed="0"/>
-    <w:lsdException w:name="Note Level 4" w:semiHidden="0" w:unhideWhenUsed="0"/>
-    <w:lsdException w:name="Note Level 5" w:semiHidden="0" w:unhideWhenUsed="0"/>
-    <w:lsdException w:name="Note Level 6" w:semiHidden="0" w:unhideWhenUsed="0"/>
-    <w:lsdException w:name="Note Level 7" w:semiHidden="0" w:unhideWhenUsed="0"/>
-    <w:lsdException w:name="Note Level 8" w:semiHidden="0" w:unhideWhenUsed="0"/>
-    <w:lsdException w:name="Note Level 9" w:semiHidden="0" w:unhideWhenUsed="0"/>
-    <w:lsdException w:name="Placeholder Text" w:unhideWhenUsed="0"/>
-    <w:lsdException w:name="No Spacing" w:semiHidden="0" w:uiPriority="1" w:unhideWhenUsed="0" w:qFormat="1"/>
-    <w:lsdException w:name="Light Shading" w:semiHidden="0" w:uiPriority="60" w:unhideWhenUsed="0"/>
-    <w:lsdException w:name="Light List" w:semiHidden="0" w:uiPriority="61" w:unhideWhenUsed="0"/>
-    <w:lsdException w:name="Light Grid" w:semiHidden="0" w:uiPriority="62" w:unhideWhenUsed="0"/>
-    <w:lsdException w:name="Medium Shading 1" w:semiHidden="0" w:uiPriority="63" w:unhideWhenUsed="0"/>
-    <w:lsdException w:name="Medium Shading 2" w:semiHidden="0" w:uiPriority="64" w:unhideWhenUsed="0"/>
-    <w:lsdException w:name="Medium List 1" w:semiHidden="0" w:uiPriority="65" w:unhideWhenUsed="0"/>
-    <w:lsdException w:name="Medium List 2" w:semiHidden="0" w:uiPriority="66" w:unhideWhenUsed="0"/>
-    <w:lsdException w:name="Medium Grid 1" w:semiHidden="0" w:uiPriority="67" w:unhideWhenUsed="0"/>
-    <w:lsdException w:name="Medium Grid 2" w:semiHidden="0" w:uiPriority="68" w:unhideWhenUsed="0"/>
-    <w:lsdException w:name="Medium Grid 3" w:semiHidden="0" w:uiPriority="69" w:unhideWhenUsed="0"/>
-    <w:lsdException w:name="Dark List" w:semiHidden="0" w:uiPriority="70" w:unhideWhenUsed="0"/>
-    <w:lsdException w:name="Colorful Shading" w:semiHidden="0" w:uiPriority="71" w:unhideWhenUsed="0"/>
-    <w:lsdException w:name="Colorful List" w:semiHidden="0" w:uiPriority="72" w:unhideWhenUsed="0"/>
-    <w:lsdException w:name="Colorful Grid" w:semiHidden="0" w:uiPriority="73" w:unhideWhenUsed="0"/>
-    <w:lsdException w:name="Light Shading Accent 1" w:semiHidden="0" w:uiPriority="60" w:unhideWhenUsed="0"/>
-    <w:lsdException w:name="Light List Accent 1" w:semiHidden="0" w:uiPriority="61" w:unhideWhenUsed="0"/>
-    <w:lsdException w:name="Light Grid Accent 1" w:semiHidden="0" w:uiPriority="62" w:unhideWhenUsed="0"/>
-    <w:lsdException w:name="Medium Shading 1 Accent 1" w:semiHidden="0" w:uiPriority="63" w:unhideWhenUsed="0"/>
-    <w:lsdException w:name="Medium Shading 2 Accent 1" w:semiHidden="0" w:uiPriority="64" w:unhideWhenUsed="0"/>
-    <w:lsdException w:name="Medium List 1 Accent 1" w:semiHidden="0" w:uiPriority="65" w:unhideWhenUsed="0"/>
-    <w:lsdException w:name="Revision" w:unhideWhenUsed="0"/>
+    <w:lsdException w:name="Document Map" w:semiHidden="1" w:unhideWhenUsed="1"/>
+    <w:lsdException w:name="Plain Text" w:semiHidden="1" w:unhideWhenUsed="1"/>
+    <w:lsdException w:name="E-mail Signature" w:semiHidden="1" w:unhideWhenUsed="1"/>
+    <w:lsdException w:name="HTML Top of Form" w:semiHidden="1" w:unhideWhenUsed="1"/>
+    <w:lsdException w:name="HTML Bottom of Form" w:semiHidden="1" w:unhideWhenUsed="1"/>
+    <w:lsdException w:name="Normal (Web)" w:semiHidden="1" w:unhideWhenUsed="1"/>
+    <w:lsdException w:name="HTML Acronym" w:semiHidden="1" w:unhideWhenUsed="1"/>
+    <w:lsdException w:name="HTML Address" w:semiHidden="1" w:unhideWhenUsed="1"/>
+    <w:lsdException w:name="HTML Cite" w:semiHidden="1" w:unhideWhenUsed="1"/>
+    <w:lsdException w:name="HTML Code" w:semiHidden="1" w:unhideWhenUsed="1"/>
+    <w:lsdException w:name="HTML Definition" w:semiHidden="1" w:unhideWhenUsed="1"/>
+    <w:lsdException w:name="HTML Keyboard" w:semiHidden="1" w:unhideWhenUsed="1"/>
+    <w:lsdException w:name="HTML Preformatted" w:semiHidden="1" w:unhideWhenUsed="1"/>
+    <w:lsdException w:name="HTML Sample" w:semiHidden="1" w:unhideWhenUsed="1"/>
+    <w:lsdException w:name="HTML Typewriter" w:semiHidden="1" w:unhideWhenUsed="1"/>
+    <w:lsdException w:name="HTML Variable" w:semiHidden="1" w:unhideWhenUsed="1"/>
+    <w:lsdException w:name="Normal Table" w:semiHidden="1" w:unhideWhenUsed="1"/>
+    <w:lsdException w:name="annotation subject" w:semiHidden="1" w:unhideWhenUsed="1"/>
+    <w:lsdException w:name="No List" w:semiHidden="1" w:unhideWhenUsed="1"/>
+    <w:lsdException w:name="Outline List 1" w:semiHidden="1" w:unhideWhenUsed="1"/>
+    <w:lsdException w:name="Outline List 2" w:semiHidden="1" w:unhideWhenUsed="1"/>
+    <w:lsdException w:name="Outline List 3" w:semiHidden="1" w:unhideWhenUsed="1"/>
+    <w:lsdException w:name="Table Simple 1" w:semiHidden="1" w:unhideWhenUsed="1"/>
+    <w:lsdException w:name="Table Simple 2" w:semiHidden="1" w:unhideWhenUsed="1"/>
+    <w:lsdException w:name="Table Simple 3" w:semiHidden="1" w:unhideWhenUsed="1"/>
+    <w:lsdException w:name="Table Classic 1" w:semiHidden="1" w:unhideWhenUsed="1"/>
+    <w:lsdException w:name="Table Classic 2" w:semiHidden="1" w:unhideWhenUsed="1"/>
+    <w:lsdException w:name="Table Classic 3" w:semiHidden="1" w:unhideWhenUsed="1"/>
+    <w:lsdException w:name="Table Classic 4" w:semiHidden="1" w:unhideWhenUsed="1"/>
+    <w:lsdException w:name="Table Colorful 1" w:semiHidden="1" w:unhideWhenUsed="1"/>
+    <w:lsdException w:name="Table Colorful 2" w:semiHidden="1" w:unhideWhenUsed="1"/>
+    <w:lsdException w:name="Table Colorful 3" w:semiHidden="1" w:unhideWhenUsed="1"/>
+    <w:lsdException w:name="Table Columns 1" w:semiHidden="1" w:unhideWhenUsed="1"/>
+    <w:lsdException w:name="Table Columns 2" w:semiHidden="1" w:unhideWhenUsed="1"/>
+    <w:lsdException w:name="Table Columns 3" w:semiHidden="1" w:unhideWhenUsed="1"/>
+    <w:lsdException w:name="Table Columns 4" w:semiHidden="1" w:unhideWhenUsed="1"/>
+    <w:lsdException w:name="Table Columns 5" w:semiHidden="1" w:unhideWhenUsed="1"/>
+    <w:lsdException w:name="Table Grid 1" w:semiHidden="1" w:unhideWhenUsed="1"/>
+    <w:lsdException w:name="Table Grid 2" w:semiHidden="1" w:unhideWhenUsed="1"/>
+    <w:lsdException w:name="Table Grid 3" w:semiHidden="1" w:unhideWhenUsed="1"/>
+    <w:lsdException w:name="Table Grid 4" w:semiHidden="1" w:unhideWhenUsed="1"/>
+    <w:lsdException w:name="Table Grid 5" w:semiHidden="1" w:unhideWhenUsed="1"/>
+    <w:lsdException w:name="Table Grid 6" w:semiHidden="1" w:unhideWhenUsed="1"/>
+    <w:lsdException w:name="Table Grid 7" w:semiHidden="1" w:unhideWhenUsed="1"/>
+    <w:lsdException w:name="Table Grid 8" w:semiHidden="1" w:unhideWhenUsed="1"/>
+    <w:lsdException w:name="Table List 1" w:semiHidden="1" w:unhideWhenUsed="1"/>
+    <w:lsdException w:name="Table List 2" w:semiHidden="1" w:unhideWhenUsed="1"/>
+    <w:lsdException w:name="Table List 3" w:semiHidden="1" w:unhideWhenUsed="1"/>
+    <w:lsdException w:name="Table List 4" w:semiHidden="1" w:unhideWhenUsed="1"/>
+    <w:lsdException w:name="Table List 5" w:semiHidden="1" w:unhideWhenUsed="1"/>
+    <w:lsdException w:name="Table List 6" w:semiHidden="1" w:unhideWhenUsed="1"/>
+    <w:lsdException w:name="Table List 7" w:semiHidden="1" w:unhideWhenUsed="1"/>
+    <w:lsdException w:name="Table List 8" w:semiHidden="1" w:unhideWhenUsed="1"/>
+    <w:lsdException w:name="Table 3D effects 1" w:semiHidden="1" w:unhideWhenUsed="1"/>
+    <w:lsdException w:name="Table 3D effects 2" w:semiHidden="1" w:unhideWhenUsed="1"/>
+    <w:lsdException w:name="Table 3D effects 3" w:semiHidden="1" w:unhideWhenUsed="1"/>
+    <w:lsdException w:name="Table Contemporary" w:semiHidden="1" w:unhideWhenUsed="1"/>
+    <w:lsdException w:name="Table Elegant" w:semiHidden="1" w:unhideWhenUsed="1"/>
+    <w:lsdException w:name="Table Professional" w:semiHidden="1" w:unhideWhenUsed="1"/>
+    <w:lsdException w:name="Table Subtle 1" w:semiHidden="1" w:unhideWhenUsed="1"/>
+    <w:lsdException w:name="Table Subtle 2" w:semiHidden="1" w:unhideWhenUsed="1"/>
+    <w:lsdException w:name="Table Web 1" w:semiHidden="1" w:unhideWhenUsed="1"/>
+    <w:lsdException w:name="Table Web 2" w:semiHidden="1" w:unhideWhenUsed="1"/>
+    <w:lsdException w:name="Table Web 3" w:semiHidden="1" w:unhideWhenUsed="1"/>
+    <w:lsdException w:name="Balloon Text" w:semiHidden="1" w:unhideWhenUsed="1"/>
+    <w:lsdException w:name="Table Grid" w:uiPriority="39"/>
+    <w:lsdException w:name="Table Theme" w:semiHidden="1" w:unhideWhenUsed="1"/>
+    <w:lsdException w:name="Placeholder Text" w:semiHidden="1"/>
+    <w:lsdException w:name="No Spacing" w:uiPriority="1" w:qFormat="1"/>
+    <w:lsdException w:name="Light Shading" w:uiPriority="60"/>
+    <w:lsdException w:name="Light List" w:uiPriority="61"/>
+    <w:lsdException w:name="Light Grid" w:uiPriority="62"/>
+    <w:lsdException w:name="Medium Shading 1" w:uiPriority="63"/>
+    <w:lsdException w:name="Medium Shading 2" w:uiPriority="64"/>
+    <w:lsdException w:name="Medium List 1" w:uiPriority="65"/>
+    <w:lsdException w:name="Medium List 2" w:uiPriority="66"/>
+    <w:lsdException w:name="Medium Grid 1" w:uiPriority="67"/>
+    <w:lsdException w:name="Medium Grid 2" w:uiPriority="68"/>
+    <w:lsdException w:name="Medium Grid 3" w:uiPriority="69"/>
+    <w:lsdException w:name="Dark List" w:uiPriority="70"/>
+    <w:lsdException w:name="Colorful Shading" w:uiPriority="71"/>
+    <w:lsdException w:name="Colorful List" w:uiPriority="72"/>
+    <w:lsdException w:name="Colorful Grid" w:uiPriority="73"/>
+    <w:lsdException w:name="Light Shading Accent 1" w:uiPriority="60"/>
+    <w:lsdException w:name="Light List Accent 1" w:uiPriority="61"/>
+    <w:lsdException w:name="Light Grid Accent 1" w:uiPriority="62"/>
+    <w:lsdException w:name="Medium Shading 1 Accent 1" w:uiPriority="63"/>
+    <w:lsdException w:name="Medium Shading 2 Accent 1" w:uiPriority="64"/>
+    <w:lsdException w:name="Medium List 1 Accent 1" w:uiPriority="65"/>
+    <w:lsdException w:name="Revision" w:semiHidden="1"/>
     <w:lsdException w:name="List Paragraph" w:uiPriority="34" w:qFormat="1"/>
     <w:lsdException w:name="Quote" w:uiPriority="29" w:qFormat="1"/>
     <w:lsdException w:name="Intense Quote" w:uiPriority="30" w:qFormat="1"/>
-    <w:lsdException w:name="Medium List 2 Accent 1" w:semiHidden="0" w:uiPriority="66" w:unhideWhenUsed="0"/>
-    <w:lsdException w:name="Medium Grid 1 Accent 1" w:semiHidden="0" w:uiPriority="67" w:unhideWhenUsed="0"/>
-    <w:lsdException w:name="Medium Grid 2 Accent 1" w:semiHidden="0" w:uiPriority="68" w:unhideWhenUsed="0"/>
-    <w:lsdException w:name="Medium Grid 3 Accent 1" w:semiHidden="0" w:uiPriority="69" w:unhideWhenUsed="0"/>
-    <w:lsdException w:name="Dark List Accent 1" w:semiHidden="0" w:uiPriority="70" w:unhideWhenUsed="0"/>
-    <w:lsdException w:name="Colorful Shading Accent 1" w:semiHidden="0" w:uiPriority="71" w:unhideWhenUsed="0"/>
-    <w:lsdException w:name="Colorful List Accent 1" w:semiHidden="0" w:uiPriority="72" w:unhideWhenUsed="0"/>
-    <w:lsdException w:name="Colorful Grid Accent 1" w:semiHidden="0" w:uiPriority="73" w:unhideWhenUsed="0"/>
-    <w:lsdException w:name="Light Shading Accent 2" w:semiHidden="0" w:uiPriority="60" w:unhideWhenUsed="0"/>
-    <w:lsdException w:name="Light List Accent 2" w:semiHidden="0" w:uiPriority="61" w:unhideWhenUsed="0"/>
-    <w:lsdException w:name="Light Grid Accent 2" w:semiHidden="0" w:uiPriority="62" w:unhideWhenUsed="0"/>
-    <w:lsdException w:name="Medium Shading 1 Accent 2" w:semiHidden="0" w:uiPriority="63" w:unhideWhenUsed="0"/>
-    <w:lsdException w:name="Medium Shading 2 Accent 2" w:semiHidden="0" w:uiPriority="64" w:unhideWhenUsed="0"/>
-    <w:lsdException w:name="Medium List 1 Accent 2" w:semiHidden="0" w:uiPriority="65" w:unhideWhenUsed="0"/>
-    <w:lsdException w:name="Medium List 2 Accent 2" w:semiHidden="0" w:uiPriority="66" w:unhideWhenUsed="0"/>
-    <w:lsdException w:name="Medium Grid 1 Accent 2" w:semiHidden="0" w:uiPriority="67" w:unhideWhenUsed="0"/>
-    <w:lsdException w:name="Medium Grid 2 Accent 2" w:semiHidden="0" w:uiPriority="68" w:unhideWhenUsed="0"/>
-    <w:lsdException w:name="Medium Grid 3 Accent 2" w:semiHidden="0" w:uiPriority="69" w:unhideWhenUsed="0"/>
-    <w:lsdException w:name="Dark List Accent 2" w:semiHidden="0" w:uiPriority="70" w:unhideWhenUsed="0"/>
-    <w:lsdException w:name="Colorful Shading Accent 2" w:semiHidden="0" w:uiPriority="71" w:unhideWhenUsed="0"/>
-    <w:lsdException w:name="Colorful List Accent 2" w:semiHidden="0" w:uiPriority="72" w:unhideWhenUsed="0"/>
-    <w:lsdException w:name="Colorful Grid Accent 2" w:semiHidden="0" w:uiPriority="73" w:unhideWhenUsed="0"/>
-    <w:lsdException w:name="Light Shading Accent 3" w:semiHidden="0" w:uiPriority="60" w:unhideWhenUsed="0"/>
-    <w:lsdException w:name="Light List Accent 3" w:semiHidden="0" w:uiPriority="61" w:unhideWhenUsed="0"/>
-    <w:lsdException w:name="Light Grid Accent 3" w:semiHidden="0" w:uiPriority="62" w:unhideWhenUsed="0"/>
-    <w:lsdException w:name="Medium Shading 1 Accent 3" w:semiHidden="0" w:uiPriority="63" w:unhideWhenUsed="0"/>
-    <w:lsdException w:name="Medium Shading 2 Accent 3" w:semiHidden="0" w:uiPriority="64" w:unhideWhenUsed="0"/>
-    <w:lsdException w:name="Medium List 1 Accent 3" w:semiHidden="0" w:uiPriority="65" w:unhideWhenUsed="0"/>
-    <w:lsdException w:name="Medium List 2 Accent 3" w:semiHidden="0" w:uiPriority="66" w:unhideWhenUsed="0"/>
-    <w:lsdException w:name="Medium Grid 1 Accent 3" w:semiHidden="0" w:uiPriority="67" w:unhideWhenUsed="0"/>
-    <w:lsdException w:name="Medium Grid 2 Accent 3" w:semiHidden="0" w:uiPriority="68" w:unhideWhenUsed="0"/>
-    <w:lsdException w:name="Medium Grid 3 Accent 3" w:semiHidden="0" w:uiPriority="69" w:unhideWhenUsed="0"/>
-    <w:lsdException w:name="Dark List Accent 3" w:semiHidden="0" w:uiPriority="70" w:unhideWhenUsed="0"/>
-    <w:lsdException w:name="Colorful Shading Accent 3" w:semiHidden="0" w:uiPriority="71" w:unhideWhenUsed="0"/>
-    <w:lsdException w:name="Colorful List Accent 3" w:semiHidden="0" w:uiPriority="72" w:unhideWhenUsed="0"/>
-    <w:lsdException w:name="Colorful Grid Accent 3" w:semiHidden="0" w:uiPriority="73" w:unhideWhenUsed="0"/>
-    <w:lsdException w:name="Light Shading Accent 4" w:semiHidden="0" w:uiPriority="60" w:unhideWhenUsed="0"/>
-    <w:lsdException w:name="Light List Accent 4" w:semiHidden="0" w:uiPriority="61" w:unhideWhenUsed="0"/>
-    <w:lsdException w:name="Light Grid Accent 4" w:semiHidden="0" w:uiPriority="62" w:unhideWhenUsed="0"/>
-    <w:lsdException w:name="Medium Shading 1 Accent 4" w:semiHidden="0" w:uiPriority="63" w:unhideWhenUsed="0"/>
-    <w:lsdException w:name="Medium Shading 2 Accent 4" w:semiHidden="0" w:uiPriority="64" w:unhideWhenUsed="0"/>
-    <w:lsdException w:name="Medium List 1 Accent 4" w:semiHidden="0" w:uiPriority="65" w:unhideWhenUsed="0"/>
-    <w:lsdException w:name="Medium List 2 Accent 4" w:semiHidden="0" w:uiPriority="66" w:unhideWhenUsed="0"/>
-    <w:lsdException w:name="Medium Grid 1 Accent 4" w:semiHidden="0" w:uiPriority="67" w:unhideWhenUsed="0"/>
-    <w:lsdException w:name="Medium Grid 2 Accent 4" w:semiHidden="0" w:uiPriority="68" w:unhideWhenUsed="0"/>
-    <w:lsdException w:name="Medium Grid 3 Accent 4" w:semiHidden="0" w:uiPriority="69" w:unhideWhenUsed="0"/>
-    <w:lsdException w:name="Dark List Accent 4" w:semiHidden="0" w:uiPriority="70" w:unhideWhenUsed="0"/>
-    <w:lsdException w:name="Colorful Shading Accent 4" w:semiHidden="0" w:uiPriority="71" w:unhideWhenUsed="0"/>
-    <w:lsdException w:name="Colorful List Accent 4" w:semiHidden="0" w:uiPriority="72" w:unhideWhenUsed="0"/>
-    <w:lsdException w:name="Colorful Grid Accent 4" w:semiHidden="0" w:uiPriority="73" w:unhideWhenUsed="0"/>
-    <w:lsdException w:name="Light Shading Accent 5" w:semiHidden="0" w:uiPriority="60" w:unhideWhenUsed="0"/>
-    <w:lsdException w:name="Light List Accent 5" w:semiHidden="0" w:uiPriority="61" w:unhideWhenUsed="0"/>
-    <w:lsdException w:name="Light Grid Accent 5" w:semiHidden="0" w:uiPriority="62" w:unhideWhenUsed="0"/>
-    <w:lsdException w:name="Medium Shading 1 Accent 5" w:semiHidden="0" w:uiPriority="63" w:unhideWhenUsed="0"/>
-    <w:lsdException w:name="Medium Shading 2 Accent 5" w:semiHidden="0" w:uiPriority="64" w:unhideWhenUsed="0"/>
-    <w:lsdException w:name="Medium List 1 Accent 5" w:semiHidden="0" w:uiPriority="65" w:unhideWhenUsed="0"/>
-    <w:lsdException w:name="Medium List 2 Accent 5" w:semiHidden="0" w:uiPriority="66" w:unhideWhenUsed="0"/>
-    <w:lsdException w:name="Medium Grid 1 Accent 5" w:semiHidden="0" w:uiPriority="67" w:unhideWhenUsed="0"/>
-    <w:lsdException w:name="Medium Grid 2 Accent 5" w:semiHidden="0" w:uiPriority="68" w:unhideWhenUsed="0"/>
-    <w:lsdException w:name="Medium Grid 3 Accent 5" w:semiHidden="0" w:uiPriority="69" w:unhideWhenUsed="0"/>
-    <w:lsdException w:name="Dark List Accent 5" w:semiHidden="0" w:uiPriority="70" w:unhideWhenUsed="0"/>
-    <w:lsdException w:name="Colorful Shading Accent 5" w:semiHidden="0" w:uiPriority="71" w:unhideWhenUsed="0"/>
-    <w:lsdException w:name="Colorful List Accent 5" w:semiHidden="0" w:uiPriority="72" w:unhideWhenUsed="0"/>
-    <w:lsdException w:name="Colorful Grid Accent 5" w:semiHidden="0" w:uiPriority="73" w:unhideWhenUsed="0"/>
-    <w:lsdException w:name="Light Shading Accent 6" w:semiHidden="0" w:uiPriority="60" w:unhideWhenUsed="0"/>
-    <w:lsdException w:name="Light List Accent 6" w:semiHidden="0" w:uiPriority="61" w:unhideWhenUsed="0"/>
-    <w:lsdException w:name="Light Grid Accent 6" w:semiHidden="0" w:uiPriority="62" w:unhideWhenUsed="0"/>
-    <w:lsdException w:name="Medium Shading 1 Accent 6" w:semiHidden="0" w:uiPriority="63" w:unhideWhenUsed="0"/>
-    <w:lsdException w:name="Medium Shading 2 Accent 6" w:semiHidden="0" w:uiPriority="64" w:unhideWhenUsed="0"/>
-    <w:lsdException w:name="Medium List 1 Accent 6" w:semiHidden="0" w:uiPriority="65" w:unhideWhenUsed="0"/>
-    <w:lsdException w:name="Medium List 2 Accent 6" w:semiHidden="0" w:uiPriority="66" w:unhideWhenUsed="0"/>
-    <w:lsdException w:name="Medium Grid 1 Accent 6" w:semiHidden="0" w:uiPriority="67" w:unhideWhenUsed="0"/>
-    <w:lsdException w:name="Medium Grid 2 Accent 6" w:semiHidden="0" w:uiPriority="68" w:unhideWhenUsed="0"/>
-    <w:lsdException w:name="Medium Grid 3 Accent 6" w:semiHidden="0" w:uiPriority="69" w:unhideWhenUsed="0"/>
-    <w:lsdException w:name="Dark List Accent 6" w:semiHidden="0" w:uiPriority="70" w:unhideWhenUsed="0"/>
-    <w:lsdException w:name="Colorful Shading Accent 6" w:semiHidden="0" w:uiPriority="71" w:unhideWhenUsed="0"/>
-    <w:lsdException w:name="Colorful List Accent 6" w:semiHidden="0" w:uiPriority="72" w:unhideWhenUsed="0"/>
-    <w:lsdException w:name="Colorful Grid Accent 6" w:semiHidden="0" w:uiPriority="73" w:unhideWhenUsed="0"/>
+    <w:lsdException w:name="Medium List 2 Accent 1" w:uiPriority="66"/>
+    <w:lsdException w:name="Medium Grid 1 Accent 1" w:uiPriority="67"/>
+    <w:lsdException w:name="Medium Grid 2 Accent 1" w:uiPriority="68"/>
+    <w:lsdException w:name="Medium Grid 3 Accent 1" w:uiPriority="69"/>
+    <w:lsdException w:name="Dark List Accent 1" w:uiPriority="70"/>
+    <w:lsdException w:name="Colorful Shading Accent 1" w:uiPriority="71"/>
+    <w:lsdException w:name="Colorful List Accent 1" w:uiPriority="72"/>
+    <w:lsdException w:name="Colorful Grid Accent 1" w:uiPriority="73"/>
+    <w:lsdException w:name="Light Shading Accent 2" w:uiPriority="60"/>
+    <w:lsdException w:name="Light List Accent 2" w:uiPriority="61"/>
+    <w:lsdException w:name="Light Grid Accent 2" w:uiPriority="62"/>
+    <w:lsdException w:name="Medium Shading 1 Accent 2" w:uiPriority="63"/>
+    <w:lsdException w:name="Medium Shading 2 Accent 2" w:uiPriority="64"/>
+    <w:lsdException w:name="Medium List 1 Accent 2" w:uiPriority="65"/>
+    <w:lsdException w:name="Medium List 2 Accent 2" w:uiPriority="66"/>
+    <w:lsdException w:name="Medium Grid 1 Accent 2" w:uiPriority="67"/>
+    <w:lsdException w:name="Medium Grid 2 Accent 2" w:uiPriority="68"/>
+    <w:lsdException w:name="Medium Grid 3 Accent 2" w:uiPriority="69"/>
+    <w:lsdException w:name="Dark List Accent 2" w:uiPriority="70"/>
+    <w:lsdException w:name="Colorful Shading Accent 2" w:uiPriority="71"/>
+    <w:lsdException w:name="Colorful List Accent 2" w:uiPriority="72"/>
+    <w:lsdException w:name="Colorful Grid Accent 2" w:uiPriority="73"/>
+    <w:lsdException w:name="Light Shading Accent 3" w:uiPriority="60"/>
+    <w:lsdException w:name="Light List Accent 3" w:uiPriority="61"/>
+    <w:lsdException w:name="Light Grid Accent 3" w:uiPriority="62"/>
+    <w:lsdException w:name="Medium Shading 1 Accent 3" w:uiPriority="63"/>
+    <w:lsdException w:name="Medium Shading 2 Accent 3" w:uiPriority="64"/>
+    <w:lsdException w:name="Medium List 1 Accent 3" w:uiPriority="65"/>
+    <w:lsdException w:name="Medium List 2 Accent 3" w:uiPriority="66"/>
+    <w:lsdException w:name="Medium Grid 1 Accent 3" w:uiPriority="67"/>
+    <w:lsdException w:name="Medium Grid 2 Accent 3" w:uiPriority="68"/>
+    <w:lsdException w:name="Medium Grid 3 Accent 3" w:uiPriority="69"/>
+    <w:lsdException w:name="Dark List Accent 3" w:uiPriority="70"/>
+    <w:lsdException w:name="Colorful Shading Accent 3" w:uiPriority="71"/>
+    <w:lsdException w:name="Colorful List Accent 3" w:uiPriority="72"/>
+    <w:lsdException w:name="Colorful Grid Accent 3" w:uiPriority="73"/>
+    <w:lsdException w:name="Light Shading Accent 4" w:uiPriority="60"/>
+    <w:lsdException w:name="Light List Accent 4" w:uiPriority="61"/>
+    <w:lsdException w:name="Light Grid Accent 4" w:uiPriority="62"/>
+    <w:lsdException w:name="Medium Shading 1 Accent 4" w:uiPriority="63"/>
+    <w:lsdException w:name="Medium Shading 2 Accent 4" w:uiPriority="64"/>
+    <w:lsdException w:name="Medium List 1 Accent 4" w:uiPriority="65"/>
+    <w:lsdException w:name="Medium List 2 Accent 4" w:uiPriority="66"/>
+    <w:lsdException w:name="Medium Grid 1 Accent 4" w:uiPriority="67"/>
+    <w:lsdException w:name="Medium Grid 2 Accent 4" w:uiPriority="68"/>
+    <w:lsdException w:name="Medium Grid 3 Accent 4" w:uiPriority="69"/>
+    <w:lsdException w:name="Dark List Accent 4" w:uiPriority="70"/>
+    <w:lsdException w:name="Colorful Shading Accent 4" w:uiPriority="71"/>
+    <w:lsdException w:name="Colorful List Accent 4" w:uiPriority="72"/>
+    <w:lsdException w:name="Colorful Grid Accent 4" w:uiPriority="73"/>
+    <w:lsdException w:name="Light Shading Accent 5" w:uiPriority="60"/>
+    <w:lsdException w:name="Light List Accent 5" w:uiPriority="61"/>
+    <w:lsdException w:name="Light Grid Accent 5" w:uiPriority="62"/>
+    <w:lsdException w:name="Medium Shading 1 Accent 5" w:uiPriority="63"/>
+    <w:lsdException w:name="Medium Shading 2 Accent 5" w:uiPriority="64"/>
+    <w:lsdException w:name="Medium List 1 Accent 5" w:uiPriority="65"/>
+    <w:lsdException w:name="Medium List 2 Accent 5" w:uiPriority="66"/>
+    <w:lsdException w:name="Medium Grid 1 Accent 5" w:uiPriority="67"/>
+    <w:lsdException w:name="Medium Grid 2 Accent 5" w:uiPriority="68"/>
+    <w:lsdException w:name="Medium Grid 3 Accent 5" w:uiPriority="69"/>
+    <w:lsdException w:name="Dark List Accent 5" w:uiPriority="70"/>
+    <w:lsdException w:name="Colorful Shading Accent 5" w:uiPriority="71"/>
+    <w:lsdException w:name="Colorful List Accent 5" w:uiPriority="72"/>
+    <w:lsdException w:name="Colorful Grid Accent 5" w:uiPriority="73"/>
+    <w:lsdException w:name="Light Shading Accent 6" w:uiPriority="60"/>
+    <w:lsdException w:name="Light List Accent 6" w:uiPriority="61"/>
+    <w:lsdException w:name="Light Grid Accent 6" w:uiPriority="62"/>
+    <w:lsdException w:name="Medium Shading 1 Accent 6" w:uiPriority="63"/>
+    <w:lsdException w:name="Medium Shading 2 Accent 6" w:uiPriority="64"/>
+    <w:lsdException w:name="Medium List 1 Accent 6" w:uiPriority="65"/>
+    <w:lsdException w:name="Medium List 2 Accent 6" w:uiPriority="66"/>
+    <w:lsdException w:name="Medium Grid 1 Accent 6" w:uiPriority="67"/>
+    <w:lsdException w:name="Medium Grid 2 Accent 6" w:uiPriority="68"/>
+    <w:lsdException w:name="Medium Grid 3 Accent 6" w:uiPriority="69"/>
+    <w:lsdException w:name="Dark List Accent 6" w:uiPriority="70"/>
+    <w:lsdException w:name="Colorful Shading Accent 6" w:uiPriority="71"/>
+    <w:lsdException w:name="Colorful List Accent 6" w:uiPriority="72"/>
+    <w:lsdException w:name="Colorful Grid Accent 6" w:uiPriority="73"/>
     <w:lsdException w:name="Subtle Emphasis" w:uiPriority="19" w:qFormat="1"/>
     <w:lsdException w:name="Intense Emphasis" w:uiPriority="21" w:qFormat="1"/>
     <w:lsdException w:name="Subtle Reference" w:uiPriority="31" w:qFormat="1"/>
     <w:lsdException w:name="Intense Reference" w:uiPriority="32" w:qFormat="1"/>
     <w:lsdException w:name="Book Title" w:uiPriority="33" w:qFormat="1"/>
-    <w:lsdException w:name="Bibliography" w:uiPriority="37" w:qFormat="1"/>
-    <w:lsdException w:name="TOC Heading" w:uiPriority="39" w:qFormat="1"/>
+    <w:lsdException w:name="Bibliography" w:semiHidden="1" w:uiPriority="37" w:unhideWhenUsed="1" w:qFormat="1"/>
+    <w:lsdException w:name="TOC Heading" w:semiHidden="1" w:uiPriority="39" w:unhideWhenUsed="1" w:qFormat="1"/>
+    <w:lsdException w:name="Grid Table Light" w:semiHidden="1" w:unhideWhenUsed="1"/>
+    <w:lsdException w:name="Grid Table 1 Light" w:semiHidden="1" w:unhideWhenUsed="1"/>
+    <w:lsdException w:name="Grid Table 2" w:semiHidden="1" w:unhideWhenUsed="1"/>
+    <w:lsdException w:name="Grid Table 3" w:semiHidden="1" w:unhideWhenUsed="1"/>
+    <w:lsdException w:name="Grid Table 4" w:uiPriority="49"/>
+    <w:lsdException w:name="Grid Table 5 Dark" w:uiPriority="50"/>
+    <w:lsdException w:name="Grid Table 6 Colorful" w:uiPriority="51"/>
+    <w:lsdException w:name="Grid Table 7 Colorful" w:uiPriority="52"/>
+    <w:lsdException w:name="Grid Table 1 Light Accent 1" w:uiPriority="46"/>
+    <w:lsdException w:name="Grid Table 2 Accent 1" w:uiPriority="47"/>
+    <w:lsdException w:name="Grid Table 3 Accent 1" w:uiPriority="48"/>
+    <w:lsdException w:name="Grid Table 4 Accent 1" w:uiPriority="49"/>
+    <w:lsdException w:name="Grid Table 5 Dark Accent 1" w:uiPriority="50"/>
+    <w:lsdException w:name="Grid Table 6 Colorful Accent 1" w:uiPriority="51"/>
+    <w:lsdException w:name="Grid Table 7 Colorful Accent 1" w:uiPriority="52"/>
+    <w:lsdException w:name="Grid Table 1 Light Accent 2" w:uiPriority="46"/>
+    <w:lsdException w:name="Grid Table 2 Accent 2" w:uiPriority="47"/>
+    <w:lsdException w:name="Grid Table 3 Accent 2" w:uiPriority="48"/>
+    <w:lsdException w:name="Grid Table 4 Accent 2" w:uiPriority="49"/>
+    <w:lsdException w:name="Grid Table 5 Dark Accent 2" w:uiPriority="50"/>
+    <w:lsdException w:name="Grid Table 6 Colorful Accent 2" w:uiPriority="51"/>
+    <w:lsdException w:name="Grid Table 7 Colorful Accent 2" w:uiPriority="52"/>
+    <w:lsdException w:name="Grid Table 1 Light Accent 3" w:uiPriority="46"/>
+    <w:lsdException w:name="Grid Table 2 Accent 3" w:uiPriority="47"/>
+    <w:lsdException w:name="Grid Table 3 Accent 3" w:uiPriority="48"/>
+    <w:lsdException w:name="Grid Table 4 Accent 3" w:uiPriority="49"/>
+    <w:lsdException w:name="Grid Table 5 Dark Accent 3" w:uiPriority="50"/>
+    <w:lsdException w:name="Grid Table 6 Colorful Accent 3" w:uiPriority="51"/>
+    <w:lsdException w:name="Grid Table 7 Colorful Accent 3" w:uiPriority="52"/>
+    <w:lsdException w:name="Grid Table 1 Light Accent 4" w:uiPriority="46"/>
+    <w:lsdException w:name="Grid Table 2 Accent 4" w:uiPriority="47"/>
+    <w:lsdException w:name="Grid Table 3 Accent 4" w:uiPriority="48"/>
+    <w:lsdException w:name="Grid Table 4 Accent 4" w:uiPriority="49"/>
+    <w:lsdException w:name="Grid Table 5 Dark Accent 4" w:uiPriority="50"/>
+    <w:lsdException w:name="Grid Table 6 Colorful Accent 4" w:uiPriority="51"/>
+    <w:lsdException w:name="Grid Table 7 Colorful Accent 4" w:uiPriority="52"/>
+    <w:lsdException w:name="Grid Table 1 Light Accent 5" w:uiPriority="46"/>
+    <w:lsdException w:name="Grid Table 2 Accent 5" w:uiPriority="47"/>
+    <w:lsdException w:name="Grid Table 3 Accent 5" w:uiPriority="48"/>
+    <w:lsdException w:name="Grid Table 4 Accent 5" w:uiPriority="49"/>
+    <w:lsdException w:name="Grid Table 5 Dark Accent 5" w:uiPriority="50"/>
+    <w:lsdException w:name="Grid Table 6 Colorful Accent 5" w:uiPriority="51"/>
+    <w:lsdException w:name="Grid Table 7 Colorful Accent 5" w:uiPriority="52"/>
+    <w:lsdException w:name="Grid Table 1 Light Accent 6" w:uiPriority="46"/>
+    <w:lsdException w:name="Grid Table 2 Accent 6" w:uiPriority="47"/>
+    <w:lsdException w:name="Grid Table 3 Accent 6" w:uiPriority="48"/>
+    <w:lsdException w:name="Grid Table 4 Accent 6" w:uiPriority="49"/>
+    <w:lsdException w:name="Grid Table 5 Dark Accent 6" w:uiPriority="50"/>
+    <w:lsdException w:name="Grid Table 6 Colorful Accent 6" w:uiPriority="51"/>
+    <w:lsdException w:name="Grid Table 7 Colorful Accent 6" w:uiPriority="52"/>
+    <w:lsdException w:name="List Table 1 Light" w:uiPriority="46"/>
+    <w:lsdException w:name="List Table 2" w:uiPriority="47"/>
+    <w:lsdException w:name="List Table 3" w:uiPriority="48"/>
+    <w:lsdException w:name="List Table 4" w:uiPriority="49"/>
+    <w:lsdException w:name="List Table 5 Dark" w:uiPriority="50"/>
+    <w:lsdException w:name="List Table 6 Colorful" w:uiPriority="51"/>
+    <w:lsdException w:name="List Table 7 Colorful" w:uiPriority="52"/>
+    <w:lsdException w:name="List Table 1 Light Accent 1" w:uiPriority="46"/>
+    <w:lsdException w:name="List Table 2 Accent 1" w:uiPriority="47"/>
+    <w:lsdException w:name="List Table 3 Accent 1" w:uiPriority="48"/>
+    <w:lsdException w:name="List Table 4 Accent 1" w:uiPriority="49"/>
+    <w:lsdException w:name="List Table 5 Dark Accent 1" w:uiPriority="50"/>
+    <w:lsdException w:name="List Table 6 Colorful Accent 1" w:uiPriority="51"/>
+    <w:lsdException w:name="List Table 7 Colorful Accent 1" w:uiPriority="52"/>
+    <w:lsdException w:name="List Table 1 Light Accent 2" w:uiPriority="46"/>
+    <w:lsdException w:name="List Table 2 Accent 2" w:uiPriority="47"/>
+    <w:lsdException w:name="List Table 3 Accent 2" w:uiPriority="48"/>
+    <w:lsdException w:name="List Table 4 Accent 2" w:uiPriority="49"/>
+    <w:lsdException w:name="List Table 5 Dark Accent 2" w:uiPriority="50"/>
+    <w:lsdException w:name="List Table 6 Colorful Accent 2" w:uiPriority="51"/>
+    <w:lsdException w:name="List Table 7 Colorful Accent 2" w:uiPriority="52"/>
+    <w:lsdException w:name="List Table 1 Light Accent 3" w:uiPriority="46"/>
+    <w:lsdException w:name="List Table 2 Accent 3" w:uiPriority="47"/>
+    <w:lsdException w:name="List Table 3 Accent 3" w:uiPriority="48"/>
+    <w:lsdException w:name="List Table 4 Accent 3" w:uiPriority="49"/>
+    <w:lsdException w:name="List Table 5 Dark Accent 3" w:uiPriority="50"/>
+    <w:lsdException w:name="List Table 6 Colorful Accent 3" w:uiPriority="51"/>
+    <w:lsdException w:name="List Table 7 Colorful Accent 3" w:uiPriority="52"/>
+    <w:lsdException w:name="List Table 1 Light Accent 4" w:uiPriority="46"/>
+    <w:lsdException w:name="List Table 2 Accent 4" w:uiPriority="47"/>
+    <w:lsdException w:name="List Table 3 Accent 4" w:uiPriority="48"/>
+    <w:lsdException w:name="List Table 4 Accent 4" w:uiPriority="49"/>
+    <w:lsdException w:name="List Table 5 Dark Accent 4" w:uiPriority="50"/>
+    <w:lsdException w:name="List Table 6 Colorful Accent 4" w:uiPriority="51"/>
+    <w:lsdException w:name="List Table 7 Colorful Accent 4" w:uiPriority="52"/>
+    <w:lsdException w:name="List Table 1 Light Accent 5" w:uiPriority="46"/>
+    <w:lsdException w:name="List Table 2 Accent 5" w:uiPriority="47"/>
+    <w:lsdException w:name="List Table 3 Accent 5" w:uiPriority="48"/>
+    <w:lsdException w:name="List Table 4 Accent 5" w:uiPriority="49"/>
+    <w:lsdException w:name="List Table 5 Dark Accent 5" w:uiPriority="50"/>
+    <w:lsdException w:name="List Table 6 Colorful Accent 5" w:uiPriority="51"/>
+    <w:lsdException w:name="List Table 7 Colorful Accent 5" w:uiPriority="52"/>
+    <w:lsdException w:name="List Table 1 Light Accent 6" w:uiPriority="46"/>
+    <w:lsdException w:name="List Table 2 Accent 6" w:uiPriority="47"/>
+    <w:lsdException w:name="List Table 3 Accent 6" w:uiPriority="48"/>
+    <w:lsdException w:name="List Table 4 Accent 6" w:uiPriority="49"/>
+    <w:lsdException w:name="List Table 5 Dark Accent 6" w:uiPriority="50"/>
+    <w:lsdException w:name="List Table 6 Colorful Accent 6" w:uiPriority="51"/>
+    <w:lsdException w:name="List Table 7 Colorful Accent 6" w:uiPriority="52"/>
+    <w:lsdException w:name="Mention" w:semiHidden="1" w:unhideWhenUsed="1"/>
+    <w:lsdException w:name="Smart Hyperlink" w:semiHidden="1" w:unhideWhenUsed="1"/>
+    <w:lsdException w:name="Hashtag" w:semiHidden="1" w:unhideWhenUsed="1"/>
+    <w:lsdException w:name="Unresolved Mention" w:semiHidden="1" w:unhideWhenUsed="1"/>
   </w:latentStyles>
   <w:style w:type="paragraph" w:default="1" w:styleId="Normal">
     <w:name w:val="Normal"/>
@@ -3353,7 +4063,6 @@
       <w:spacing w:line="240" w:lineRule="auto"/>
     </w:pPr>
     <w:tblPr>
-      <w:tblInd w:w="0" w:type="dxa"/>
       <w:tblBorders>
         <w:top w:val="single" w:sz="4" w:space="0" w:color="auto"/>
         <w:left w:val="single" w:sz="4" w:space="0" w:color="auto"/>
@@ -3362,23 +4071,16 @@
         <w:insideH w:val="single" w:sz="4" w:space="0" w:color="auto"/>
         <w:insideV w:val="single" w:sz="4" w:space="0" w:color="auto"/>
       </w:tblBorders>
-      <w:tblCellMar>
-        <w:top w:w="0" w:type="dxa"/>
-        <w:left w:w="108" w:type="dxa"/>
-        <w:bottom w:w="0" w:type="dxa"/>
-        <w:right w:w="108" w:type="dxa"/>
-      </w:tblCellMar>
     </w:tblPr>
   </w:style>
-  <w:style w:type="table" w:customStyle="1" w:styleId="GridTableLight">
-    <w:name w:val="Grid Table Light"/>
+  <w:style w:type="table" w:customStyle="1" w:styleId="TableGridLight1">
+    <w:name w:val="Table Grid Light1"/>
     <w:basedOn w:val="TableNormal"/>
     <w:uiPriority w:val="40"/>
     <w:pPr>
       <w:spacing w:line="240" w:lineRule="auto"/>
     </w:pPr>
     <w:tblPr>
-      <w:tblInd w:w="0" w:type="dxa"/>
       <w:tblBorders>
         <w:top w:val="single" w:sz="4" w:space="0" w:color="BFBFBF" w:themeColor="background1" w:themeShade="BF"/>
         <w:left w:val="single" w:sz="4" w:space="0" w:color="BFBFBF" w:themeColor="background1" w:themeShade="BF"/>
@@ -3387,12 +4089,6 @@
         <w:insideH w:val="single" w:sz="4" w:space="0" w:color="BFBFBF" w:themeColor="background1" w:themeShade="BF"/>
         <w:insideV w:val="single" w:sz="4" w:space="0" w:color="BFBFBF" w:themeColor="background1" w:themeShade="BF"/>
       </w:tblBorders>
-      <w:tblCellMar>
-        <w:top w:w="0" w:type="dxa"/>
-        <w:left w:w="108" w:type="dxa"/>
-        <w:bottom w:w="0" w:type="dxa"/>
-        <w:right w:w="108" w:type="dxa"/>
-      </w:tblCellMar>
     </w:tblPr>
   </w:style>
   <w:style w:type="character" w:customStyle="1" w:styleId="Heading6Char">
@@ -4328,2117 +5024,10 @@
       <w:ind w:firstLine="0"/>
     </w:pPr>
     <w:tblPr>
-      <w:tblInd w:w="0" w:type="dxa"/>
       <w:tblBorders>
         <w:top w:val="single" w:sz="12" w:space="0" w:color="auto"/>
         <w:bottom w:val="single" w:sz="12" w:space="0" w:color="auto"/>
       </w:tblBorders>
-      <w:tblCellMar>
-        <w:top w:w="0" w:type="dxa"/>
-        <w:left w:w="108" w:type="dxa"/>
-        <w:bottom w:w="0" w:type="dxa"/>
-        <w:right w:w="108" w:type="dxa"/>
-      </w:tblCellMar>
-    </w:tblPr>
-    <w:tblStylePr w:type="firstRow">
-      <w:tblPr/>
-      <w:tcPr>
-        <w:tcBorders>
-          <w:top w:val="single" w:sz="12" w:space="0" w:color="auto"/>
-          <w:left w:val="nil"/>
-          <w:bottom w:val="single" w:sz="12" w:space="0" w:color="auto"/>
-          <w:right w:val="nil"/>
-          <w:insideH w:val="nil"/>
-          <w:insideV w:val="nil"/>
-          <w:tl2br w:val="nil"/>
-          <w:tr2bl w:val="nil"/>
-        </w:tcBorders>
-      </w:tcPr>
-    </w:tblStylePr>
-  </w:style>
-  <w:style w:type="paragraph" w:customStyle="1" w:styleId="TableFigure">
-    <w:name w:val="Table/Figure"/>
-    <w:basedOn w:val="Normal"/>
-    <w:uiPriority w:val="4"/>
-    <w:qFormat/>
-    <w:pPr>
-      <w:spacing w:before="240"/>
-      <w:ind w:firstLine="0"/>
-      <w:contextualSpacing/>
-    </w:pPr>
-  </w:style>
-  <w:style w:type="paragraph" w:customStyle="1" w:styleId="SourceCode">
-    <w:name w:val="SourceCode"/>
-    <w:basedOn w:val="Normal"/>
-    <w:next w:val="Normal"/>
-    <w:qFormat/>
-    <w:rsid w:val="00163676"/>
-    <w:pPr>
-      <w:spacing w:after="240" w:line="240" w:lineRule="auto"/>
-      <w:contextualSpacing/>
-    </w:pPr>
-    <w:rPr>
-      <w:rFonts w:ascii="Monaco" w:hAnsi="Monaco"/>
-    </w:rPr>
-  </w:style>
-</w:styles>
-</file>
-
-<file path=word/stylesWithEffects.xml><?xml version="1.0" encoding="utf-8"?>
-<w:styles xmlns:wpc="http://schemas.microsoft.com/office/word/2010/wordprocessingCanvas" xmlns:mo="http://schemas.microsoft.com/office/mac/office/2008/main" xmlns:mc="http://schemas.openxmlformats.org/markup-compatibility/2006" xmlns:mv="urn:schemas-microsoft-com:mac:vml" xmlns:o="urn:schemas-microsoft-com:office:office" xmlns:r="http://schemas.openxmlformats.org/officeDocument/2006/relationships" xmlns:m="http://schemas.openxmlformats.org/officeDocument/2006/math" xmlns:v="urn:schemas-microsoft-com:vml" xmlns:wp14="http://schemas.microsoft.com/office/word/2010/wordprocessingDrawing" xmlns:wp="http://schemas.openxmlformats.org/drawingml/2006/wordprocessingDrawing" xmlns:w10="urn:schemas-microsoft-com:office:word" xmlns:w="http://schemas.openxmlformats.org/wordprocessingml/2006/main" xmlns:w14="http://schemas.microsoft.com/office/word/2010/wordml" xmlns:wpg="http://schemas.microsoft.com/office/word/2010/wordprocessingGroup" xmlns:wpi="http://schemas.microsoft.com/office/word/2010/wordprocessingInk" xmlns:wne="http://schemas.microsoft.com/office/word/2006/wordml" xmlns:wps="http://schemas.microsoft.com/office/word/2010/wordprocessingShape" mc:Ignorable="w14 wp14">
-  <w:docDefaults>
-    <w:rPrDefault>
-      <w:rPr>
-        <w:rFonts w:asciiTheme="minorHAnsi" w:eastAsiaTheme="minorEastAsia" w:hAnsiTheme="minorHAnsi" w:cstheme="minorBidi"/>
-        <w:sz w:val="24"/>
-        <w:szCs w:val="24"/>
-        <w:lang w:val="en-US" w:eastAsia="ja-JP" w:bidi="ar-SA"/>
-      </w:rPr>
-    </w:rPrDefault>
-    <w:pPrDefault>
-      <w:pPr>
-        <w:spacing w:line="480" w:lineRule="auto"/>
-        <w:ind w:firstLine="720"/>
-      </w:pPr>
-    </w:pPrDefault>
-  </w:docDefaults>
-  <w:latentStyles w:defLockedState="0" w:defUIPriority="99" w:defSemiHidden="1" w:defUnhideWhenUsed="1" w:defQFormat="0" w:count="276">
-    <w:lsdException w:name="Normal" w:semiHidden="0" w:uiPriority="0" w:unhideWhenUsed="0" w:qFormat="1"/>
-    <w:lsdException w:name="heading 1" w:semiHidden="0" w:uiPriority="9" w:unhideWhenUsed="0" w:qFormat="1"/>
-    <w:lsdException w:name="heading 2" w:uiPriority="3" w:qFormat="1"/>
-    <w:lsdException w:name="heading 3" w:uiPriority="3" w:qFormat="1"/>
-    <w:lsdException w:name="heading 4" w:uiPriority="3" w:qFormat="1"/>
-    <w:lsdException w:name="heading 5" w:uiPriority="3" w:qFormat="1"/>
-    <w:lsdException w:name="heading 6" w:uiPriority="9" w:unhideWhenUsed="0" w:qFormat="1"/>
-    <w:lsdException w:name="heading 7" w:uiPriority="9" w:unhideWhenUsed="0" w:qFormat="1"/>
-    <w:lsdException w:name="heading 8" w:uiPriority="9" w:unhideWhenUsed="0" w:qFormat="1"/>
-    <w:lsdException w:name="heading 9" w:uiPriority="9" w:unhideWhenUsed="0" w:qFormat="1"/>
-    <w:lsdException w:name="toc 1" w:uiPriority="39"/>
-    <w:lsdException w:name="toc 2" w:uiPriority="39"/>
-    <w:lsdException w:name="toc 3" w:uiPriority="39"/>
-    <w:lsdException w:name="toc 4" w:uiPriority="39"/>
-    <w:lsdException w:name="toc 5" w:uiPriority="39"/>
-    <w:lsdException w:name="toc 6" w:uiPriority="39"/>
-    <w:lsdException w:name="toc 7" w:uiPriority="39"/>
-    <w:lsdException w:name="toc 8" w:uiPriority="39"/>
-    <w:lsdException w:name="toc 9" w:uiPriority="39"/>
-    <w:lsdException w:name="header" w:qFormat="1"/>
-    <w:lsdException w:name="caption" w:uiPriority="35" w:qFormat="1"/>
-    <w:lsdException w:name="footnote reference" w:qFormat="1"/>
-    <w:lsdException w:name="endnote text" w:qFormat="1"/>
-    <w:lsdException w:name="List Bullet" w:qFormat="1"/>
-    <w:lsdException w:name="List Number" w:qFormat="1"/>
-    <w:lsdException w:name="Title" w:semiHidden="0" w:uiPriority="10" w:unhideWhenUsed="0" w:qFormat="1"/>
-    <w:lsdException w:name="Default Paragraph Font" w:uiPriority="1"/>
-    <w:lsdException w:name="Subtitle" w:uiPriority="18" w:qFormat="1"/>
-    <w:lsdException w:name="Strong" w:uiPriority="22" w:qFormat="1"/>
-    <w:lsdException w:name="Emphasis" w:uiPriority="20" w:qFormat="1"/>
-    <w:lsdException w:name="Table Grid" w:semiHidden="0" w:uiPriority="39" w:unhideWhenUsed="0"/>
-    <w:lsdException w:name="Note Level 1" w:semiHidden="0" w:unhideWhenUsed="0"/>
-    <w:lsdException w:name="Note Level 2" w:semiHidden="0" w:unhideWhenUsed="0"/>
-    <w:lsdException w:name="Note Level 3" w:semiHidden="0" w:unhideWhenUsed="0"/>
-    <w:lsdException w:name="Note Level 4" w:semiHidden="0" w:unhideWhenUsed="0"/>
-    <w:lsdException w:name="Note Level 5" w:semiHidden="0" w:unhideWhenUsed="0"/>
-    <w:lsdException w:name="Note Level 6" w:semiHidden="0" w:unhideWhenUsed="0"/>
-    <w:lsdException w:name="Note Level 7" w:semiHidden="0" w:unhideWhenUsed="0"/>
-    <w:lsdException w:name="Note Level 8" w:semiHidden="0" w:unhideWhenUsed="0"/>
-    <w:lsdException w:name="Note Level 9" w:semiHidden="0" w:unhideWhenUsed="0"/>
-    <w:lsdException w:name="Placeholder Text" w:unhideWhenUsed="0"/>
-    <w:lsdException w:name="No Spacing" w:semiHidden="0" w:uiPriority="1" w:unhideWhenUsed="0" w:qFormat="1"/>
-    <w:lsdException w:name="Light Shading" w:semiHidden="0" w:uiPriority="60" w:unhideWhenUsed="0"/>
-    <w:lsdException w:name="Light List" w:semiHidden="0" w:uiPriority="61" w:unhideWhenUsed="0"/>
-    <w:lsdException w:name="Light Grid" w:semiHidden="0" w:uiPriority="62" w:unhideWhenUsed="0"/>
-    <w:lsdException w:name="Medium Shading 1" w:semiHidden="0" w:uiPriority="63" w:unhideWhenUsed="0"/>
-    <w:lsdException w:name="Medium Shading 2" w:semiHidden="0" w:uiPriority="64" w:unhideWhenUsed="0"/>
-    <w:lsdException w:name="Medium List 1" w:semiHidden="0" w:uiPriority="65" w:unhideWhenUsed="0"/>
-    <w:lsdException w:name="Medium List 2" w:semiHidden="0" w:uiPriority="66" w:unhideWhenUsed="0"/>
-    <w:lsdException w:name="Medium Grid 1" w:semiHidden="0" w:uiPriority="67" w:unhideWhenUsed="0"/>
-    <w:lsdException w:name="Medium Grid 2" w:semiHidden="0" w:uiPriority="68" w:unhideWhenUsed="0"/>
-    <w:lsdException w:name="Medium Grid 3" w:semiHidden="0" w:uiPriority="69" w:unhideWhenUsed="0"/>
-    <w:lsdException w:name="Dark List" w:semiHidden="0" w:uiPriority="70" w:unhideWhenUsed="0"/>
-    <w:lsdException w:name="Colorful Shading" w:semiHidden="0" w:uiPriority="71" w:unhideWhenUsed="0"/>
-    <w:lsdException w:name="Colorful List" w:semiHidden="0" w:uiPriority="72" w:unhideWhenUsed="0"/>
-    <w:lsdException w:name="Colorful Grid" w:semiHidden="0" w:uiPriority="73" w:unhideWhenUsed="0"/>
-    <w:lsdException w:name="Light Shading Accent 1" w:semiHidden="0" w:uiPriority="60" w:unhideWhenUsed="0"/>
-    <w:lsdException w:name="Light List Accent 1" w:semiHidden="0" w:uiPriority="61" w:unhideWhenUsed="0"/>
-    <w:lsdException w:name="Light Grid Accent 1" w:semiHidden="0" w:uiPriority="62" w:unhideWhenUsed="0"/>
-    <w:lsdException w:name="Medium Shading 1 Accent 1" w:semiHidden="0" w:uiPriority="63" w:unhideWhenUsed="0"/>
-    <w:lsdException w:name="Medium Shading 2 Accent 1" w:semiHidden="0" w:uiPriority="64" w:unhideWhenUsed="0"/>
-    <w:lsdException w:name="Medium List 1 Accent 1" w:semiHidden="0" w:uiPriority="65" w:unhideWhenUsed="0"/>
-    <w:lsdException w:name="Revision" w:unhideWhenUsed="0"/>
-    <w:lsdException w:name="List Paragraph" w:uiPriority="34" w:qFormat="1"/>
-    <w:lsdException w:name="Quote" w:uiPriority="29" w:qFormat="1"/>
-    <w:lsdException w:name="Intense Quote" w:uiPriority="30" w:qFormat="1"/>
-    <w:lsdException w:name="Medium List 2 Accent 1" w:semiHidden="0" w:uiPriority="66" w:unhideWhenUsed="0"/>
-    <w:lsdException w:name="Medium Grid 1 Accent 1" w:semiHidden="0" w:uiPriority="67" w:unhideWhenUsed="0"/>
-    <w:lsdException w:name="Medium Grid 2 Accent 1" w:semiHidden="0" w:uiPriority="68" w:unhideWhenUsed="0"/>
-    <w:lsdException w:name="Medium Grid 3 Accent 1" w:semiHidden="0" w:uiPriority="69" w:unhideWhenUsed="0"/>
-    <w:lsdException w:name="Dark List Accent 1" w:semiHidden="0" w:uiPriority="70" w:unhideWhenUsed="0"/>
-    <w:lsdException w:name="Colorful Shading Accent 1" w:semiHidden="0" w:uiPriority="71" w:unhideWhenUsed="0"/>
-    <w:lsdException w:name="Colorful List Accent 1" w:semiHidden="0" w:uiPriority="72" w:unhideWhenUsed="0"/>
-    <w:lsdException w:name="Colorful Grid Accent 1" w:semiHidden="0" w:uiPriority="73" w:unhideWhenUsed="0"/>
-    <w:lsdException w:name="Light Shading Accent 2" w:semiHidden="0" w:uiPriority="60" w:unhideWhenUsed="0"/>
-    <w:lsdException w:name="Light List Accent 2" w:semiHidden="0" w:uiPriority="61" w:unhideWhenUsed="0"/>
-    <w:lsdException w:name="Light Grid Accent 2" w:semiHidden="0" w:uiPriority="62" w:unhideWhenUsed="0"/>
-    <w:lsdException w:name="Medium Shading 1 Accent 2" w:semiHidden="0" w:uiPriority="63" w:unhideWhenUsed="0"/>
-    <w:lsdException w:name="Medium Shading 2 Accent 2" w:semiHidden="0" w:uiPriority="64" w:unhideWhenUsed="0"/>
-    <w:lsdException w:name="Medium List 1 Accent 2" w:semiHidden="0" w:uiPriority="65" w:unhideWhenUsed="0"/>
-    <w:lsdException w:name="Medium List 2 Accent 2" w:semiHidden="0" w:uiPriority="66" w:unhideWhenUsed="0"/>
-    <w:lsdException w:name="Medium Grid 1 Accent 2" w:semiHidden="0" w:uiPriority="67" w:unhideWhenUsed="0"/>
-    <w:lsdException w:name="Medium Grid 2 Accent 2" w:semiHidden="0" w:uiPriority="68" w:unhideWhenUsed="0"/>
-    <w:lsdException w:name="Medium Grid 3 Accent 2" w:semiHidden="0" w:uiPriority="69" w:unhideWhenUsed="0"/>
-    <w:lsdException w:name="Dark List Accent 2" w:semiHidden="0" w:uiPriority="70" w:unhideWhenUsed="0"/>
-    <w:lsdException w:name="Colorful Shading Accent 2" w:semiHidden="0" w:uiPriority="71" w:unhideWhenUsed="0"/>
-    <w:lsdException w:name="Colorful List Accent 2" w:semiHidden="0" w:uiPriority="72" w:unhideWhenUsed="0"/>
-    <w:lsdException w:name="Colorful Grid Accent 2" w:semiHidden="0" w:uiPriority="73" w:unhideWhenUsed="0"/>
-    <w:lsdException w:name="Light Shading Accent 3" w:semiHidden="0" w:uiPriority="60" w:unhideWhenUsed="0"/>
-    <w:lsdException w:name="Light List Accent 3" w:semiHidden="0" w:uiPriority="61" w:unhideWhenUsed="0"/>
-    <w:lsdException w:name="Light Grid Accent 3" w:semiHidden="0" w:uiPriority="62" w:unhideWhenUsed="0"/>
-    <w:lsdException w:name="Medium Shading 1 Accent 3" w:semiHidden="0" w:uiPriority="63" w:unhideWhenUsed="0"/>
-    <w:lsdException w:name="Medium Shading 2 Accent 3" w:semiHidden="0" w:uiPriority="64" w:unhideWhenUsed="0"/>
-    <w:lsdException w:name="Medium List 1 Accent 3" w:semiHidden="0" w:uiPriority="65" w:unhideWhenUsed="0"/>
-    <w:lsdException w:name="Medium List 2 Accent 3" w:semiHidden="0" w:uiPriority="66" w:unhideWhenUsed="0"/>
-    <w:lsdException w:name="Medium Grid 1 Accent 3" w:semiHidden="0" w:uiPriority="67" w:unhideWhenUsed="0"/>
-    <w:lsdException w:name="Medium Grid 2 Accent 3" w:semiHidden="0" w:uiPriority="68" w:unhideWhenUsed="0"/>
-    <w:lsdException w:name="Medium Grid 3 Accent 3" w:semiHidden="0" w:uiPriority="69" w:unhideWhenUsed="0"/>
-    <w:lsdException w:name="Dark List Accent 3" w:semiHidden="0" w:uiPriority="70" w:unhideWhenUsed="0"/>
-    <w:lsdException w:name="Colorful Shading Accent 3" w:semiHidden="0" w:uiPriority="71" w:unhideWhenUsed="0"/>
-    <w:lsdException w:name="Colorful List Accent 3" w:semiHidden="0" w:uiPriority="72" w:unhideWhenUsed="0"/>
-    <w:lsdException w:name="Colorful Grid Accent 3" w:semiHidden="0" w:uiPriority="73" w:unhideWhenUsed="0"/>
-    <w:lsdException w:name="Light Shading Accent 4" w:semiHidden="0" w:uiPriority="60" w:unhideWhenUsed="0"/>
-    <w:lsdException w:name="Light List Accent 4" w:semiHidden="0" w:uiPriority="61" w:unhideWhenUsed="0"/>
-    <w:lsdException w:name="Light Grid Accent 4" w:semiHidden="0" w:uiPriority="62" w:unhideWhenUsed="0"/>
-    <w:lsdException w:name="Medium Shading 1 Accent 4" w:semiHidden="0" w:uiPriority="63" w:unhideWhenUsed="0"/>
-    <w:lsdException w:name="Medium Shading 2 Accent 4" w:semiHidden="0" w:uiPriority="64" w:unhideWhenUsed="0"/>
-    <w:lsdException w:name="Medium List 1 Accent 4" w:semiHidden="0" w:uiPriority="65" w:unhideWhenUsed="0"/>
-    <w:lsdException w:name="Medium List 2 Accent 4" w:semiHidden="0" w:uiPriority="66" w:unhideWhenUsed="0"/>
-    <w:lsdException w:name="Medium Grid 1 Accent 4" w:semiHidden="0" w:uiPriority="67" w:unhideWhenUsed="0"/>
-    <w:lsdException w:name="Medium Grid 2 Accent 4" w:semiHidden="0" w:uiPriority="68" w:unhideWhenUsed="0"/>
-    <w:lsdException w:name="Medium Grid 3 Accent 4" w:semiHidden="0" w:uiPriority="69" w:unhideWhenUsed="0"/>
-    <w:lsdException w:name="Dark List Accent 4" w:semiHidden="0" w:uiPriority="70" w:unhideWhenUsed="0"/>
-    <w:lsdException w:name="Colorful Shading Accent 4" w:semiHidden="0" w:uiPriority="71" w:unhideWhenUsed="0"/>
-    <w:lsdException w:name="Colorful List Accent 4" w:semiHidden="0" w:uiPriority="72" w:unhideWhenUsed="0"/>
-    <w:lsdException w:name="Colorful Grid Accent 4" w:semiHidden="0" w:uiPriority="73" w:unhideWhenUsed="0"/>
-    <w:lsdException w:name="Light Shading Accent 5" w:semiHidden="0" w:uiPriority="60" w:unhideWhenUsed="0"/>
-    <w:lsdException w:name="Light List Accent 5" w:semiHidden="0" w:uiPriority="61" w:unhideWhenUsed="0"/>
-    <w:lsdException w:name="Light Grid Accent 5" w:semiHidden="0" w:uiPriority="62" w:unhideWhenUsed="0"/>
-    <w:lsdException w:name="Medium Shading 1 Accent 5" w:semiHidden="0" w:uiPriority="63" w:unhideWhenUsed="0"/>
-    <w:lsdException w:name="Medium Shading 2 Accent 5" w:semiHidden="0" w:uiPriority="64" w:unhideWhenUsed="0"/>
-    <w:lsdException w:name="Medium List 1 Accent 5" w:semiHidden="0" w:uiPriority="65" w:unhideWhenUsed="0"/>
-    <w:lsdException w:name="Medium List 2 Accent 5" w:semiHidden="0" w:uiPriority="66" w:unhideWhenUsed="0"/>
-    <w:lsdException w:name="Medium Grid 1 Accent 5" w:semiHidden="0" w:uiPriority="67" w:unhideWhenUsed="0"/>
-    <w:lsdException w:name="Medium Grid 2 Accent 5" w:semiHidden="0" w:uiPriority="68" w:unhideWhenUsed="0"/>
-    <w:lsdException w:name="Medium Grid 3 Accent 5" w:semiHidden="0" w:uiPriority="69" w:unhideWhenUsed="0"/>
-    <w:lsdException w:name="Dark List Accent 5" w:semiHidden="0" w:uiPriority="70" w:unhideWhenUsed="0"/>
-    <w:lsdException w:name="Colorful Shading Accent 5" w:semiHidden="0" w:uiPriority="71" w:unhideWhenUsed="0"/>
-    <w:lsdException w:name="Colorful List Accent 5" w:semiHidden="0" w:uiPriority="72" w:unhideWhenUsed="0"/>
-    <w:lsdException w:name="Colorful Grid Accent 5" w:semiHidden="0" w:uiPriority="73" w:unhideWhenUsed="0"/>
-    <w:lsdException w:name="Light Shading Accent 6" w:semiHidden="0" w:uiPriority="60" w:unhideWhenUsed="0"/>
-    <w:lsdException w:name="Light List Accent 6" w:semiHidden="0" w:uiPriority="61" w:unhideWhenUsed="0"/>
-    <w:lsdException w:name="Light Grid Accent 6" w:semiHidden="0" w:uiPriority="62" w:unhideWhenUsed="0"/>
-    <w:lsdException w:name="Medium Shading 1 Accent 6" w:semiHidden="0" w:uiPriority="63" w:unhideWhenUsed="0"/>
-    <w:lsdException w:name="Medium Shading 2 Accent 6" w:semiHidden="0" w:uiPriority="64" w:unhideWhenUsed="0"/>
-    <w:lsdException w:name="Medium List 1 Accent 6" w:semiHidden="0" w:uiPriority="65" w:unhideWhenUsed="0"/>
-    <w:lsdException w:name="Medium List 2 Accent 6" w:semiHidden="0" w:uiPriority="66" w:unhideWhenUsed="0"/>
-    <w:lsdException w:name="Medium Grid 1 Accent 6" w:semiHidden="0" w:uiPriority="67" w:unhideWhenUsed="0"/>
-    <w:lsdException w:name="Medium Grid 2 Accent 6" w:semiHidden="0" w:uiPriority="68" w:unhideWhenUsed="0"/>
-    <w:lsdException w:name="Medium Grid 3 Accent 6" w:semiHidden="0" w:uiPriority="69" w:unhideWhenUsed="0"/>
-    <w:lsdException w:name="Dark List Accent 6" w:semiHidden="0" w:uiPriority="70" w:unhideWhenUsed="0"/>
-    <w:lsdException w:name="Colorful Shading Accent 6" w:semiHidden="0" w:uiPriority="71" w:unhideWhenUsed="0"/>
-    <w:lsdException w:name="Colorful List Accent 6" w:semiHidden="0" w:uiPriority="72" w:unhideWhenUsed="0"/>
-    <w:lsdException w:name="Colorful Grid Accent 6" w:semiHidden="0" w:uiPriority="73" w:unhideWhenUsed="0"/>
-    <w:lsdException w:name="Subtle Emphasis" w:uiPriority="19" w:qFormat="1"/>
-    <w:lsdException w:name="Intense Emphasis" w:uiPriority="21" w:qFormat="1"/>
-    <w:lsdException w:name="Subtle Reference" w:uiPriority="31" w:qFormat="1"/>
-    <w:lsdException w:name="Intense Reference" w:uiPriority="32" w:qFormat="1"/>
-    <w:lsdException w:name="Book Title" w:uiPriority="33" w:qFormat="1"/>
-    <w:lsdException w:name="Bibliography" w:uiPriority="37" w:qFormat="1"/>
-    <w:lsdException w:name="TOC Heading" w:uiPriority="39" w:qFormat="1"/>
-  </w:latentStyles>
-  <w:style w:type="paragraph" w:default="1" w:styleId="Normal">
-    <w:name w:val="Normal"/>
-    <w:qFormat/>
-    <w:rPr>
-      <w:kern w:val="24"/>
-    </w:rPr>
-  </w:style>
-  <w:style w:type="paragraph" w:styleId="Heading1">
-    <w:name w:val="heading 1"/>
-    <w:basedOn w:val="Normal"/>
-    <w:next w:val="Normal"/>
-    <w:link w:val="Heading1Char"/>
-    <w:uiPriority w:val="3"/>
-    <w:qFormat/>
-    <w:pPr>
-      <w:keepNext/>
-      <w:keepLines/>
-      <w:ind w:firstLine="0"/>
-      <w:jc w:val="center"/>
-      <w:outlineLvl w:val="0"/>
-    </w:pPr>
-    <w:rPr>
-      <w:rFonts w:asciiTheme="majorHAnsi" w:eastAsiaTheme="majorEastAsia" w:hAnsiTheme="majorHAnsi" w:cstheme="majorBidi"/>
-      <w:b/>
-      <w:bCs/>
-    </w:rPr>
-  </w:style>
-  <w:style w:type="paragraph" w:styleId="Heading2">
-    <w:name w:val="heading 2"/>
-    <w:basedOn w:val="Normal"/>
-    <w:next w:val="Normal"/>
-    <w:link w:val="Heading2Char"/>
-    <w:uiPriority w:val="3"/>
-    <w:unhideWhenUsed/>
-    <w:qFormat/>
-    <w:pPr>
-      <w:keepNext/>
-      <w:keepLines/>
-      <w:ind w:firstLine="0"/>
-      <w:outlineLvl w:val="1"/>
-    </w:pPr>
-    <w:rPr>
-      <w:rFonts w:asciiTheme="majorHAnsi" w:eastAsiaTheme="majorEastAsia" w:hAnsiTheme="majorHAnsi" w:cstheme="majorBidi"/>
-      <w:b/>
-      <w:bCs/>
-    </w:rPr>
-  </w:style>
-  <w:style w:type="paragraph" w:styleId="Heading3">
-    <w:name w:val="heading 3"/>
-    <w:basedOn w:val="Normal"/>
-    <w:next w:val="Normal"/>
-    <w:link w:val="Heading3Char"/>
-    <w:uiPriority w:val="3"/>
-    <w:unhideWhenUsed/>
-    <w:qFormat/>
-    <w:pPr>
-      <w:keepNext/>
-      <w:keepLines/>
-      <w:outlineLvl w:val="2"/>
-    </w:pPr>
-    <w:rPr>
-      <w:rFonts w:asciiTheme="majorHAnsi" w:eastAsiaTheme="majorEastAsia" w:hAnsiTheme="majorHAnsi" w:cstheme="majorBidi"/>
-      <w:b/>
-      <w:bCs/>
-    </w:rPr>
-  </w:style>
-  <w:style w:type="paragraph" w:styleId="Heading4">
-    <w:name w:val="heading 4"/>
-    <w:basedOn w:val="Normal"/>
-    <w:next w:val="Normal"/>
-    <w:link w:val="Heading4Char"/>
-    <w:uiPriority w:val="3"/>
-    <w:unhideWhenUsed/>
-    <w:qFormat/>
-    <w:pPr>
-      <w:keepNext/>
-      <w:keepLines/>
-      <w:outlineLvl w:val="3"/>
-    </w:pPr>
-    <w:rPr>
-      <w:rFonts w:asciiTheme="majorHAnsi" w:eastAsiaTheme="majorEastAsia" w:hAnsiTheme="majorHAnsi" w:cstheme="majorBidi"/>
-      <w:b/>
-      <w:bCs/>
-      <w:i/>
-      <w:iCs/>
-    </w:rPr>
-  </w:style>
-  <w:style w:type="paragraph" w:styleId="Heading5">
-    <w:name w:val="heading 5"/>
-    <w:basedOn w:val="Normal"/>
-    <w:next w:val="Normal"/>
-    <w:link w:val="Heading5Char"/>
-    <w:uiPriority w:val="3"/>
-    <w:unhideWhenUsed/>
-    <w:qFormat/>
-    <w:pPr>
-      <w:keepNext/>
-      <w:keepLines/>
-      <w:outlineLvl w:val="4"/>
-    </w:pPr>
-    <w:rPr>
-      <w:rFonts w:asciiTheme="majorHAnsi" w:eastAsiaTheme="majorEastAsia" w:hAnsiTheme="majorHAnsi" w:cstheme="majorBidi"/>
-      <w:i/>
-      <w:iCs/>
-    </w:rPr>
-  </w:style>
-  <w:style w:type="paragraph" w:styleId="Heading6">
-    <w:name w:val="heading 6"/>
-    <w:basedOn w:val="Normal"/>
-    <w:next w:val="Normal"/>
-    <w:link w:val="Heading6Char"/>
-    <w:uiPriority w:val="9"/>
-    <w:semiHidden/>
-    <w:qFormat/>
-    <w:pPr>
-      <w:keepNext/>
-      <w:keepLines/>
-      <w:spacing w:before="40"/>
-      <w:ind w:firstLine="0"/>
-      <w:outlineLvl w:val="5"/>
-    </w:pPr>
-    <w:rPr>
-      <w:rFonts w:asciiTheme="majorHAnsi" w:eastAsiaTheme="majorEastAsia" w:hAnsiTheme="majorHAnsi" w:cstheme="majorBidi"/>
-      <w:color w:val="6E6E6E" w:themeColor="accent1" w:themeShade="7F"/>
-    </w:rPr>
-  </w:style>
-  <w:style w:type="paragraph" w:styleId="Heading7">
-    <w:name w:val="heading 7"/>
-    <w:basedOn w:val="Normal"/>
-    <w:next w:val="Normal"/>
-    <w:link w:val="Heading7Char"/>
-    <w:uiPriority w:val="9"/>
-    <w:semiHidden/>
-    <w:qFormat/>
-    <w:pPr>
-      <w:keepNext/>
-      <w:keepLines/>
-      <w:spacing w:before="40"/>
-      <w:ind w:firstLine="0"/>
-      <w:outlineLvl w:val="6"/>
-    </w:pPr>
-    <w:rPr>
-      <w:rFonts w:asciiTheme="majorHAnsi" w:eastAsiaTheme="majorEastAsia" w:hAnsiTheme="majorHAnsi" w:cstheme="majorBidi"/>
-      <w:i/>
-      <w:iCs/>
-      <w:color w:val="6E6E6E" w:themeColor="accent1" w:themeShade="7F"/>
-    </w:rPr>
-  </w:style>
-  <w:style w:type="paragraph" w:styleId="Heading8">
-    <w:name w:val="heading 8"/>
-    <w:basedOn w:val="Normal"/>
-    <w:next w:val="Normal"/>
-    <w:link w:val="Heading8Char"/>
-    <w:uiPriority w:val="9"/>
-    <w:semiHidden/>
-    <w:qFormat/>
-    <w:pPr>
-      <w:keepNext/>
-      <w:keepLines/>
-      <w:spacing w:before="40"/>
-      <w:ind w:firstLine="0"/>
-      <w:outlineLvl w:val="7"/>
-    </w:pPr>
-    <w:rPr>
-      <w:rFonts w:asciiTheme="majorHAnsi" w:eastAsiaTheme="majorEastAsia" w:hAnsiTheme="majorHAnsi" w:cstheme="majorBidi"/>
-      <w:color w:val="272727" w:themeColor="text1" w:themeTint="D8"/>
-      <w:sz w:val="21"/>
-      <w:szCs w:val="21"/>
-    </w:rPr>
-  </w:style>
-  <w:style w:type="paragraph" w:styleId="Heading9">
-    <w:name w:val="heading 9"/>
-    <w:basedOn w:val="Normal"/>
-    <w:next w:val="Normal"/>
-    <w:link w:val="Heading9Char"/>
-    <w:uiPriority w:val="9"/>
-    <w:semiHidden/>
-    <w:qFormat/>
-    <w:pPr>
-      <w:keepNext/>
-      <w:keepLines/>
-      <w:spacing w:before="40"/>
-      <w:ind w:firstLine="0"/>
-      <w:outlineLvl w:val="8"/>
-    </w:pPr>
-    <w:rPr>
-      <w:rFonts w:asciiTheme="majorHAnsi" w:eastAsiaTheme="majorEastAsia" w:hAnsiTheme="majorHAnsi" w:cstheme="majorBidi"/>
-      <w:i/>
-      <w:iCs/>
-      <w:color w:val="272727" w:themeColor="text1" w:themeTint="D8"/>
-      <w:sz w:val="21"/>
-      <w:szCs w:val="21"/>
-    </w:rPr>
-  </w:style>
-  <w:style w:type="character" w:default="1" w:styleId="DefaultParagraphFont">
-    <w:name w:val="Default Paragraph Font"/>
-    <w:uiPriority w:val="1"/>
-    <w:semiHidden/>
-    <w:unhideWhenUsed/>
-  </w:style>
-  <w:style w:type="table" w:default="1" w:styleId="TableNormal">
-    <w:name w:val="Normal Table"/>
-    <w:uiPriority w:val="99"/>
-    <w:semiHidden/>
-    <w:unhideWhenUsed/>
-    <w:tblPr>
-      <w:tblInd w:w="0" w:type="dxa"/>
-      <w:tblCellMar>
-        <w:top w:w="0" w:type="dxa"/>
-        <w:left w:w="108" w:type="dxa"/>
-        <w:bottom w:w="0" w:type="dxa"/>
-        <w:right w:w="108" w:type="dxa"/>
-      </w:tblCellMar>
-    </w:tblPr>
-  </w:style>
-  <w:style w:type="numbering" w:default="1" w:styleId="NoList">
-    <w:name w:val="No List"/>
-    <w:uiPriority w:val="99"/>
-    <w:semiHidden/>
-    <w:unhideWhenUsed/>
-  </w:style>
-  <w:style w:type="paragraph" w:customStyle="1" w:styleId="SectionTitle">
-    <w:name w:val="Section Title"/>
-    <w:basedOn w:val="Normal"/>
-    <w:next w:val="Normal"/>
-    <w:uiPriority w:val="2"/>
-    <w:qFormat/>
-    <w:pPr>
-      <w:pageBreakBefore/>
-      <w:ind w:firstLine="0"/>
-      <w:jc w:val="center"/>
-      <w:outlineLvl w:val="0"/>
-    </w:pPr>
-    <w:rPr>
-      <w:rFonts w:asciiTheme="majorHAnsi" w:eastAsiaTheme="majorEastAsia" w:hAnsiTheme="majorHAnsi" w:cstheme="majorBidi"/>
-    </w:rPr>
-  </w:style>
-  <w:style w:type="paragraph" w:styleId="Header">
-    <w:name w:val="header"/>
-    <w:basedOn w:val="Normal"/>
-    <w:link w:val="HeaderChar"/>
-    <w:uiPriority w:val="99"/>
-    <w:unhideWhenUsed/>
-    <w:qFormat/>
-    <w:pPr>
-      <w:spacing w:line="240" w:lineRule="auto"/>
-      <w:ind w:firstLine="0"/>
-    </w:pPr>
-  </w:style>
-  <w:style w:type="character" w:customStyle="1" w:styleId="HeaderChar">
-    <w:name w:val="Header Char"/>
-    <w:basedOn w:val="DefaultParagraphFont"/>
-    <w:link w:val="Header"/>
-    <w:uiPriority w:val="99"/>
-    <w:rPr>
-      <w:kern w:val="24"/>
-    </w:rPr>
-  </w:style>
-  <w:style w:type="character" w:styleId="Strong">
-    <w:name w:val="Strong"/>
-    <w:basedOn w:val="DefaultParagraphFont"/>
-    <w:uiPriority w:val="22"/>
-    <w:unhideWhenUsed/>
-    <w:qFormat/>
-    <w:rPr>
-      <w:b w:val="0"/>
-      <w:bCs w:val="0"/>
-      <w:caps/>
-      <w:smallCaps w:val="0"/>
-    </w:rPr>
-  </w:style>
-  <w:style w:type="character" w:styleId="PlaceholderText">
-    <w:name w:val="Placeholder Text"/>
-    <w:basedOn w:val="DefaultParagraphFont"/>
-    <w:uiPriority w:val="99"/>
-    <w:semiHidden/>
-    <w:rPr>
-      <w:color w:val="808080"/>
-    </w:rPr>
-  </w:style>
-  <w:style w:type="paragraph" w:styleId="NoSpacing">
-    <w:name w:val="No Spacing"/>
-    <w:aliases w:val="No Indent"/>
-    <w:uiPriority w:val="1"/>
-    <w:qFormat/>
-    <w:pPr>
-      <w:ind w:firstLine="0"/>
-    </w:pPr>
-  </w:style>
-  <w:style w:type="character" w:customStyle="1" w:styleId="Heading1Char">
-    <w:name w:val="Heading 1 Char"/>
-    <w:basedOn w:val="DefaultParagraphFont"/>
-    <w:link w:val="Heading1"/>
-    <w:uiPriority w:val="3"/>
-    <w:rPr>
-      <w:rFonts w:asciiTheme="majorHAnsi" w:eastAsiaTheme="majorEastAsia" w:hAnsiTheme="majorHAnsi" w:cstheme="majorBidi"/>
-      <w:b/>
-      <w:bCs/>
-      <w:kern w:val="24"/>
-    </w:rPr>
-  </w:style>
-  <w:style w:type="character" w:customStyle="1" w:styleId="Heading2Char">
-    <w:name w:val="Heading 2 Char"/>
-    <w:basedOn w:val="DefaultParagraphFont"/>
-    <w:link w:val="Heading2"/>
-    <w:uiPriority w:val="3"/>
-    <w:rPr>
-      <w:rFonts w:asciiTheme="majorHAnsi" w:eastAsiaTheme="majorEastAsia" w:hAnsiTheme="majorHAnsi" w:cstheme="majorBidi"/>
-      <w:b/>
-      <w:bCs/>
-      <w:kern w:val="24"/>
-    </w:rPr>
-  </w:style>
-  <w:style w:type="paragraph" w:styleId="Title">
-    <w:name w:val="Title"/>
-    <w:basedOn w:val="Normal"/>
-    <w:next w:val="Normal"/>
-    <w:link w:val="TitleChar"/>
-    <w:uiPriority w:val="10"/>
-    <w:qFormat/>
-    <w:pPr>
-      <w:spacing w:before="2400"/>
-      <w:ind w:firstLine="0"/>
-      <w:contextualSpacing/>
-      <w:jc w:val="center"/>
-    </w:pPr>
-    <w:rPr>
-      <w:rFonts w:asciiTheme="majorHAnsi" w:eastAsiaTheme="majorEastAsia" w:hAnsiTheme="majorHAnsi" w:cstheme="majorBidi"/>
-    </w:rPr>
-  </w:style>
-  <w:style w:type="character" w:customStyle="1" w:styleId="TitleChar">
-    <w:name w:val="Title Char"/>
-    <w:basedOn w:val="DefaultParagraphFont"/>
-    <w:link w:val="Title"/>
-    <w:uiPriority w:val="10"/>
-    <w:rPr>
-      <w:rFonts w:asciiTheme="majorHAnsi" w:eastAsiaTheme="majorEastAsia" w:hAnsiTheme="majorHAnsi" w:cstheme="majorBidi"/>
-      <w:kern w:val="24"/>
-    </w:rPr>
-  </w:style>
-  <w:style w:type="character" w:styleId="Emphasis">
-    <w:name w:val="Emphasis"/>
-    <w:basedOn w:val="DefaultParagraphFont"/>
-    <w:uiPriority w:val="20"/>
-    <w:unhideWhenUsed/>
-    <w:qFormat/>
-    <w:rPr>
-      <w:i/>
-      <w:iCs/>
-    </w:rPr>
-  </w:style>
-  <w:style w:type="character" w:customStyle="1" w:styleId="Heading3Char">
-    <w:name w:val="Heading 3 Char"/>
-    <w:basedOn w:val="DefaultParagraphFont"/>
-    <w:link w:val="Heading3"/>
-    <w:uiPriority w:val="3"/>
-    <w:rPr>
-      <w:rFonts w:asciiTheme="majorHAnsi" w:eastAsiaTheme="majorEastAsia" w:hAnsiTheme="majorHAnsi" w:cstheme="majorBidi"/>
-      <w:b/>
-      <w:bCs/>
-      <w:kern w:val="24"/>
-    </w:rPr>
-  </w:style>
-  <w:style w:type="character" w:customStyle="1" w:styleId="Heading4Char">
-    <w:name w:val="Heading 4 Char"/>
-    <w:basedOn w:val="DefaultParagraphFont"/>
-    <w:link w:val="Heading4"/>
-    <w:uiPriority w:val="3"/>
-    <w:rPr>
-      <w:rFonts w:asciiTheme="majorHAnsi" w:eastAsiaTheme="majorEastAsia" w:hAnsiTheme="majorHAnsi" w:cstheme="majorBidi"/>
-      <w:b/>
-      <w:bCs/>
-      <w:i/>
-      <w:iCs/>
-      <w:kern w:val="24"/>
-    </w:rPr>
-  </w:style>
-  <w:style w:type="character" w:customStyle="1" w:styleId="Heading5Char">
-    <w:name w:val="Heading 5 Char"/>
-    <w:basedOn w:val="DefaultParagraphFont"/>
-    <w:link w:val="Heading5"/>
-    <w:uiPriority w:val="3"/>
-    <w:rPr>
-      <w:rFonts w:asciiTheme="majorHAnsi" w:eastAsiaTheme="majorEastAsia" w:hAnsiTheme="majorHAnsi" w:cstheme="majorBidi"/>
-      <w:i/>
-      <w:iCs/>
-      <w:kern w:val="24"/>
-    </w:rPr>
-  </w:style>
-  <w:style w:type="paragraph" w:styleId="BalloonText">
-    <w:name w:val="Balloon Text"/>
-    <w:basedOn w:val="Normal"/>
-    <w:link w:val="BalloonTextChar"/>
-    <w:uiPriority w:val="99"/>
-    <w:semiHidden/>
-    <w:unhideWhenUsed/>
-    <w:pPr>
-      <w:spacing w:line="240" w:lineRule="auto"/>
-      <w:ind w:firstLine="0"/>
-    </w:pPr>
-    <w:rPr>
-      <w:rFonts w:ascii="Segoe UI" w:hAnsi="Segoe UI" w:cs="Segoe UI"/>
-      <w:sz w:val="18"/>
-      <w:szCs w:val="18"/>
-    </w:rPr>
-  </w:style>
-  <w:style w:type="character" w:customStyle="1" w:styleId="BalloonTextChar">
-    <w:name w:val="Balloon Text Char"/>
-    <w:basedOn w:val="DefaultParagraphFont"/>
-    <w:link w:val="BalloonText"/>
-    <w:uiPriority w:val="99"/>
-    <w:semiHidden/>
-    <w:rPr>
-      <w:rFonts w:ascii="Segoe UI" w:hAnsi="Segoe UI" w:cs="Segoe UI"/>
-      <w:kern w:val="24"/>
-      <w:sz w:val="18"/>
-      <w:szCs w:val="18"/>
-    </w:rPr>
-  </w:style>
-  <w:style w:type="paragraph" w:styleId="Bibliography">
-    <w:name w:val="Bibliography"/>
-    <w:basedOn w:val="Normal"/>
-    <w:next w:val="Normal"/>
-    <w:uiPriority w:val="37"/>
-    <w:unhideWhenUsed/>
-    <w:qFormat/>
-    <w:pPr>
-      <w:ind w:left="720" w:hanging="720"/>
-    </w:pPr>
-  </w:style>
-  <w:style w:type="paragraph" w:styleId="BlockText">
-    <w:name w:val="Block Text"/>
-    <w:basedOn w:val="Normal"/>
-    <w:uiPriority w:val="99"/>
-    <w:semiHidden/>
-    <w:unhideWhenUsed/>
-    <w:pPr>
-      <w:pBdr>
-        <w:top w:val="single" w:sz="2" w:space="10" w:color="DDDDDD" w:themeColor="accent1" w:shadow="1"/>
-        <w:left w:val="single" w:sz="2" w:space="10" w:color="DDDDDD" w:themeColor="accent1" w:shadow="1"/>
-        <w:bottom w:val="single" w:sz="2" w:space="10" w:color="DDDDDD" w:themeColor="accent1" w:shadow="1"/>
-        <w:right w:val="single" w:sz="2" w:space="10" w:color="DDDDDD" w:themeColor="accent1" w:shadow="1"/>
-      </w:pBdr>
-      <w:ind w:left="1152" w:right="1152" w:firstLine="0"/>
-    </w:pPr>
-    <w:rPr>
-      <w:i/>
-      <w:iCs/>
-      <w:color w:val="DDDDDD" w:themeColor="accent1"/>
-    </w:rPr>
-  </w:style>
-  <w:style w:type="paragraph" w:styleId="BodyText">
-    <w:name w:val="Body Text"/>
-    <w:basedOn w:val="Normal"/>
-    <w:link w:val="BodyTextChar"/>
-    <w:uiPriority w:val="99"/>
-    <w:semiHidden/>
-    <w:unhideWhenUsed/>
-    <w:pPr>
-      <w:spacing w:after="120"/>
-      <w:ind w:firstLine="0"/>
-    </w:pPr>
-  </w:style>
-  <w:style w:type="character" w:customStyle="1" w:styleId="BodyTextChar">
-    <w:name w:val="Body Text Char"/>
-    <w:basedOn w:val="DefaultParagraphFont"/>
-    <w:link w:val="BodyText"/>
-    <w:uiPriority w:val="99"/>
-    <w:semiHidden/>
-    <w:rPr>
-      <w:kern w:val="24"/>
-    </w:rPr>
-  </w:style>
-  <w:style w:type="paragraph" w:styleId="BodyText2">
-    <w:name w:val="Body Text 2"/>
-    <w:basedOn w:val="Normal"/>
-    <w:link w:val="BodyText2Char"/>
-    <w:uiPriority w:val="99"/>
-    <w:semiHidden/>
-    <w:unhideWhenUsed/>
-    <w:pPr>
-      <w:spacing w:after="120"/>
-      <w:ind w:firstLine="0"/>
-    </w:pPr>
-  </w:style>
-  <w:style w:type="character" w:customStyle="1" w:styleId="BodyText2Char">
-    <w:name w:val="Body Text 2 Char"/>
-    <w:basedOn w:val="DefaultParagraphFont"/>
-    <w:link w:val="BodyText2"/>
-    <w:uiPriority w:val="99"/>
-    <w:semiHidden/>
-    <w:rPr>
-      <w:kern w:val="24"/>
-    </w:rPr>
-  </w:style>
-  <w:style w:type="paragraph" w:styleId="BodyText3">
-    <w:name w:val="Body Text 3"/>
-    <w:basedOn w:val="Normal"/>
-    <w:link w:val="BodyText3Char"/>
-    <w:uiPriority w:val="99"/>
-    <w:semiHidden/>
-    <w:unhideWhenUsed/>
-    <w:pPr>
-      <w:spacing w:after="120"/>
-      <w:ind w:firstLine="0"/>
-    </w:pPr>
-    <w:rPr>
-      <w:sz w:val="16"/>
-      <w:szCs w:val="16"/>
-    </w:rPr>
-  </w:style>
-  <w:style w:type="character" w:customStyle="1" w:styleId="BodyText3Char">
-    <w:name w:val="Body Text 3 Char"/>
-    <w:basedOn w:val="DefaultParagraphFont"/>
-    <w:link w:val="BodyText3"/>
-    <w:uiPriority w:val="99"/>
-    <w:semiHidden/>
-    <w:rPr>
-      <w:kern w:val="24"/>
-      <w:sz w:val="16"/>
-      <w:szCs w:val="16"/>
-    </w:rPr>
-  </w:style>
-  <w:style w:type="paragraph" w:styleId="BodyTextFirstIndent">
-    <w:name w:val="Body Text First Indent"/>
-    <w:basedOn w:val="BodyText"/>
-    <w:link w:val="BodyTextFirstIndentChar"/>
-    <w:uiPriority w:val="99"/>
-    <w:semiHidden/>
-    <w:unhideWhenUsed/>
-    <w:pPr>
-      <w:spacing w:after="0"/>
-    </w:pPr>
-  </w:style>
-  <w:style w:type="character" w:customStyle="1" w:styleId="BodyTextFirstIndentChar">
-    <w:name w:val="Body Text First Indent Char"/>
-    <w:basedOn w:val="BodyTextChar"/>
-    <w:link w:val="BodyTextFirstIndent"/>
-    <w:uiPriority w:val="99"/>
-    <w:semiHidden/>
-    <w:rPr>
-      <w:kern w:val="24"/>
-    </w:rPr>
-  </w:style>
-  <w:style w:type="paragraph" w:styleId="BodyTextIndent">
-    <w:name w:val="Body Text Indent"/>
-    <w:basedOn w:val="Normal"/>
-    <w:link w:val="BodyTextIndentChar"/>
-    <w:uiPriority w:val="99"/>
-    <w:semiHidden/>
-    <w:unhideWhenUsed/>
-    <w:pPr>
-      <w:spacing w:after="120"/>
-      <w:ind w:left="360" w:firstLine="0"/>
-    </w:pPr>
-  </w:style>
-  <w:style w:type="character" w:customStyle="1" w:styleId="BodyTextIndentChar">
-    <w:name w:val="Body Text Indent Char"/>
-    <w:basedOn w:val="DefaultParagraphFont"/>
-    <w:link w:val="BodyTextIndent"/>
-    <w:uiPriority w:val="99"/>
-    <w:semiHidden/>
-    <w:rPr>
-      <w:kern w:val="24"/>
-    </w:rPr>
-  </w:style>
-  <w:style w:type="paragraph" w:styleId="BodyTextFirstIndent2">
-    <w:name w:val="Body Text First Indent 2"/>
-    <w:basedOn w:val="BodyTextIndent"/>
-    <w:link w:val="BodyTextFirstIndent2Char"/>
-    <w:uiPriority w:val="99"/>
-    <w:semiHidden/>
-    <w:unhideWhenUsed/>
-    <w:pPr>
-      <w:spacing w:after="0"/>
-    </w:pPr>
-  </w:style>
-  <w:style w:type="character" w:customStyle="1" w:styleId="BodyTextFirstIndent2Char">
-    <w:name w:val="Body Text First Indent 2 Char"/>
-    <w:basedOn w:val="BodyTextIndentChar"/>
-    <w:link w:val="BodyTextFirstIndent2"/>
-    <w:uiPriority w:val="99"/>
-    <w:semiHidden/>
-    <w:rPr>
-      <w:kern w:val="24"/>
-    </w:rPr>
-  </w:style>
-  <w:style w:type="paragraph" w:styleId="BodyTextIndent2">
-    <w:name w:val="Body Text Indent 2"/>
-    <w:basedOn w:val="Normal"/>
-    <w:link w:val="BodyTextIndent2Char"/>
-    <w:uiPriority w:val="99"/>
-    <w:semiHidden/>
-    <w:unhideWhenUsed/>
-    <w:pPr>
-      <w:spacing w:after="120"/>
-      <w:ind w:left="360" w:firstLine="0"/>
-    </w:pPr>
-  </w:style>
-  <w:style w:type="character" w:customStyle="1" w:styleId="BodyTextIndent2Char">
-    <w:name w:val="Body Text Indent 2 Char"/>
-    <w:basedOn w:val="DefaultParagraphFont"/>
-    <w:link w:val="BodyTextIndent2"/>
-    <w:uiPriority w:val="99"/>
-    <w:semiHidden/>
-    <w:rPr>
-      <w:kern w:val="24"/>
-    </w:rPr>
-  </w:style>
-  <w:style w:type="paragraph" w:styleId="BodyTextIndent3">
-    <w:name w:val="Body Text Indent 3"/>
-    <w:basedOn w:val="Normal"/>
-    <w:link w:val="BodyTextIndent3Char"/>
-    <w:uiPriority w:val="99"/>
-    <w:semiHidden/>
-    <w:unhideWhenUsed/>
-    <w:pPr>
-      <w:spacing w:after="120"/>
-      <w:ind w:left="360" w:firstLine="0"/>
-    </w:pPr>
-    <w:rPr>
-      <w:sz w:val="16"/>
-      <w:szCs w:val="16"/>
-    </w:rPr>
-  </w:style>
-  <w:style w:type="character" w:customStyle="1" w:styleId="BodyTextIndent3Char">
-    <w:name w:val="Body Text Indent 3 Char"/>
-    <w:basedOn w:val="DefaultParagraphFont"/>
-    <w:link w:val="BodyTextIndent3"/>
-    <w:uiPriority w:val="99"/>
-    <w:semiHidden/>
-    <w:rPr>
-      <w:kern w:val="24"/>
-      <w:sz w:val="16"/>
-      <w:szCs w:val="16"/>
-    </w:rPr>
-  </w:style>
-  <w:style w:type="paragraph" w:styleId="Caption">
-    <w:name w:val="caption"/>
-    <w:basedOn w:val="Normal"/>
-    <w:next w:val="Normal"/>
-    <w:uiPriority w:val="35"/>
-    <w:semiHidden/>
-    <w:unhideWhenUsed/>
-    <w:qFormat/>
-    <w:pPr>
-      <w:spacing w:after="200" w:line="240" w:lineRule="auto"/>
-      <w:ind w:firstLine="0"/>
-    </w:pPr>
-    <w:rPr>
-      <w:i/>
-      <w:iCs/>
-      <w:color w:val="000000" w:themeColor="text2"/>
-      <w:sz w:val="18"/>
-      <w:szCs w:val="18"/>
-    </w:rPr>
-  </w:style>
-  <w:style w:type="paragraph" w:styleId="Closing">
-    <w:name w:val="Closing"/>
-    <w:basedOn w:val="Normal"/>
-    <w:link w:val="ClosingChar"/>
-    <w:uiPriority w:val="99"/>
-    <w:semiHidden/>
-    <w:unhideWhenUsed/>
-    <w:pPr>
-      <w:spacing w:line="240" w:lineRule="auto"/>
-      <w:ind w:left="4320" w:firstLine="0"/>
-    </w:pPr>
-  </w:style>
-  <w:style w:type="character" w:customStyle="1" w:styleId="ClosingChar">
-    <w:name w:val="Closing Char"/>
-    <w:basedOn w:val="DefaultParagraphFont"/>
-    <w:link w:val="Closing"/>
-    <w:uiPriority w:val="99"/>
-    <w:semiHidden/>
-    <w:rPr>
-      <w:kern w:val="24"/>
-    </w:rPr>
-  </w:style>
-  <w:style w:type="paragraph" w:styleId="CommentText">
-    <w:name w:val="annotation text"/>
-    <w:basedOn w:val="Normal"/>
-    <w:link w:val="CommentTextChar"/>
-    <w:uiPriority w:val="99"/>
-    <w:semiHidden/>
-    <w:unhideWhenUsed/>
-    <w:pPr>
-      <w:spacing w:line="240" w:lineRule="auto"/>
-      <w:ind w:firstLine="0"/>
-    </w:pPr>
-    <w:rPr>
-      <w:sz w:val="20"/>
-      <w:szCs w:val="20"/>
-    </w:rPr>
-  </w:style>
-  <w:style w:type="character" w:customStyle="1" w:styleId="CommentTextChar">
-    <w:name w:val="Comment Text Char"/>
-    <w:basedOn w:val="DefaultParagraphFont"/>
-    <w:link w:val="CommentText"/>
-    <w:uiPriority w:val="99"/>
-    <w:semiHidden/>
-    <w:rPr>
-      <w:kern w:val="24"/>
-      <w:sz w:val="20"/>
-      <w:szCs w:val="20"/>
-    </w:rPr>
-  </w:style>
-  <w:style w:type="paragraph" w:styleId="CommentSubject">
-    <w:name w:val="annotation subject"/>
-    <w:basedOn w:val="CommentText"/>
-    <w:next w:val="CommentText"/>
-    <w:link w:val="CommentSubjectChar"/>
-    <w:uiPriority w:val="99"/>
-    <w:semiHidden/>
-    <w:unhideWhenUsed/>
-    <w:rPr>
-      <w:b/>
-      <w:bCs/>
-    </w:rPr>
-  </w:style>
-  <w:style w:type="character" w:customStyle="1" w:styleId="CommentSubjectChar">
-    <w:name w:val="Comment Subject Char"/>
-    <w:basedOn w:val="CommentTextChar"/>
-    <w:link w:val="CommentSubject"/>
-    <w:uiPriority w:val="99"/>
-    <w:semiHidden/>
-    <w:rPr>
-      <w:b/>
-      <w:bCs/>
-      <w:kern w:val="24"/>
-      <w:sz w:val="20"/>
-      <w:szCs w:val="20"/>
-    </w:rPr>
-  </w:style>
-  <w:style w:type="paragraph" w:styleId="Date">
-    <w:name w:val="Date"/>
-    <w:basedOn w:val="Normal"/>
-    <w:next w:val="Normal"/>
-    <w:link w:val="DateChar"/>
-    <w:uiPriority w:val="99"/>
-    <w:semiHidden/>
-    <w:unhideWhenUsed/>
-    <w:pPr>
-      <w:ind w:firstLine="0"/>
-    </w:pPr>
-  </w:style>
-  <w:style w:type="character" w:customStyle="1" w:styleId="DateChar">
-    <w:name w:val="Date Char"/>
-    <w:basedOn w:val="DefaultParagraphFont"/>
-    <w:link w:val="Date"/>
-    <w:uiPriority w:val="99"/>
-    <w:semiHidden/>
-    <w:rPr>
-      <w:kern w:val="24"/>
-    </w:rPr>
-  </w:style>
-  <w:style w:type="paragraph" w:styleId="DocumentMap">
-    <w:name w:val="Document Map"/>
-    <w:basedOn w:val="Normal"/>
-    <w:link w:val="DocumentMapChar"/>
-    <w:uiPriority w:val="99"/>
-    <w:semiHidden/>
-    <w:unhideWhenUsed/>
-    <w:pPr>
-      <w:spacing w:line="240" w:lineRule="auto"/>
-      <w:ind w:firstLine="0"/>
-    </w:pPr>
-    <w:rPr>
-      <w:rFonts w:ascii="Segoe UI" w:hAnsi="Segoe UI" w:cs="Segoe UI"/>
-      <w:sz w:val="16"/>
-      <w:szCs w:val="16"/>
-    </w:rPr>
-  </w:style>
-  <w:style w:type="character" w:customStyle="1" w:styleId="DocumentMapChar">
-    <w:name w:val="Document Map Char"/>
-    <w:basedOn w:val="DefaultParagraphFont"/>
-    <w:link w:val="DocumentMap"/>
-    <w:uiPriority w:val="99"/>
-    <w:semiHidden/>
-    <w:rPr>
-      <w:rFonts w:ascii="Segoe UI" w:hAnsi="Segoe UI" w:cs="Segoe UI"/>
-      <w:kern w:val="24"/>
-      <w:sz w:val="16"/>
-      <w:szCs w:val="16"/>
-    </w:rPr>
-  </w:style>
-  <w:style w:type="paragraph" w:styleId="E-mailSignature">
-    <w:name w:val="E-mail Signature"/>
-    <w:basedOn w:val="Normal"/>
-    <w:link w:val="E-mailSignatureChar"/>
-    <w:uiPriority w:val="99"/>
-    <w:semiHidden/>
-    <w:unhideWhenUsed/>
-    <w:pPr>
-      <w:spacing w:line="240" w:lineRule="auto"/>
-      <w:ind w:firstLine="0"/>
-    </w:pPr>
-  </w:style>
-  <w:style w:type="character" w:customStyle="1" w:styleId="E-mailSignatureChar">
-    <w:name w:val="E-mail Signature Char"/>
-    <w:basedOn w:val="DefaultParagraphFont"/>
-    <w:link w:val="E-mailSignature"/>
-    <w:uiPriority w:val="99"/>
-    <w:semiHidden/>
-    <w:rPr>
-      <w:kern w:val="24"/>
-    </w:rPr>
-  </w:style>
-  <w:style w:type="paragraph" w:styleId="FootnoteText">
-    <w:name w:val="footnote text"/>
-    <w:basedOn w:val="Normal"/>
-    <w:link w:val="FootnoteTextChar"/>
-    <w:uiPriority w:val="99"/>
-    <w:semiHidden/>
-    <w:unhideWhenUsed/>
-    <w:pPr>
-      <w:spacing w:line="240" w:lineRule="auto"/>
-    </w:pPr>
-    <w:rPr>
-      <w:sz w:val="20"/>
-      <w:szCs w:val="20"/>
-    </w:rPr>
-  </w:style>
-  <w:style w:type="character" w:customStyle="1" w:styleId="FootnoteTextChar">
-    <w:name w:val="Footnote Text Char"/>
-    <w:basedOn w:val="DefaultParagraphFont"/>
-    <w:link w:val="FootnoteText"/>
-    <w:uiPriority w:val="99"/>
-    <w:semiHidden/>
-    <w:rPr>
-      <w:kern w:val="24"/>
-      <w:sz w:val="20"/>
-      <w:szCs w:val="20"/>
-    </w:rPr>
-  </w:style>
-  <w:style w:type="paragraph" w:styleId="EnvelopeAddress">
-    <w:name w:val="envelope address"/>
-    <w:basedOn w:val="Normal"/>
-    <w:uiPriority w:val="99"/>
-    <w:semiHidden/>
-    <w:unhideWhenUsed/>
-    <w:pPr>
-      <w:framePr w:w="7920" w:h="1980" w:hRule="exact" w:hSpace="180" w:wrap="auto" w:hAnchor="page" w:xAlign="center" w:yAlign="bottom"/>
-      <w:spacing w:line="240" w:lineRule="auto"/>
-      <w:ind w:left="2880" w:firstLine="0"/>
-    </w:pPr>
-    <w:rPr>
-      <w:rFonts w:asciiTheme="majorHAnsi" w:eastAsiaTheme="majorEastAsia" w:hAnsiTheme="majorHAnsi" w:cstheme="majorBidi"/>
-    </w:rPr>
-  </w:style>
-  <w:style w:type="paragraph" w:styleId="EnvelopeReturn">
-    <w:name w:val="envelope return"/>
-    <w:basedOn w:val="Normal"/>
-    <w:uiPriority w:val="99"/>
-    <w:semiHidden/>
-    <w:unhideWhenUsed/>
-    <w:pPr>
-      <w:spacing w:line="240" w:lineRule="auto"/>
-      <w:ind w:firstLine="0"/>
-    </w:pPr>
-    <w:rPr>
-      <w:rFonts w:asciiTheme="majorHAnsi" w:eastAsiaTheme="majorEastAsia" w:hAnsiTheme="majorHAnsi" w:cstheme="majorBidi"/>
-      <w:sz w:val="20"/>
-      <w:szCs w:val="20"/>
-    </w:rPr>
-  </w:style>
-  <w:style w:type="paragraph" w:styleId="Footer">
-    <w:name w:val="footer"/>
-    <w:basedOn w:val="Normal"/>
-    <w:link w:val="FooterChar"/>
-    <w:uiPriority w:val="99"/>
-    <w:unhideWhenUsed/>
-    <w:pPr>
-      <w:tabs>
-        <w:tab w:val="center" w:pos="4680"/>
-        <w:tab w:val="right" w:pos="9360"/>
-      </w:tabs>
-      <w:spacing w:line="240" w:lineRule="auto"/>
-      <w:ind w:firstLine="0"/>
-    </w:pPr>
-  </w:style>
-  <w:style w:type="character" w:customStyle="1" w:styleId="FooterChar">
-    <w:name w:val="Footer Char"/>
-    <w:basedOn w:val="DefaultParagraphFont"/>
-    <w:link w:val="Footer"/>
-    <w:uiPriority w:val="99"/>
-    <w:rPr>
-      <w:kern w:val="24"/>
-    </w:rPr>
-  </w:style>
-  <w:style w:type="table" w:styleId="TableGrid">
-    <w:name w:val="Table Grid"/>
-    <w:basedOn w:val="TableNormal"/>
-    <w:uiPriority w:val="39"/>
-    <w:pPr>
-      <w:spacing w:line="240" w:lineRule="auto"/>
-    </w:pPr>
-    <w:tblPr>
-      <w:tblInd w:w="0" w:type="dxa"/>
-      <w:tblBorders>
-        <w:top w:val="single" w:sz="4" w:space="0" w:color="auto"/>
-        <w:left w:val="single" w:sz="4" w:space="0" w:color="auto"/>
-        <w:bottom w:val="single" w:sz="4" w:space="0" w:color="auto"/>
-        <w:right w:val="single" w:sz="4" w:space="0" w:color="auto"/>
-        <w:insideH w:val="single" w:sz="4" w:space="0" w:color="auto"/>
-        <w:insideV w:val="single" w:sz="4" w:space="0" w:color="auto"/>
-      </w:tblBorders>
-      <w:tblCellMar>
-        <w:top w:w="0" w:type="dxa"/>
-        <w:left w:w="108" w:type="dxa"/>
-        <w:bottom w:w="0" w:type="dxa"/>
-        <w:right w:w="108" w:type="dxa"/>
-      </w:tblCellMar>
-    </w:tblPr>
-  </w:style>
-  <w:style w:type="table" w:customStyle="1" w:styleId="GridTableLight">
-    <w:name w:val="Grid Table Light"/>
-    <w:basedOn w:val="TableNormal"/>
-    <w:uiPriority w:val="40"/>
-    <w:pPr>
-      <w:spacing w:line="240" w:lineRule="auto"/>
-    </w:pPr>
-    <w:tblPr>
-      <w:tblInd w:w="0" w:type="dxa"/>
-      <w:tblBorders>
-        <w:top w:val="single" w:sz="4" w:space="0" w:color="BFBFBF" w:themeColor="background1" w:themeShade="BF"/>
-        <w:left w:val="single" w:sz="4" w:space="0" w:color="BFBFBF" w:themeColor="background1" w:themeShade="BF"/>
-        <w:bottom w:val="single" w:sz="4" w:space="0" w:color="BFBFBF" w:themeColor="background1" w:themeShade="BF"/>
-        <w:right w:val="single" w:sz="4" w:space="0" w:color="BFBFBF" w:themeColor="background1" w:themeShade="BF"/>
-        <w:insideH w:val="single" w:sz="4" w:space="0" w:color="BFBFBF" w:themeColor="background1" w:themeShade="BF"/>
-        <w:insideV w:val="single" w:sz="4" w:space="0" w:color="BFBFBF" w:themeColor="background1" w:themeShade="BF"/>
-      </w:tblBorders>
-      <w:tblCellMar>
-        <w:top w:w="0" w:type="dxa"/>
-        <w:left w:w="108" w:type="dxa"/>
-        <w:bottom w:w="0" w:type="dxa"/>
-        <w:right w:w="108" w:type="dxa"/>
-      </w:tblCellMar>
-    </w:tblPr>
-  </w:style>
-  <w:style w:type="character" w:customStyle="1" w:styleId="Heading6Char">
-    <w:name w:val="Heading 6 Char"/>
-    <w:basedOn w:val="DefaultParagraphFont"/>
-    <w:link w:val="Heading6"/>
-    <w:uiPriority w:val="9"/>
-    <w:semiHidden/>
-    <w:rPr>
-      <w:rFonts w:asciiTheme="majorHAnsi" w:eastAsiaTheme="majorEastAsia" w:hAnsiTheme="majorHAnsi" w:cstheme="majorBidi"/>
-      <w:color w:val="6E6E6E" w:themeColor="accent1" w:themeShade="7F"/>
-      <w:kern w:val="24"/>
-    </w:rPr>
-  </w:style>
-  <w:style w:type="character" w:customStyle="1" w:styleId="Heading7Char">
-    <w:name w:val="Heading 7 Char"/>
-    <w:basedOn w:val="DefaultParagraphFont"/>
-    <w:link w:val="Heading7"/>
-    <w:uiPriority w:val="9"/>
-    <w:semiHidden/>
-    <w:rPr>
-      <w:rFonts w:asciiTheme="majorHAnsi" w:eastAsiaTheme="majorEastAsia" w:hAnsiTheme="majorHAnsi" w:cstheme="majorBidi"/>
-      <w:i/>
-      <w:iCs/>
-      <w:color w:val="6E6E6E" w:themeColor="accent1" w:themeShade="7F"/>
-      <w:kern w:val="24"/>
-    </w:rPr>
-  </w:style>
-  <w:style w:type="character" w:customStyle="1" w:styleId="Heading8Char">
-    <w:name w:val="Heading 8 Char"/>
-    <w:basedOn w:val="DefaultParagraphFont"/>
-    <w:link w:val="Heading8"/>
-    <w:uiPriority w:val="9"/>
-    <w:semiHidden/>
-    <w:rPr>
-      <w:rFonts w:asciiTheme="majorHAnsi" w:eastAsiaTheme="majorEastAsia" w:hAnsiTheme="majorHAnsi" w:cstheme="majorBidi"/>
-      <w:color w:val="272727" w:themeColor="text1" w:themeTint="D8"/>
-      <w:kern w:val="24"/>
-      <w:sz w:val="21"/>
-      <w:szCs w:val="21"/>
-    </w:rPr>
-  </w:style>
-  <w:style w:type="character" w:customStyle="1" w:styleId="Heading9Char">
-    <w:name w:val="Heading 9 Char"/>
-    <w:basedOn w:val="DefaultParagraphFont"/>
-    <w:link w:val="Heading9"/>
-    <w:uiPriority w:val="9"/>
-    <w:semiHidden/>
-    <w:rPr>
-      <w:rFonts w:asciiTheme="majorHAnsi" w:eastAsiaTheme="majorEastAsia" w:hAnsiTheme="majorHAnsi" w:cstheme="majorBidi"/>
-      <w:i/>
-      <w:iCs/>
-      <w:color w:val="272727" w:themeColor="text1" w:themeTint="D8"/>
-      <w:kern w:val="24"/>
-      <w:sz w:val="21"/>
-      <w:szCs w:val="21"/>
-    </w:rPr>
-  </w:style>
-  <w:style w:type="paragraph" w:styleId="HTMLAddress">
-    <w:name w:val="HTML Address"/>
-    <w:basedOn w:val="Normal"/>
-    <w:link w:val="HTMLAddressChar"/>
-    <w:uiPriority w:val="99"/>
-    <w:semiHidden/>
-    <w:unhideWhenUsed/>
-    <w:pPr>
-      <w:spacing w:line="240" w:lineRule="auto"/>
-      <w:ind w:firstLine="0"/>
-    </w:pPr>
-    <w:rPr>
-      <w:i/>
-      <w:iCs/>
-    </w:rPr>
-  </w:style>
-  <w:style w:type="character" w:customStyle="1" w:styleId="HTMLAddressChar">
-    <w:name w:val="HTML Address Char"/>
-    <w:basedOn w:val="DefaultParagraphFont"/>
-    <w:link w:val="HTMLAddress"/>
-    <w:uiPriority w:val="99"/>
-    <w:semiHidden/>
-    <w:rPr>
-      <w:i/>
-      <w:iCs/>
-      <w:kern w:val="24"/>
-    </w:rPr>
-  </w:style>
-  <w:style w:type="paragraph" w:styleId="HTMLPreformatted">
-    <w:name w:val="HTML Preformatted"/>
-    <w:basedOn w:val="Normal"/>
-    <w:link w:val="HTMLPreformattedChar"/>
-    <w:uiPriority w:val="99"/>
-    <w:semiHidden/>
-    <w:unhideWhenUsed/>
-    <w:pPr>
-      <w:spacing w:line="240" w:lineRule="auto"/>
-      <w:ind w:firstLine="0"/>
-    </w:pPr>
-    <w:rPr>
-      <w:rFonts w:ascii="Consolas" w:hAnsi="Consolas" w:cs="Consolas"/>
-      <w:sz w:val="20"/>
-      <w:szCs w:val="20"/>
-    </w:rPr>
-  </w:style>
-  <w:style w:type="character" w:customStyle="1" w:styleId="HTMLPreformattedChar">
-    <w:name w:val="HTML Preformatted Char"/>
-    <w:basedOn w:val="DefaultParagraphFont"/>
-    <w:link w:val="HTMLPreformatted"/>
-    <w:uiPriority w:val="99"/>
-    <w:semiHidden/>
-    <w:rPr>
-      <w:rFonts w:ascii="Consolas" w:hAnsi="Consolas" w:cs="Consolas"/>
-      <w:kern w:val="24"/>
-      <w:sz w:val="20"/>
-      <w:szCs w:val="20"/>
-    </w:rPr>
-  </w:style>
-  <w:style w:type="paragraph" w:styleId="Index1">
-    <w:name w:val="index 1"/>
-    <w:basedOn w:val="Normal"/>
-    <w:next w:val="Normal"/>
-    <w:autoRedefine/>
-    <w:uiPriority w:val="99"/>
-    <w:semiHidden/>
-    <w:unhideWhenUsed/>
-    <w:pPr>
-      <w:spacing w:line="240" w:lineRule="auto"/>
-      <w:ind w:left="240" w:firstLine="0"/>
-    </w:pPr>
-  </w:style>
-  <w:style w:type="paragraph" w:styleId="Index2">
-    <w:name w:val="index 2"/>
-    <w:basedOn w:val="Normal"/>
-    <w:next w:val="Normal"/>
-    <w:autoRedefine/>
-    <w:uiPriority w:val="99"/>
-    <w:semiHidden/>
-    <w:unhideWhenUsed/>
-    <w:pPr>
-      <w:spacing w:line="240" w:lineRule="auto"/>
-      <w:ind w:left="480" w:firstLine="0"/>
-    </w:pPr>
-  </w:style>
-  <w:style w:type="paragraph" w:styleId="Index3">
-    <w:name w:val="index 3"/>
-    <w:basedOn w:val="Normal"/>
-    <w:next w:val="Normal"/>
-    <w:autoRedefine/>
-    <w:uiPriority w:val="99"/>
-    <w:semiHidden/>
-    <w:unhideWhenUsed/>
-    <w:pPr>
-      <w:spacing w:line="240" w:lineRule="auto"/>
-      <w:ind w:left="720" w:firstLine="0"/>
-    </w:pPr>
-  </w:style>
-  <w:style w:type="paragraph" w:styleId="Index4">
-    <w:name w:val="index 4"/>
-    <w:basedOn w:val="Normal"/>
-    <w:next w:val="Normal"/>
-    <w:autoRedefine/>
-    <w:uiPriority w:val="99"/>
-    <w:semiHidden/>
-    <w:unhideWhenUsed/>
-    <w:pPr>
-      <w:spacing w:line="240" w:lineRule="auto"/>
-      <w:ind w:left="960" w:firstLine="0"/>
-    </w:pPr>
-  </w:style>
-  <w:style w:type="paragraph" w:styleId="Index5">
-    <w:name w:val="index 5"/>
-    <w:basedOn w:val="Normal"/>
-    <w:next w:val="Normal"/>
-    <w:autoRedefine/>
-    <w:uiPriority w:val="99"/>
-    <w:semiHidden/>
-    <w:unhideWhenUsed/>
-    <w:pPr>
-      <w:spacing w:line="240" w:lineRule="auto"/>
-      <w:ind w:left="1200" w:firstLine="0"/>
-    </w:pPr>
-  </w:style>
-  <w:style w:type="paragraph" w:styleId="Index6">
-    <w:name w:val="index 6"/>
-    <w:basedOn w:val="Normal"/>
-    <w:next w:val="Normal"/>
-    <w:autoRedefine/>
-    <w:uiPriority w:val="99"/>
-    <w:semiHidden/>
-    <w:unhideWhenUsed/>
-    <w:pPr>
-      <w:spacing w:line="240" w:lineRule="auto"/>
-      <w:ind w:left="1440" w:firstLine="0"/>
-    </w:pPr>
-  </w:style>
-  <w:style w:type="paragraph" w:styleId="Index7">
-    <w:name w:val="index 7"/>
-    <w:basedOn w:val="Normal"/>
-    <w:next w:val="Normal"/>
-    <w:autoRedefine/>
-    <w:uiPriority w:val="99"/>
-    <w:semiHidden/>
-    <w:unhideWhenUsed/>
-    <w:pPr>
-      <w:spacing w:line="240" w:lineRule="auto"/>
-      <w:ind w:left="1680" w:firstLine="0"/>
-    </w:pPr>
-  </w:style>
-  <w:style w:type="paragraph" w:styleId="Index8">
-    <w:name w:val="index 8"/>
-    <w:basedOn w:val="Normal"/>
-    <w:next w:val="Normal"/>
-    <w:autoRedefine/>
-    <w:uiPriority w:val="99"/>
-    <w:semiHidden/>
-    <w:unhideWhenUsed/>
-    <w:pPr>
-      <w:spacing w:line="240" w:lineRule="auto"/>
-      <w:ind w:left="1920" w:firstLine="0"/>
-    </w:pPr>
-  </w:style>
-  <w:style w:type="paragraph" w:styleId="Index9">
-    <w:name w:val="index 9"/>
-    <w:basedOn w:val="Normal"/>
-    <w:next w:val="Normal"/>
-    <w:autoRedefine/>
-    <w:uiPriority w:val="99"/>
-    <w:semiHidden/>
-    <w:unhideWhenUsed/>
-    <w:pPr>
-      <w:spacing w:line="240" w:lineRule="auto"/>
-      <w:ind w:left="2160" w:firstLine="0"/>
-    </w:pPr>
-  </w:style>
-  <w:style w:type="paragraph" w:styleId="IndexHeading">
-    <w:name w:val="index heading"/>
-    <w:basedOn w:val="Normal"/>
-    <w:next w:val="Index1"/>
-    <w:uiPriority w:val="99"/>
-    <w:semiHidden/>
-    <w:unhideWhenUsed/>
-    <w:pPr>
-      <w:ind w:firstLine="0"/>
-    </w:pPr>
-    <w:rPr>
-      <w:rFonts w:asciiTheme="majorHAnsi" w:eastAsiaTheme="majorEastAsia" w:hAnsiTheme="majorHAnsi" w:cstheme="majorBidi"/>
-      <w:b/>
-      <w:bCs/>
-    </w:rPr>
-  </w:style>
-  <w:style w:type="paragraph" w:styleId="IntenseQuote">
-    <w:name w:val="Intense Quote"/>
-    <w:basedOn w:val="Normal"/>
-    <w:next w:val="Normal"/>
-    <w:link w:val="IntenseQuoteChar"/>
-    <w:uiPriority w:val="30"/>
-    <w:semiHidden/>
-    <w:unhideWhenUsed/>
-    <w:qFormat/>
-    <w:pPr>
-      <w:pBdr>
-        <w:top w:val="single" w:sz="4" w:space="10" w:color="DDDDDD" w:themeColor="accent1"/>
-        <w:bottom w:val="single" w:sz="4" w:space="10" w:color="DDDDDD" w:themeColor="accent1"/>
-      </w:pBdr>
-      <w:spacing w:before="360" w:after="360"/>
-      <w:ind w:left="864" w:right="864" w:firstLine="0"/>
-      <w:jc w:val="center"/>
-    </w:pPr>
-    <w:rPr>
-      <w:i/>
-      <w:iCs/>
-      <w:color w:val="DDDDDD" w:themeColor="accent1"/>
-    </w:rPr>
-  </w:style>
-  <w:style w:type="character" w:customStyle="1" w:styleId="IntenseQuoteChar">
-    <w:name w:val="Intense Quote Char"/>
-    <w:basedOn w:val="DefaultParagraphFont"/>
-    <w:link w:val="IntenseQuote"/>
-    <w:uiPriority w:val="30"/>
-    <w:semiHidden/>
-    <w:rPr>
-      <w:i/>
-      <w:iCs/>
-      <w:color w:val="DDDDDD" w:themeColor="accent1"/>
-      <w:kern w:val="24"/>
-    </w:rPr>
-  </w:style>
-  <w:style w:type="paragraph" w:styleId="List">
-    <w:name w:val="List"/>
-    <w:basedOn w:val="Normal"/>
-    <w:uiPriority w:val="99"/>
-    <w:semiHidden/>
-    <w:unhideWhenUsed/>
-    <w:pPr>
-      <w:ind w:left="360" w:firstLine="0"/>
-      <w:contextualSpacing/>
-    </w:pPr>
-  </w:style>
-  <w:style w:type="paragraph" w:styleId="List2">
-    <w:name w:val="List 2"/>
-    <w:basedOn w:val="Normal"/>
-    <w:uiPriority w:val="99"/>
-    <w:semiHidden/>
-    <w:unhideWhenUsed/>
-    <w:pPr>
-      <w:ind w:left="720" w:firstLine="0"/>
-      <w:contextualSpacing/>
-    </w:pPr>
-  </w:style>
-  <w:style w:type="paragraph" w:styleId="List3">
-    <w:name w:val="List 3"/>
-    <w:basedOn w:val="Normal"/>
-    <w:uiPriority w:val="99"/>
-    <w:semiHidden/>
-    <w:unhideWhenUsed/>
-    <w:pPr>
-      <w:ind w:left="1080" w:firstLine="0"/>
-      <w:contextualSpacing/>
-    </w:pPr>
-  </w:style>
-  <w:style w:type="paragraph" w:styleId="List4">
-    <w:name w:val="List 4"/>
-    <w:basedOn w:val="Normal"/>
-    <w:uiPriority w:val="99"/>
-    <w:semiHidden/>
-    <w:unhideWhenUsed/>
-    <w:pPr>
-      <w:ind w:left="1440" w:firstLine="0"/>
-      <w:contextualSpacing/>
-    </w:pPr>
-  </w:style>
-  <w:style w:type="paragraph" w:styleId="List5">
-    <w:name w:val="List 5"/>
-    <w:basedOn w:val="Normal"/>
-    <w:uiPriority w:val="99"/>
-    <w:semiHidden/>
-    <w:unhideWhenUsed/>
-    <w:pPr>
-      <w:ind w:left="1800" w:firstLine="0"/>
-      <w:contextualSpacing/>
-    </w:pPr>
-  </w:style>
-  <w:style w:type="paragraph" w:styleId="ListBullet">
-    <w:name w:val="List Bullet"/>
-    <w:basedOn w:val="Normal"/>
-    <w:uiPriority w:val="9"/>
-    <w:unhideWhenUsed/>
-    <w:qFormat/>
-    <w:pPr>
-      <w:numPr>
-        <w:numId w:val="1"/>
-      </w:numPr>
-      <w:contextualSpacing/>
-    </w:pPr>
-  </w:style>
-  <w:style w:type="paragraph" w:styleId="ListBullet2">
-    <w:name w:val="List Bullet 2"/>
-    <w:basedOn w:val="Normal"/>
-    <w:uiPriority w:val="99"/>
-    <w:semiHidden/>
-    <w:unhideWhenUsed/>
-    <w:pPr>
-      <w:numPr>
-        <w:numId w:val="2"/>
-      </w:numPr>
-      <w:ind w:firstLine="0"/>
-      <w:contextualSpacing/>
-    </w:pPr>
-  </w:style>
-  <w:style w:type="paragraph" w:styleId="ListBullet3">
-    <w:name w:val="List Bullet 3"/>
-    <w:basedOn w:val="Normal"/>
-    <w:uiPriority w:val="99"/>
-    <w:semiHidden/>
-    <w:unhideWhenUsed/>
-    <w:pPr>
-      <w:numPr>
-        <w:numId w:val="3"/>
-      </w:numPr>
-      <w:ind w:firstLine="0"/>
-      <w:contextualSpacing/>
-    </w:pPr>
-  </w:style>
-  <w:style w:type="paragraph" w:styleId="ListBullet4">
-    <w:name w:val="List Bullet 4"/>
-    <w:basedOn w:val="Normal"/>
-    <w:uiPriority w:val="99"/>
-    <w:semiHidden/>
-    <w:unhideWhenUsed/>
-    <w:pPr>
-      <w:numPr>
-        <w:numId w:val="4"/>
-      </w:numPr>
-      <w:ind w:firstLine="0"/>
-      <w:contextualSpacing/>
-    </w:pPr>
-  </w:style>
-  <w:style w:type="paragraph" w:styleId="ListBullet5">
-    <w:name w:val="List Bullet 5"/>
-    <w:basedOn w:val="Normal"/>
-    <w:uiPriority w:val="99"/>
-    <w:semiHidden/>
-    <w:unhideWhenUsed/>
-    <w:pPr>
-      <w:numPr>
-        <w:numId w:val="5"/>
-      </w:numPr>
-      <w:ind w:firstLine="0"/>
-      <w:contextualSpacing/>
-    </w:pPr>
-  </w:style>
-  <w:style w:type="paragraph" w:styleId="ListContinue">
-    <w:name w:val="List Continue"/>
-    <w:basedOn w:val="Normal"/>
-    <w:uiPriority w:val="99"/>
-    <w:semiHidden/>
-    <w:unhideWhenUsed/>
-    <w:pPr>
-      <w:spacing w:after="120"/>
-      <w:ind w:left="360" w:firstLine="0"/>
-      <w:contextualSpacing/>
-    </w:pPr>
-  </w:style>
-  <w:style w:type="paragraph" w:styleId="ListContinue2">
-    <w:name w:val="List Continue 2"/>
-    <w:basedOn w:val="Normal"/>
-    <w:uiPriority w:val="99"/>
-    <w:semiHidden/>
-    <w:unhideWhenUsed/>
-    <w:pPr>
-      <w:spacing w:after="120"/>
-      <w:ind w:left="720" w:firstLine="0"/>
-      <w:contextualSpacing/>
-    </w:pPr>
-  </w:style>
-  <w:style w:type="paragraph" w:styleId="ListContinue3">
-    <w:name w:val="List Continue 3"/>
-    <w:basedOn w:val="Normal"/>
-    <w:uiPriority w:val="99"/>
-    <w:semiHidden/>
-    <w:unhideWhenUsed/>
-    <w:pPr>
-      <w:spacing w:after="120"/>
-      <w:ind w:left="1080" w:firstLine="0"/>
-      <w:contextualSpacing/>
-    </w:pPr>
-  </w:style>
-  <w:style w:type="paragraph" w:styleId="ListContinue4">
-    <w:name w:val="List Continue 4"/>
-    <w:basedOn w:val="Normal"/>
-    <w:uiPriority w:val="99"/>
-    <w:semiHidden/>
-    <w:unhideWhenUsed/>
-    <w:pPr>
-      <w:spacing w:after="120"/>
-      <w:ind w:left="1440" w:firstLine="0"/>
-      <w:contextualSpacing/>
-    </w:pPr>
-  </w:style>
-  <w:style w:type="paragraph" w:styleId="ListContinue5">
-    <w:name w:val="List Continue 5"/>
-    <w:basedOn w:val="Normal"/>
-    <w:uiPriority w:val="99"/>
-    <w:semiHidden/>
-    <w:unhideWhenUsed/>
-    <w:pPr>
-      <w:spacing w:after="120"/>
-      <w:ind w:left="1800" w:firstLine="0"/>
-      <w:contextualSpacing/>
-    </w:pPr>
-  </w:style>
-  <w:style w:type="paragraph" w:styleId="ListNumber">
-    <w:name w:val="List Number"/>
-    <w:basedOn w:val="Normal"/>
-    <w:uiPriority w:val="9"/>
-    <w:unhideWhenUsed/>
-    <w:qFormat/>
-    <w:pPr>
-      <w:numPr>
-        <w:numId w:val="6"/>
-      </w:numPr>
-      <w:contextualSpacing/>
-    </w:pPr>
-  </w:style>
-  <w:style w:type="paragraph" w:styleId="ListNumber2">
-    <w:name w:val="List Number 2"/>
-    <w:basedOn w:val="Normal"/>
-    <w:uiPriority w:val="99"/>
-    <w:semiHidden/>
-    <w:unhideWhenUsed/>
-    <w:pPr>
-      <w:numPr>
-        <w:numId w:val="7"/>
-      </w:numPr>
-      <w:ind w:firstLine="0"/>
-      <w:contextualSpacing/>
-    </w:pPr>
-  </w:style>
-  <w:style w:type="paragraph" w:styleId="ListNumber3">
-    <w:name w:val="List Number 3"/>
-    <w:basedOn w:val="Normal"/>
-    <w:uiPriority w:val="99"/>
-    <w:semiHidden/>
-    <w:unhideWhenUsed/>
-    <w:pPr>
-      <w:numPr>
-        <w:numId w:val="8"/>
-      </w:numPr>
-      <w:ind w:firstLine="0"/>
-      <w:contextualSpacing/>
-    </w:pPr>
-  </w:style>
-  <w:style w:type="paragraph" w:styleId="ListNumber4">
-    <w:name w:val="List Number 4"/>
-    <w:basedOn w:val="Normal"/>
-    <w:uiPriority w:val="99"/>
-    <w:semiHidden/>
-    <w:unhideWhenUsed/>
-    <w:pPr>
-      <w:numPr>
-        <w:numId w:val="9"/>
-      </w:numPr>
-      <w:ind w:firstLine="0"/>
-      <w:contextualSpacing/>
-    </w:pPr>
-  </w:style>
-  <w:style w:type="paragraph" w:styleId="ListNumber5">
-    <w:name w:val="List Number 5"/>
-    <w:basedOn w:val="Normal"/>
-    <w:uiPriority w:val="99"/>
-    <w:semiHidden/>
-    <w:unhideWhenUsed/>
-    <w:pPr>
-      <w:numPr>
-        <w:numId w:val="10"/>
-      </w:numPr>
-      <w:ind w:firstLine="0"/>
-      <w:contextualSpacing/>
-    </w:pPr>
-  </w:style>
-  <w:style w:type="paragraph" w:styleId="ListParagraph">
-    <w:name w:val="List Paragraph"/>
-    <w:basedOn w:val="Normal"/>
-    <w:uiPriority w:val="34"/>
-    <w:semiHidden/>
-    <w:unhideWhenUsed/>
-    <w:qFormat/>
-    <w:pPr>
-      <w:ind w:left="720" w:firstLine="0"/>
-      <w:contextualSpacing/>
-    </w:pPr>
-  </w:style>
-  <w:style w:type="paragraph" w:styleId="MacroText">
-    <w:name w:val="macro"/>
-    <w:link w:val="MacroTextChar"/>
-    <w:uiPriority w:val="99"/>
-    <w:semiHidden/>
-    <w:unhideWhenUsed/>
-    <w:pPr>
-      <w:tabs>
-        <w:tab w:val="left" w:pos="480"/>
-        <w:tab w:val="left" w:pos="960"/>
-        <w:tab w:val="left" w:pos="1440"/>
-        <w:tab w:val="left" w:pos="1920"/>
-        <w:tab w:val="left" w:pos="2400"/>
-        <w:tab w:val="left" w:pos="2880"/>
-        <w:tab w:val="left" w:pos="3360"/>
-        <w:tab w:val="left" w:pos="3840"/>
-        <w:tab w:val="left" w:pos="4320"/>
-      </w:tabs>
-      <w:ind w:firstLine="0"/>
-    </w:pPr>
-    <w:rPr>
-      <w:rFonts w:ascii="Consolas" w:hAnsi="Consolas" w:cs="Consolas"/>
-      <w:kern w:val="24"/>
-      <w:sz w:val="20"/>
-      <w:szCs w:val="20"/>
-    </w:rPr>
-  </w:style>
-  <w:style w:type="character" w:customStyle="1" w:styleId="MacroTextChar">
-    <w:name w:val="Macro Text Char"/>
-    <w:basedOn w:val="DefaultParagraphFont"/>
-    <w:link w:val="MacroText"/>
-    <w:uiPriority w:val="99"/>
-    <w:semiHidden/>
-    <w:rPr>
-      <w:rFonts w:ascii="Consolas" w:hAnsi="Consolas" w:cs="Consolas"/>
-      <w:kern w:val="24"/>
-      <w:sz w:val="20"/>
-      <w:szCs w:val="20"/>
-    </w:rPr>
-  </w:style>
-  <w:style w:type="paragraph" w:styleId="MessageHeader">
-    <w:name w:val="Message Header"/>
-    <w:basedOn w:val="Normal"/>
-    <w:link w:val="MessageHeaderChar"/>
-    <w:uiPriority w:val="99"/>
-    <w:semiHidden/>
-    <w:unhideWhenUsed/>
-    <w:pPr>
-      <w:pBdr>
-        <w:top w:val="single" w:sz="6" w:space="1" w:color="auto"/>
-        <w:left w:val="single" w:sz="6" w:space="1" w:color="auto"/>
-        <w:bottom w:val="single" w:sz="6" w:space="1" w:color="auto"/>
-        <w:right w:val="single" w:sz="6" w:space="1" w:color="auto"/>
-      </w:pBdr>
-      <w:shd w:val="pct20" w:color="auto" w:fill="auto"/>
-      <w:spacing w:line="240" w:lineRule="auto"/>
-      <w:ind w:left="1080" w:firstLine="0"/>
-    </w:pPr>
-    <w:rPr>
-      <w:rFonts w:asciiTheme="majorHAnsi" w:eastAsiaTheme="majorEastAsia" w:hAnsiTheme="majorHAnsi" w:cstheme="majorBidi"/>
-    </w:rPr>
-  </w:style>
-  <w:style w:type="character" w:customStyle="1" w:styleId="MessageHeaderChar">
-    <w:name w:val="Message Header Char"/>
-    <w:basedOn w:val="DefaultParagraphFont"/>
-    <w:link w:val="MessageHeader"/>
-    <w:uiPriority w:val="99"/>
-    <w:semiHidden/>
-    <w:rPr>
-      <w:rFonts w:asciiTheme="majorHAnsi" w:eastAsiaTheme="majorEastAsia" w:hAnsiTheme="majorHAnsi" w:cstheme="majorBidi"/>
-      <w:kern w:val="24"/>
-      <w:shd w:val="pct20" w:color="auto" w:fill="auto"/>
-    </w:rPr>
-  </w:style>
-  <w:style w:type="paragraph" w:styleId="NormalWeb">
-    <w:name w:val="Normal (Web)"/>
-    <w:basedOn w:val="Normal"/>
-    <w:uiPriority w:val="99"/>
-    <w:semiHidden/>
-    <w:unhideWhenUsed/>
-    <w:pPr>
-      <w:ind w:firstLine="0"/>
-    </w:pPr>
-    <w:rPr>
-      <w:rFonts w:ascii="Times New Roman" w:hAnsi="Times New Roman" w:cs="Times New Roman"/>
-    </w:rPr>
-  </w:style>
-  <w:style w:type="paragraph" w:styleId="NormalIndent">
-    <w:name w:val="Normal Indent"/>
-    <w:basedOn w:val="Normal"/>
-    <w:uiPriority w:val="99"/>
-    <w:semiHidden/>
-    <w:unhideWhenUsed/>
-    <w:pPr>
-      <w:ind w:left="720" w:firstLine="0"/>
-    </w:pPr>
-  </w:style>
-  <w:style w:type="paragraph" w:styleId="NoteHeading">
-    <w:name w:val="Note Heading"/>
-    <w:basedOn w:val="Normal"/>
-    <w:next w:val="Normal"/>
-    <w:link w:val="NoteHeadingChar"/>
-    <w:uiPriority w:val="99"/>
-    <w:semiHidden/>
-    <w:unhideWhenUsed/>
-    <w:pPr>
-      <w:spacing w:line="240" w:lineRule="auto"/>
-      <w:ind w:firstLine="0"/>
-    </w:pPr>
-  </w:style>
-  <w:style w:type="character" w:customStyle="1" w:styleId="NoteHeadingChar">
-    <w:name w:val="Note Heading Char"/>
-    <w:basedOn w:val="DefaultParagraphFont"/>
-    <w:link w:val="NoteHeading"/>
-    <w:uiPriority w:val="99"/>
-    <w:semiHidden/>
-    <w:rPr>
-      <w:kern w:val="24"/>
-    </w:rPr>
-  </w:style>
-  <w:style w:type="paragraph" w:styleId="PlainText">
-    <w:name w:val="Plain Text"/>
-    <w:basedOn w:val="Normal"/>
-    <w:link w:val="PlainTextChar"/>
-    <w:uiPriority w:val="99"/>
-    <w:semiHidden/>
-    <w:unhideWhenUsed/>
-    <w:pPr>
-      <w:spacing w:line="240" w:lineRule="auto"/>
-      <w:ind w:firstLine="0"/>
-    </w:pPr>
-    <w:rPr>
-      <w:rFonts w:ascii="Consolas" w:hAnsi="Consolas" w:cs="Consolas"/>
-      <w:sz w:val="21"/>
-      <w:szCs w:val="21"/>
-    </w:rPr>
-  </w:style>
-  <w:style w:type="character" w:customStyle="1" w:styleId="PlainTextChar">
-    <w:name w:val="Plain Text Char"/>
-    <w:basedOn w:val="DefaultParagraphFont"/>
-    <w:link w:val="PlainText"/>
-    <w:uiPriority w:val="99"/>
-    <w:semiHidden/>
-    <w:rPr>
-      <w:rFonts w:ascii="Consolas" w:hAnsi="Consolas" w:cs="Consolas"/>
-      <w:kern w:val="24"/>
-      <w:sz w:val="21"/>
-      <w:szCs w:val="21"/>
-    </w:rPr>
-  </w:style>
-  <w:style w:type="paragraph" w:styleId="Quote">
-    <w:name w:val="Quote"/>
-    <w:basedOn w:val="Normal"/>
-    <w:next w:val="Normal"/>
-    <w:link w:val="QuoteChar"/>
-    <w:uiPriority w:val="29"/>
-    <w:semiHidden/>
-    <w:unhideWhenUsed/>
-    <w:qFormat/>
-    <w:pPr>
-      <w:spacing w:before="200" w:after="160"/>
-      <w:ind w:left="864" w:right="864" w:firstLine="0"/>
-      <w:jc w:val="center"/>
-    </w:pPr>
-    <w:rPr>
-      <w:i/>
-      <w:iCs/>
-      <w:color w:val="404040" w:themeColor="text1" w:themeTint="BF"/>
-    </w:rPr>
-  </w:style>
-  <w:style w:type="character" w:customStyle="1" w:styleId="QuoteChar">
-    <w:name w:val="Quote Char"/>
-    <w:basedOn w:val="DefaultParagraphFont"/>
-    <w:link w:val="Quote"/>
-    <w:uiPriority w:val="29"/>
-    <w:semiHidden/>
-    <w:rPr>
-      <w:i/>
-      <w:iCs/>
-      <w:color w:val="404040" w:themeColor="text1" w:themeTint="BF"/>
-      <w:kern w:val="24"/>
-    </w:rPr>
-  </w:style>
-  <w:style w:type="paragraph" w:styleId="Salutation">
-    <w:name w:val="Salutation"/>
-    <w:basedOn w:val="Normal"/>
-    <w:next w:val="Normal"/>
-    <w:link w:val="SalutationChar"/>
-    <w:uiPriority w:val="99"/>
-    <w:semiHidden/>
-    <w:unhideWhenUsed/>
-    <w:pPr>
-      <w:ind w:firstLine="0"/>
-    </w:pPr>
-  </w:style>
-  <w:style w:type="character" w:customStyle="1" w:styleId="SalutationChar">
-    <w:name w:val="Salutation Char"/>
-    <w:basedOn w:val="DefaultParagraphFont"/>
-    <w:link w:val="Salutation"/>
-    <w:uiPriority w:val="99"/>
-    <w:semiHidden/>
-    <w:rPr>
-      <w:kern w:val="24"/>
-    </w:rPr>
-  </w:style>
-  <w:style w:type="paragraph" w:styleId="Signature">
-    <w:name w:val="Signature"/>
-    <w:basedOn w:val="Normal"/>
-    <w:link w:val="SignatureChar"/>
-    <w:uiPriority w:val="99"/>
-    <w:semiHidden/>
-    <w:unhideWhenUsed/>
-    <w:pPr>
-      <w:spacing w:line="240" w:lineRule="auto"/>
-      <w:ind w:left="4320" w:firstLine="0"/>
-    </w:pPr>
-  </w:style>
-  <w:style w:type="character" w:customStyle="1" w:styleId="SignatureChar">
-    <w:name w:val="Signature Char"/>
-    <w:basedOn w:val="DefaultParagraphFont"/>
-    <w:link w:val="Signature"/>
-    <w:uiPriority w:val="99"/>
-    <w:semiHidden/>
-    <w:rPr>
-      <w:kern w:val="24"/>
-    </w:rPr>
-  </w:style>
-  <w:style w:type="paragraph" w:customStyle="1" w:styleId="Title2">
-    <w:name w:val="Title 2"/>
-    <w:basedOn w:val="Normal"/>
-    <w:uiPriority w:val="10"/>
-    <w:qFormat/>
-    <w:pPr>
-      <w:ind w:firstLine="0"/>
-      <w:jc w:val="center"/>
-    </w:pPr>
-  </w:style>
-  <w:style w:type="paragraph" w:styleId="TableofAuthorities">
-    <w:name w:val="table of authorities"/>
-    <w:basedOn w:val="Normal"/>
-    <w:next w:val="Normal"/>
-    <w:uiPriority w:val="99"/>
-    <w:semiHidden/>
-    <w:unhideWhenUsed/>
-    <w:pPr>
-      <w:ind w:left="240" w:firstLine="0"/>
-    </w:pPr>
-  </w:style>
-  <w:style w:type="paragraph" w:styleId="TableofFigures">
-    <w:name w:val="table of figures"/>
-    <w:basedOn w:val="Normal"/>
-    <w:next w:val="Normal"/>
-    <w:uiPriority w:val="99"/>
-    <w:semiHidden/>
-    <w:unhideWhenUsed/>
-    <w:pPr>
-      <w:ind w:firstLine="0"/>
-    </w:pPr>
-  </w:style>
-  <w:style w:type="paragraph" w:styleId="TOAHeading">
-    <w:name w:val="toa heading"/>
-    <w:basedOn w:val="Normal"/>
-    <w:next w:val="Normal"/>
-    <w:uiPriority w:val="99"/>
-    <w:semiHidden/>
-    <w:unhideWhenUsed/>
-    <w:pPr>
-      <w:spacing w:before="120"/>
-      <w:ind w:firstLine="0"/>
-    </w:pPr>
-    <w:rPr>
-      <w:rFonts w:asciiTheme="majorHAnsi" w:eastAsiaTheme="majorEastAsia" w:hAnsiTheme="majorHAnsi" w:cstheme="majorBidi"/>
-      <w:b/>
-      <w:bCs/>
-    </w:rPr>
-  </w:style>
-  <w:style w:type="paragraph" w:styleId="TOC4">
-    <w:name w:val="toc 4"/>
-    <w:basedOn w:val="Normal"/>
-    <w:next w:val="Normal"/>
-    <w:autoRedefine/>
-    <w:uiPriority w:val="39"/>
-    <w:semiHidden/>
-    <w:unhideWhenUsed/>
-    <w:pPr>
-      <w:spacing w:after="100"/>
-      <w:ind w:left="720" w:firstLine="0"/>
-    </w:pPr>
-  </w:style>
-  <w:style w:type="paragraph" w:styleId="TOC5">
-    <w:name w:val="toc 5"/>
-    <w:basedOn w:val="Normal"/>
-    <w:next w:val="Normal"/>
-    <w:autoRedefine/>
-    <w:uiPriority w:val="39"/>
-    <w:semiHidden/>
-    <w:unhideWhenUsed/>
-    <w:pPr>
-      <w:spacing w:after="100"/>
-      <w:ind w:left="960" w:firstLine="0"/>
-    </w:pPr>
-  </w:style>
-  <w:style w:type="paragraph" w:styleId="TOC6">
-    <w:name w:val="toc 6"/>
-    <w:basedOn w:val="Normal"/>
-    <w:next w:val="Normal"/>
-    <w:autoRedefine/>
-    <w:uiPriority w:val="39"/>
-    <w:semiHidden/>
-    <w:unhideWhenUsed/>
-    <w:pPr>
-      <w:spacing w:after="100"/>
-      <w:ind w:left="1200" w:firstLine="0"/>
-    </w:pPr>
-  </w:style>
-  <w:style w:type="paragraph" w:styleId="TOC7">
-    <w:name w:val="toc 7"/>
-    <w:basedOn w:val="Normal"/>
-    <w:next w:val="Normal"/>
-    <w:autoRedefine/>
-    <w:uiPriority w:val="39"/>
-    <w:semiHidden/>
-    <w:unhideWhenUsed/>
-    <w:pPr>
-      <w:spacing w:after="100"/>
-      <w:ind w:left="1440" w:firstLine="0"/>
-    </w:pPr>
-  </w:style>
-  <w:style w:type="paragraph" w:styleId="TOC8">
-    <w:name w:val="toc 8"/>
-    <w:basedOn w:val="Normal"/>
-    <w:next w:val="Normal"/>
-    <w:autoRedefine/>
-    <w:uiPriority w:val="39"/>
-    <w:semiHidden/>
-    <w:unhideWhenUsed/>
-    <w:pPr>
-      <w:spacing w:after="100"/>
-      <w:ind w:left="1680" w:firstLine="0"/>
-    </w:pPr>
-  </w:style>
-  <w:style w:type="paragraph" w:styleId="TOC9">
-    <w:name w:val="toc 9"/>
-    <w:basedOn w:val="Normal"/>
-    <w:next w:val="Normal"/>
-    <w:autoRedefine/>
-    <w:uiPriority w:val="39"/>
-    <w:semiHidden/>
-    <w:unhideWhenUsed/>
-    <w:pPr>
-      <w:spacing w:after="100"/>
-      <w:ind w:left="1920" w:firstLine="0"/>
-    </w:pPr>
-  </w:style>
-  <w:style w:type="character" w:styleId="EndnoteReference">
-    <w:name w:val="endnote reference"/>
-    <w:basedOn w:val="DefaultParagraphFont"/>
-    <w:uiPriority w:val="99"/>
-    <w:semiHidden/>
-    <w:unhideWhenUsed/>
-    <w:rPr>
-      <w:vertAlign w:val="superscript"/>
-    </w:rPr>
-  </w:style>
-  <w:style w:type="character" w:styleId="FootnoteReference">
-    <w:name w:val="footnote reference"/>
-    <w:basedOn w:val="DefaultParagraphFont"/>
-    <w:uiPriority w:val="99"/>
-    <w:unhideWhenUsed/>
-    <w:qFormat/>
-    <w:rPr>
-      <w:vertAlign w:val="superscript"/>
-    </w:rPr>
-  </w:style>
-  <w:style w:type="table" w:customStyle="1" w:styleId="APAReport">
-    <w:name w:val="APA Report"/>
-    <w:basedOn w:val="TableNormal"/>
-    <w:uiPriority w:val="99"/>
-    <w:rsid w:val="001E2A96"/>
-    <w:pPr>
-      <w:spacing w:line="240" w:lineRule="auto"/>
-      <w:ind w:firstLine="0"/>
-    </w:pPr>
-    <w:tblPr>
-      <w:tblInd w:w="0" w:type="dxa"/>
-      <w:tblBorders>
-        <w:top w:val="single" w:sz="12" w:space="0" w:color="auto"/>
-        <w:bottom w:val="single" w:sz="12" w:space="0" w:color="auto"/>
-      </w:tblBorders>
-      <w:tblCellMar>
-        <w:top w:w="0" w:type="dxa"/>
-        <w:left w:w="108" w:type="dxa"/>
-        <w:bottom w:w="0" w:type="dxa"/>
-        <w:right w:w="108" w:type="dxa"/>
-      </w:tblCellMar>
     </w:tblPr>
     <w:tblStylePr w:type="firstRow">
       <w:tblPr/>
@@ -6679,7 +5268,7 @@
   <a:extraClrSchemeLst/>
   <a:extLst>
     <a:ext uri="{05A4C25C-085E-4340-85A3-A5531E510DB2}">
-      <thm15:themeFamily xmlns:thm15="http://schemas.microsoft.com/office/thememl/2012/main" xmlns="" name="Office Theme" id="{62F939B6-93AF-4DB8-9C6B-D6C7DFDC589F}" vid="{4A3C46E8-61CC-4603-A589-7422A47A8E4A}"/>
+      <thm15:themeFamily xmlns:thm15="http://schemas.microsoft.com/office/thememl/2012/main" name="Office Theme" id="{62F939B6-93AF-4DB8-9C6B-D6C7DFDC589F}" vid="{4A3C46E8-61CC-4603-A589-7422A47A8E4A}"/>
     </a:ext>
   </a:extLst>
 </a:theme>
@@ -6750,7 +5339,7 @@
 </file>
 
 <file path=customXml/itemProps2.xml><?xml version="1.0" encoding="utf-8"?>
-<ds:datastoreItem xmlns:ds="http://schemas.openxmlformats.org/officeDocument/2006/customXml" ds:itemID="{F5997C4F-457C-9D46-B2A8-1E331AF14D47}">
+<ds:datastoreItem xmlns:ds="http://schemas.openxmlformats.org/officeDocument/2006/customXml" ds:itemID="{EC9DB932-A387-EE43-908F-8E312F9D8A82}">
   <ds:schemaRefs>
     <ds:schemaRef ds:uri="http://schemas.openxmlformats.org/officeDocument/2006/bibliography"/>
   </ds:schemaRefs>

</xml_diff>